<commit_message>
docs(compilers-dragon-report): start working on semantic analysis report
issue sabertazimi/awesome-notes#25
</commit_message>
<xml_diff>
--- a/CS1409_U201414800_刘一龙.docx
+++ b/CS1409_U201414800_刘一龙.docx
@@ -527,8 +527,6 @@
           <w:lang w:val="en-US" w:eastAsia="zh-CN" w:bidi="ar-SA"/>
         </w:rPr>
       </w:pPr>
-      <w:bookmarkStart w:id="50" w:name="_GoBack"/>
-      <w:bookmarkEnd w:id="50"/>
       <w:r>
         <w:rPr>
           <w:rFonts w:hint="default" w:ascii="Times New Roman" w:hAnsi="Times New Roman" w:cs="Times New Roman" w:eastAsiaTheme="minorEastAsia"/>
@@ -5210,8 +5208,8 @@
           <w:rFonts w:hint="default" w:ascii="Times New Roman" w:hAnsi="Times New Roman" w:cs="Times New Roman" w:eastAsiaTheme="minorEastAsia"/>
         </w:rPr>
       </w:pPr>
-      <w:bookmarkStart w:id="1" w:name="_Toc376773652"/>
-      <w:bookmarkStart w:id="2" w:name="_Toc779505207"/>
+      <w:bookmarkStart w:id="1" w:name="_Toc779505207"/>
+      <w:bookmarkStart w:id="2" w:name="_Toc376773652"/>
       <w:r>
         <w:rPr>
           <w:rFonts w:hint="default" w:ascii="Times New Roman" w:hAnsi="Times New Roman" w:cs="Times New Roman" w:eastAsiaTheme="minorEastAsia"/>
@@ -8096,31 +8094,7 @@
         <w:rPr>
           <w:rFonts w:hint="default"/>
         </w:rPr>
-        <w:t>2.</w:t>
-      </w:r>
-      <w:r>
-        <w:rPr>
-          <w:rFonts w:hint="default"/>
-        </w:rPr>
-        <w:t>3</w:t>
-      </w:r>
-      <w:r>
-        <w:rPr>
-          <w:rFonts w:hint="default"/>
-        </w:rPr>
-        <w:t>.</w:t>
-      </w:r>
-      <w:r>
-        <w:rPr>
-          <w:rFonts w:hint="default"/>
-        </w:rPr>
-        <w:t>1</w:t>
-      </w:r>
-      <w:r>
-        <w:rPr>
-          <w:rFonts w:hint="default"/>
-        </w:rPr>
-        <w:t xml:space="preserve"> 调试信息</w:t>
+        <w:t>2.3.1 调试信息</w:t>
       </w:r>
       <w:bookmarkEnd w:id="16"/>
     </w:p>
@@ -8869,15 +8843,6 @@
                               <a:schemeClr val="bg1"/>
                             </a:solidFill>
                           </a:ln>
-                          <a:extLst>
-                            <a:ext uri="{909E8E84-426E-40DD-AFC4-6F175D3DCCD1}">
-                              <a14:hiddenFill xmlns:a14="http://schemas.microsoft.com/office/drawing/2010/main">
-                                <a:solidFill>
-                                  <a:schemeClr val="accent1"/>
-                                </a:solidFill>
-                              </a14:hiddenFill>
-                            </a:ext>
-                          </a:extLst>
                         </wps:spPr>
                         <wps:style>
                           <a:lnRef idx="2">
@@ -9061,15 +9026,6 @@
                           <a:ln w="6350">
                             <a:noFill/>
                           </a:ln>
-                          <a:extLst>
-                            <a:ext uri="{909E8E84-426E-40DD-AFC4-6F175D3DCCD1}">
-                              <a14:hiddenFill xmlns:a14="http://schemas.microsoft.com/office/drawing/2010/main">
-                                <a:solidFill>
-                                  <a:schemeClr val="lt1"/>
-                                </a:solidFill>
-                              </a14:hiddenFill>
-                            </a:ext>
-                          </a:extLst>
                         </wps:spPr>
                         <wps:style>
                           <a:lnRef idx="0">
@@ -9428,37 +9384,7 @@
                                     </w14:solidFill>
                                   </w14:textFill>
                                 </w:rPr>
-                                <w:t>字</w:t>
-                              </w:r>
-                              <w:r>
-                                <w:rPr>
-                                  <w:b/>
-                                  <w:bCs/>
-                                  <w:color w:val="455A64" w:themeColor="background1"/>
-                                  <w:sz w:val="18"/>
-                                  <w:szCs w:val="18"/>
-                                  <w14:textFill>
-                                    <w14:solidFill>
-                                      <w14:schemeClr w14:val="bg1"/>
-                                    </w14:solidFill>
-                                  </w14:textFill>
-                                </w:rPr>
-                                <w:t>符</w:t>
-                              </w:r>
-                              <w:r>
-                                <w:rPr>
-                                  <w:b/>
-                                  <w:bCs/>
-                                  <w:color w:val="455A64" w:themeColor="background1"/>
-                                  <w:sz w:val="18"/>
-                                  <w:szCs w:val="18"/>
-                                  <w14:textFill>
-                                    <w14:solidFill>
-                                      <w14:schemeClr w14:val="bg1"/>
-                                    </w14:solidFill>
-                                  </w14:textFill>
-                                </w:rPr>
-                                <w:t>加入缓冲</w:t>
+                                <w:t>字符加入缓冲</w:t>
                               </w:r>
                             </w:p>
                           </w:txbxContent>
@@ -9544,46 +9470,45 @@
           </mc:Choice>
           <mc:Fallback>
             <w:pict>
-              <v:group id="_x0000_s1026" o:spid="_x0000_s1026" o:spt="203" style="height:202.8pt;width:415.3pt;" coordsize="5274310,2575560" editas="canvas" o:gfxdata="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">
+              <v:group id="_x0000_s1026" o:spid="_x0000_s1026" o:spt="203" style="height:202.8pt;width:415.3pt;" coordsize="5274310,2575560" editas="canvas" o:gfxdata="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">
                 <o:lock v:ext="edit" aspectratio="f"/>
-                <v:shape id="_x0000_s1026" o:spid="_x0000_s1026" o:spt="75" type="#_x0000_t75" style="position:absolute;left:0;top:0;height:2575560;width:5274310;" filled="f" stroked="f" coordsize="21600,21600" o:gfxdata="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">
-                  <v:path/>
+                <v:shape id="_x0000_s1026" o:spid="_x0000_s1026" style="position:absolute;left:0;top:0;height:2575560;width:5274310;" filled="f" stroked="f" coordsize="21600,21600" o:gfxdata="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">
                   <v:fill on="f" focussize="0,0"/>
                   <v:stroke on="f"/>
                   <v:imagedata o:title=""/>
                   <o:lock v:ext="edit" aspectratio="f"/>
                 </v:shape>
-                <v:rect id="_x0000_s1026" o:spid="_x0000_s1026" o:spt="1" style="position:absolute;left:918210;top:1244600;height:609600;width:1028700;v-text-anchor:middle;" filled="f" stroked="t" coordsize="21600,21600" o:gfxdata="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">
+                <v:rect id="_x0000_s1026" o:spid="_x0000_s1026" o:spt="1" style="position:absolute;left:918210;top:1244600;height:609600;width:1028700;v-text-anchor:middle;" filled="f" stroked="t" coordsize="21600,21600" o:gfxdata="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">
                   <v:fill on="f" focussize="0,0"/>
                   <v:stroke weight="2pt" color="#455A64 [3212]" joinstyle="round"/>
                   <v:imagedata o:title=""/>
                   <o:lock v:ext="edit" aspectratio="f"/>
                 </v:rect>
-                <v:rect id="_x0000_s1026" o:spid="_x0000_s1026" o:spt="1" style="position:absolute;left:3484880;top:1217930;height:609600;width:1028700;v-text-anchor:middle;" filled="f" stroked="t" coordsize="21600,21600" o:gfxdata="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">
+                <v:rect id="_x0000_s1026" o:spid="_x0000_s1026" o:spt="1" style="position:absolute;left:3484880;top:1217930;height:609600;width:1028700;v-text-anchor:middle;" filled="f" stroked="t" coordsize="21600,21600" o:gfxdata="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">
                   <v:fill on="f" focussize="0,0"/>
                   <v:stroke weight="2pt" color="#455A64 [3212]" joinstyle="round"/>
                   <v:imagedata o:title=""/>
                   <o:lock v:ext="edit" aspectratio="f"/>
                 </v:rect>
-                <v:shape id="_x0000_s1026" o:spid="_x0000_s1026" o:spt="38" type="#_x0000_t38" style="position:absolute;left:2702560;top:0;flip:x y;height:2566670;width:26670;rotation:-5898240f;" filled="f" stroked="t" coordsize="21600,21600" o:gfxdata="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" adj="-235029">
+                <v:shape id="_x0000_s1026" o:spid="_x0000_s1026" o:spt="38" type="#_x0000_t38" style="position:absolute;left:2702560;top:0;flip:x y;height:2566670;width:26670;rotation:-5898240f;" filled="f" stroked="t" coordsize="21600,21600" o:gfxdata="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" adj="-235029">
                   <v:fill on="f" focussize="0,0"/>
                   <v:stroke color="#4A7EBB [3204]" joinstyle="round" endarrow="open"/>
                   <v:imagedata o:title=""/>
                   <o:lock v:ext="edit" aspectratio="f"/>
                 </v:shape>
-                <v:shape id="_x0000_s1026" o:spid="_x0000_s1026" o:spt="39" type="#_x0000_t39" style="position:absolute;left:918210;top:1549400;flip:x y;height:304800;width:514350;rotation:11796480f;" filled="f" stroked="t" coordsize="21600,21600" o:gfxdata="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" adj="-10000,38475">
+                <v:shape id="_x0000_s1026" o:spid="_x0000_s1026" o:spt="39" type="#_x0000_t39" style="position:absolute;left:918210;top:1549400;flip:x y;height:304800;width:514350;rotation:11796480f;" filled="f" stroked="t" coordsize="21600,21600" o:gfxdata="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" adj="-10000,38475">
                   <v:fill on="f" focussize="0,0"/>
                   <v:stroke color="#4A7EBB [3204]" joinstyle="round" endarrow="open"/>
                   <v:imagedata o:title=""/>
                   <o:lock v:ext="edit" aspectratio="f"/>
                 </v:shape>
-                <v:shape id="_x0000_s1026" o:spid="_x0000_s1026" o:spt="38" type="#_x0000_t38" style="position:absolute;left:1946910;top:1522730;flip:y;height:26670;width:1537970;" filled="f" stroked="t" coordsize="21600,21600" o:gfxdata="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" adj="10800">
+                <v:shape id="_x0000_s1026" o:spid="_x0000_s1026" o:spt="38" type="#_x0000_t38" style="position:absolute;left:1946910;top:1522730;flip:y;height:26670;width:1537970;" filled="f" stroked="t" coordsize="21600,21600" o:gfxdata="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" adj="10800">
                   <v:fill on="f" focussize="0,0"/>
                   <v:stroke color="#4A7EBB [3204]" joinstyle="round" endarrow="open"/>
                   <v:imagedata o:title=""/>
                   <o:lock v:ext="edit" aspectratio="f"/>
                 </v:shape>
-                <v:shape id="_x0000_s1026" o:spid="_x0000_s1026" o:spt="202" type="#_x0000_t202" style="position:absolute;left:710565;top:2103120;height:295275;width:1075690;" filled="f" stroked="f" coordsize="21600,21600" o:gfxdata="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">
+                <v:shape id="_x0000_s1026" o:spid="_x0000_s1026" o:spt="202" type="#_x0000_t202" style="position:absolute;left:710565;top:2103120;height:295275;width:1075690;" filled="f" stroked="f" coordsize="21600,21600" o:gfxdata="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">
                   <v:fill on="f" focussize="0,0"/>
                   <v:stroke on="f" weight="0.5pt"/>
                   <v:imagedata o:title=""/>
@@ -9624,7 +9549,7 @@
                     </w:txbxContent>
                   </v:textbox>
                 </v:shape>
-                <v:shape id="_x0000_s1026" o:spid="_x0000_s1026" o:spt="202" type="#_x0000_t202" style="position:absolute;left:2113280;top:636905;height:295275;width:1075690;" filled="f" stroked="f" coordsize="21600,21600" o:gfxdata="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">
+                <v:shape id="_x0000_s1026" o:spid="_x0000_s1026" o:spt="202" type="#_x0000_t202" style="position:absolute;left:2113280;top:636905;height:295275;width:1075690;" filled="f" stroked="f" coordsize="21600,21600" o:gfxdata="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">
                   <v:fill on="f" focussize="0,0"/>
                   <v:stroke on="f" weight="0.5pt"/>
                   <v:imagedata o:title=""/>
@@ -9665,7 +9590,7 @@
                     </w:txbxContent>
                   </v:textbox>
                 </v:shape>
-                <v:shape id="_x0000_s1026" o:spid="_x0000_s1026" o:spt="202" type="#_x0000_t202" style="position:absolute;left:4237990;top:2028825;height:295275;width:781050;" filled="f" stroked="f" coordsize="21600,21600" o:gfxdata="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">
+                <v:shape id="_x0000_s1026" o:spid="_x0000_s1026" o:spt="202" type="#_x0000_t202" style="position:absolute;left:4237990;top:2028825;height:295275;width:781050;" filled="f" stroked="f" coordsize="21600,21600" o:gfxdata="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">
                   <v:fill on="f" focussize="0,0"/>
                   <v:stroke on="f" weight="0.5pt"/>
                   <v:imagedata o:title=""/>
@@ -9706,13 +9631,13 @@
                     </w:txbxContent>
                   </v:textbox>
                 </v:shape>
-                <v:shape id="_x0000_s1026" o:spid="_x0000_s1026" o:spt="39" type="#_x0000_t39" style="position:absolute;left:3999230;top:1522730;flip:x;height:304800;width:514350;" filled="f" stroked="t" coordsize="21600,21600" o:gfxdata="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" adj="-10000,38475">
+                <v:shape id="_x0000_s1026" o:spid="_x0000_s1026" o:spt="39" type="#_x0000_t39" style="position:absolute;left:3999230;top:1522730;flip:x;height:304800;width:514350;" filled="f" stroked="t" coordsize="21600,21600" o:gfxdata="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" adj="-10000,38475">
                   <v:fill on="f" focussize="0,0"/>
                   <v:stroke color="#4A7EBB [3204]" joinstyle="round" endarrow="open"/>
                   <v:imagedata o:title=""/>
                   <o:lock v:ext="edit" aspectratio="f"/>
                 </v:shape>
-                <v:shape id="_x0000_s1026" o:spid="_x0000_s1026" o:spt="202" type="#_x0000_t202" style="position:absolute;left:2227580;top:1570355;height:295275;width:781050;" filled="f" stroked="f" coordsize="21600,21600" o:gfxdata="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">
+                <v:shape id="_x0000_s1026" o:spid="_x0000_s1026" o:spt="202" type="#_x0000_t202" style="position:absolute;left:2227580;top:1570355;height:295275;width:781050;" filled="f" stroked="f" coordsize="21600,21600" o:gfxdata="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">
                   <v:fill on="f" focussize="0,0"/>
                   <v:stroke on="f" weight="0.5pt"/>
                   <v:imagedata o:title=""/>
@@ -9753,7 +9678,7 @@
                     </w:txbxContent>
                   </v:textbox>
                 </v:shape>
-                <v:shape id="_x0000_s1026" o:spid="_x0000_s1026" o:spt="202" type="#_x0000_t202" style="position:absolute;left:941705;top:1380490;height:295275;width:980440;" filled="f" stroked="f" coordsize="21600,21600" o:gfxdata="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">
+                <v:shape id="_x0000_s1026" o:spid="_x0000_s1026" o:spt="202" type="#_x0000_t202" style="position:absolute;left:941705;top:1380490;height:295275;width:980440;" filled="f" stroked="f" coordsize="21600,21600" o:gfxdata="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">
                   <v:fill on="f" focussize="0,0"/>
                   <v:stroke on="f" weight="0.5pt"/>
                   <v:imagedata o:title=""/>
@@ -9788,43 +9713,13 @@
                               </w14:solidFill>
                             </w14:textFill>
                           </w:rPr>
-                          <w:t>字</w:t>
-                        </w:r>
-                        <w:r>
-                          <w:rPr>
-                            <w:b/>
-                            <w:bCs/>
-                            <w:color w:val="455A64" w:themeColor="background1"/>
-                            <w:sz w:val="18"/>
-                            <w:szCs w:val="18"/>
-                            <w14:textFill>
-                              <w14:solidFill>
-                                <w14:schemeClr w14:val="bg1"/>
-                              </w14:solidFill>
-                            </w14:textFill>
-                          </w:rPr>
-                          <w:t>符</w:t>
-                        </w:r>
-                        <w:r>
-                          <w:rPr>
-                            <w:b/>
-                            <w:bCs/>
-                            <w:color w:val="455A64" w:themeColor="background1"/>
-                            <w:sz w:val="18"/>
-                            <w:szCs w:val="18"/>
-                            <w14:textFill>
-                              <w14:solidFill>
-                                <w14:schemeClr w14:val="bg1"/>
-                              </w14:solidFill>
-                            </w14:textFill>
-                          </w:rPr>
-                          <w:t>加入缓冲</w:t>
+                          <w:t>字符加入缓冲</w:t>
                         </w:r>
                       </w:p>
                     </w:txbxContent>
                   </v:textbox>
                 </v:shape>
-                <v:shape id="_x0000_s1026" o:spid="_x0000_s1026" o:spt="202" type="#_x0000_t202" style="position:absolute;left:3484880;top:1370965;height:295275;width:1056640;" filled="f" stroked="f" coordsize="21600,21600" o:gfxdata="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">
+                <v:shape id="_x0000_s1026" o:spid="_x0000_s1026" o:spt="202" type="#_x0000_t202" style="position:absolute;left:3484880;top:1370965;height:295275;width:1056640;" filled="f" stroked="f" coordsize="21600,21600" o:gfxdata="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">
                   <v:fill on="f" focussize="0,0"/>
                   <v:stroke on="f" weight="0.5pt"/>
                   <v:imagedata o:title=""/>
@@ -10094,28 +9989,7 @@
           <w:rFonts w:hint="default"/>
           <w:sz w:val="21"/>
         </w:rPr>
-        <w:t>图 2-</w:t>
-      </w:r>
-      <w:r>
-        <w:rPr>
-          <w:rFonts w:hint="default"/>
-          <w:sz w:val="21"/>
-        </w:rPr>
-        <w:t>3</w:t>
-      </w:r>
-      <w:r>
-        <w:rPr>
-          <w:rFonts w:hint="default"/>
-          <w:sz w:val="21"/>
-        </w:rPr>
-        <w:t xml:space="preserve"> </w:t>
-      </w:r>
-      <w:r>
-        <w:rPr>
-          <w:rFonts w:hint="default"/>
-          <w:sz w:val="21"/>
-        </w:rPr>
-        <w:t>ClassDef 数据结构基础定义</w:t>
+        <w:t>图 2-3 ClassDef 数据结构基础定义</w:t>
       </w:r>
     </w:p>
     <w:p>
@@ -10481,28 +10355,7 @@
           <w:rFonts w:hint="default"/>
           <w:sz w:val="21"/>
         </w:rPr>
-        <w:t>图 2-</w:t>
-      </w:r>
-      <w:r>
-        <w:rPr>
-          <w:rFonts w:hint="default"/>
-          <w:sz w:val="21"/>
-        </w:rPr>
-        <w:t>4</w:t>
-      </w:r>
-      <w:r>
-        <w:rPr>
-          <w:rFonts w:hint="default"/>
-          <w:sz w:val="21"/>
-        </w:rPr>
-        <w:t xml:space="preserve"> </w:t>
-      </w:r>
-      <w:r>
-        <w:rPr>
-          <w:rFonts w:hint="default"/>
-          <w:sz w:val="21"/>
-        </w:rPr>
-        <w:t>抽象语法树实现相关数据结构</w:t>
+        <w:t>图 2-4 抽象语法树实现相关数据结构</w:t>
       </w:r>
     </w:p>
     <w:p>
@@ -10614,28 +10467,7 @@
           <w:rFonts w:hint="default"/>
           <w:sz w:val="21"/>
         </w:rPr>
-        <w:t>图 2-</w:t>
-      </w:r>
-      <w:r>
-        <w:rPr>
-          <w:rFonts w:hint="default"/>
-          <w:sz w:val="21"/>
-        </w:rPr>
-        <w:t>5</w:t>
-      </w:r>
-      <w:r>
-        <w:rPr>
-          <w:rFonts w:hint="default"/>
-          <w:sz w:val="21"/>
-        </w:rPr>
-        <w:t xml:space="preserve"> </w:t>
-      </w:r>
-      <w:r>
-        <w:rPr>
-          <w:rFonts w:hint="default"/>
-          <w:sz w:val="21"/>
-        </w:rPr>
-        <w:t>变量定义相关语法报错</w:t>
+        <w:t>图 2-5 变量定义相关语法报错</w:t>
       </w:r>
     </w:p>
     <w:p>
@@ -10703,42 +10535,7 @@
           <w:rFonts w:hint="default"/>
           <w:sz w:val="21"/>
         </w:rPr>
-        <w:t>图 2-</w:t>
-      </w:r>
-      <w:r>
-        <w:rPr>
-          <w:rFonts w:hint="default"/>
-          <w:sz w:val="21"/>
-        </w:rPr>
-        <w:t>6</w:t>
-      </w:r>
-      <w:r>
-        <w:rPr>
-          <w:rFonts w:hint="default"/>
-          <w:sz w:val="21"/>
-        </w:rPr>
-        <w:t xml:space="preserve"> </w:t>
-      </w:r>
-      <w:r>
-        <w:rPr>
-          <w:rFonts w:hint="default"/>
-          <w:sz w:val="21"/>
-        </w:rPr>
-        <w:t>语句</w:t>
-      </w:r>
-      <w:r>
-        <w:rPr>
-          <w:rFonts w:hint="default"/>
-          <w:sz w:val="21"/>
-        </w:rPr>
-        <w:t>相关语法报错</w:t>
-      </w:r>
-      <w:r>
-        <w:rPr>
-          <w:rFonts w:hint="default"/>
-          <w:sz w:val="21"/>
-        </w:rPr>
-        <w:t>（1）</w:t>
+        <w:t>图 2-6 语句相关语法报错（1）</w:t>
       </w:r>
     </w:p>
     <w:p>
@@ -10806,35 +10603,7 @@
           <w:rFonts w:hint="default"/>
           <w:sz w:val="21"/>
         </w:rPr>
-        <w:t>图 2-</w:t>
-      </w:r>
-      <w:r>
-        <w:rPr>
-          <w:rFonts w:hint="default"/>
-          <w:sz w:val="21"/>
-        </w:rPr>
-        <w:t>7</w:t>
-      </w:r>
-      <w:r>
-        <w:rPr>
-          <w:rFonts w:hint="default"/>
-          <w:sz w:val="21"/>
-        </w:rPr>
-        <w:t xml:space="preserve"> 语句相关语法报错（</w:t>
-      </w:r>
-      <w:r>
-        <w:rPr>
-          <w:rFonts w:hint="default"/>
-          <w:sz w:val="21"/>
-        </w:rPr>
-        <w:t>2</w:t>
-      </w:r>
-      <w:r>
-        <w:rPr>
-          <w:rFonts w:hint="default"/>
-          <w:sz w:val="21"/>
-        </w:rPr>
-        <w:t>）</w:t>
+        <w:t>图 2-7 语句相关语法报错（2）</w:t>
       </w:r>
     </w:p>
     <w:p>
@@ -10902,35 +10671,7 @@
           <w:rFonts w:hint="default"/>
           <w:sz w:val="21"/>
         </w:rPr>
-        <w:t>图 2-</w:t>
-      </w:r>
-      <w:r>
-        <w:rPr>
-          <w:rFonts w:hint="default"/>
-          <w:sz w:val="21"/>
-        </w:rPr>
-        <w:t>8</w:t>
-      </w:r>
-      <w:r>
-        <w:rPr>
-          <w:rFonts w:hint="default"/>
-          <w:sz w:val="21"/>
-        </w:rPr>
-        <w:t xml:space="preserve"> </w:t>
-      </w:r>
-      <w:r>
-        <w:rPr>
-          <w:rFonts w:hint="default"/>
-          <w:sz w:val="21"/>
-        </w:rPr>
-        <w:t>参数</w:t>
-      </w:r>
-      <w:r>
-        <w:rPr>
-          <w:rFonts w:hint="default"/>
-          <w:sz w:val="21"/>
-        </w:rPr>
-        <w:t>相关语法报错</w:t>
+        <w:t>图 2-8 参数相关语法报错</w:t>
       </w:r>
     </w:p>
     <w:p>
@@ -10998,35 +10739,7 @@
           <w:rFonts w:hint="default"/>
           <w:sz w:val="21"/>
         </w:rPr>
-        <w:t>图 2-</w:t>
-      </w:r>
-      <w:r>
-        <w:rPr>
-          <w:rFonts w:hint="default"/>
-          <w:sz w:val="21"/>
-        </w:rPr>
-        <w:t>9</w:t>
-      </w:r>
-      <w:r>
-        <w:rPr>
-          <w:rFonts w:hint="default"/>
-          <w:sz w:val="21"/>
-        </w:rPr>
-        <w:t xml:space="preserve"> </w:t>
-      </w:r>
-      <w:r>
-        <w:rPr>
-          <w:rFonts w:hint="default"/>
-          <w:sz w:val="21"/>
-        </w:rPr>
-        <w:t>函数</w:t>
-      </w:r>
-      <w:r>
-        <w:rPr>
-          <w:rFonts w:hint="default"/>
-          <w:sz w:val="21"/>
-        </w:rPr>
-        <w:t>定义相关语法报错</w:t>
+        <w:t>图 2-9 函数定义相关语法报错</w:t>
       </w:r>
     </w:p>
     <w:p>
@@ -11094,35 +10807,7 @@
           <w:rFonts w:hint="default"/>
           <w:sz w:val="21"/>
         </w:rPr>
-        <w:t>图 2-</w:t>
-      </w:r>
-      <w:r>
-        <w:rPr>
-          <w:rFonts w:hint="default"/>
-          <w:sz w:val="21"/>
-        </w:rPr>
-        <w:t>10</w:t>
-      </w:r>
-      <w:r>
-        <w:rPr>
-          <w:rFonts w:hint="default"/>
-          <w:sz w:val="21"/>
-        </w:rPr>
-        <w:t xml:space="preserve"> </w:t>
-      </w:r>
-      <w:r>
-        <w:rPr>
-          <w:rFonts w:hint="default"/>
-          <w:sz w:val="21"/>
-        </w:rPr>
-        <w:t>类</w:t>
-      </w:r>
-      <w:r>
-        <w:rPr>
-          <w:rFonts w:hint="default"/>
-          <w:sz w:val="21"/>
-        </w:rPr>
-        <w:t>定义相关语法报错</w:t>
+        <w:t>图 2-10 类定义相关语法报错</w:t>
       </w:r>
     </w:p>
     <w:p>
@@ -11189,35 +10874,7 @@
           <w:rFonts w:hint="default"/>
           <w:sz w:val="21"/>
         </w:rPr>
-        <w:t>图 2-</w:t>
-      </w:r>
-      <w:r>
-        <w:rPr>
-          <w:rFonts w:hint="default"/>
-          <w:sz w:val="21"/>
-        </w:rPr>
-        <w:t>11</w:t>
-      </w:r>
-      <w:r>
-        <w:rPr>
-          <w:rFonts w:hint="default"/>
-          <w:sz w:val="21"/>
-        </w:rPr>
-        <w:t xml:space="preserve"> </w:t>
-      </w:r>
-      <w:r>
-        <w:rPr>
-          <w:rFonts w:hint="default"/>
-          <w:sz w:val="21"/>
-        </w:rPr>
-        <w:t>类继承</w:t>
-      </w:r>
-      <w:r>
-        <w:rPr>
-          <w:rFonts w:hint="default"/>
-          <w:sz w:val="21"/>
-        </w:rPr>
-        <w:t>相关语法报错</w:t>
+        <w:t>图 2-11 类继承相关语法报错</w:t>
       </w:r>
     </w:p>
     <w:p>
@@ -11313,14 +10970,7 @@
           <w:rFonts w:hint="default"/>
           <w:sz w:val="21"/>
         </w:rPr>
-        <w:t>图 2-1</w:t>
-      </w:r>
-      <w:r>
-        <w:rPr>
-          <w:rFonts w:hint="default"/>
-          <w:sz w:val="21"/>
-        </w:rPr>
-        <w:t>2 生成抽象语法树（1）</w:t>
+        <w:t>图 2-12 生成抽象语法树（1）</w:t>
       </w:r>
     </w:p>
     <w:p>
@@ -11388,35 +11038,7 @@
           <w:rFonts w:hint="default"/>
           <w:sz w:val="21"/>
         </w:rPr>
-        <w:t>图 2-1</w:t>
-      </w:r>
-      <w:r>
-        <w:rPr>
-          <w:rFonts w:hint="default"/>
-          <w:sz w:val="21"/>
-        </w:rPr>
-        <w:t>3</w:t>
-      </w:r>
-      <w:r>
-        <w:rPr>
-          <w:rFonts w:hint="default"/>
-          <w:sz w:val="21"/>
-        </w:rPr>
-        <w:t xml:space="preserve"> 生成抽象语法树（</w:t>
-      </w:r>
-      <w:r>
-        <w:rPr>
-          <w:rFonts w:hint="default"/>
-          <w:sz w:val="21"/>
-        </w:rPr>
-        <w:t>2</w:t>
-      </w:r>
-      <w:r>
-        <w:rPr>
-          <w:rFonts w:hint="default"/>
-          <w:sz w:val="21"/>
-        </w:rPr>
-        <w:t>）</w:t>
+        <w:t>图 2-13 生成抽象语法树（2）</w:t>
       </w:r>
     </w:p>
     <w:p>
@@ -11484,35 +11106,7 @@
           <w:rFonts w:hint="default"/>
           <w:sz w:val="21"/>
         </w:rPr>
-        <w:t>图 2-1</w:t>
-      </w:r>
-      <w:r>
-        <w:rPr>
-          <w:rFonts w:hint="default"/>
-          <w:sz w:val="21"/>
-        </w:rPr>
-        <w:t>4</w:t>
-      </w:r>
-      <w:r>
-        <w:rPr>
-          <w:rFonts w:hint="default"/>
-          <w:sz w:val="21"/>
-        </w:rPr>
-        <w:t xml:space="preserve"> 生成抽象语法树（</w:t>
-      </w:r>
-      <w:r>
-        <w:rPr>
-          <w:rFonts w:hint="default"/>
-          <w:sz w:val="21"/>
-        </w:rPr>
-        <w:t>3</w:t>
-      </w:r>
-      <w:r>
-        <w:rPr>
-          <w:rFonts w:hint="default"/>
-          <w:sz w:val="21"/>
-        </w:rPr>
-        <w:t>）</w:t>
+        <w:t>图 2-14 生成抽象语法树（3）</w:t>
       </w:r>
     </w:p>
     <w:p>
@@ -11580,35 +11174,7 @@
           <w:rFonts w:hint="default"/>
           <w:sz w:val="21"/>
         </w:rPr>
-        <w:t>图 2-1</w:t>
-      </w:r>
-      <w:r>
-        <w:rPr>
-          <w:rFonts w:hint="default"/>
-          <w:sz w:val="21"/>
-        </w:rPr>
-        <w:t>5</w:t>
-      </w:r>
-      <w:r>
-        <w:rPr>
-          <w:rFonts w:hint="default"/>
-          <w:sz w:val="21"/>
-        </w:rPr>
-        <w:t xml:space="preserve"> 生成抽象语法树（</w:t>
-      </w:r>
-      <w:r>
-        <w:rPr>
-          <w:rFonts w:hint="default"/>
-          <w:sz w:val="21"/>
-        </w:rPr>
-        <w:t>4</w:t>
-      </w:r>
-      <w:r>
-        <w:rPr>
-          <w:rFonts w:hint="default"/>
-          <w:sz w:val="21"/>
-        </w:rPr>
-        <w:t>）</w:t>
+        <w:t>图 2-15 生成抽象语法树（4）</w:t>
       </w:r>
     </w:p>
     <w:p>
@@ -11676,35 +11242,7 @@
           <w:rFonts w:hint="default"/>
           <w:sz w:val="21"/>
         </w:rPr>
-        <w:t>图 2-1</w:t>
-      </w:r>
-      <w:r>
-        <w:rPr>
-          <w:rFonts w:hint="default"/>
-          <w:sz w:val="21"/>
-        </w:rPr>
-        <w:t>6</w:t>
-      </w:r>
-      <w:r>
-        <w:rPr>
-          <w:rFonts w:hint="default"/>
-          <w:sz w:val="21"/>
-        </w:rPr>
-        <w:t xml:space="preserve"> 生成抽象语法树（</w:t>
-      </w:r>
-      <w:r>
-        <w:rPr>
-          <w:rFonts w:hint="default"/>
-          <w:sz w:val="21"/>
-        </w:rPr>
-        <w:t>5</w:t>
-      </w:r>
-      <w:r>
-        <w:rPr>
-          <w:rFonts w:hint="default"/>
-          <w:sz w:val="21"/>
-        </w:rPr>
-        <w:t>）</w:t>
+        <w:t>图 2-16 生成抽象语法树（5）</w:t>
       </w:r>
     </w:p>
     <w:p>
@@ -11772,35 +11310,7 @@
           <w:rFonts w:hint="default"/>
           <w:sz w:val="21"/>
         </w:rPr>
-        <w:t>图 2-1</w:t>
-      </w:r>
-      <w:r>
-        <w:rPr>
-          <w:rFonts w:hint="default"/>
-          <w:sz w:val="21"/>
-        </w:rPr>
-        <w:t>7</w:t>
-      </w:r>
-      <w:r>
-        <w:rPr>
-          <w:rFonts w:hint="default"/>
-          <w:sz w:val="21"/>
-        </w:rPr>
-        <w:t xml:space="preserve"> 生成抽象语法树（</w:t>
-      </w:r>
-      <w:r>
-        <w:rPr>
-          <w:rFonts w:hint="default"/>
-          <w:sz w:val="21"/>
-        </w:rPr>
-        <w:t>6</w:t>
-      </w:r>
-      <w:r>
-        <w:rPr>
-          <w:rFonts w:hint="default"/>
-          <w:sz w:val="21"/>
-        </w:rPr>
-        <w:t>）</w:t>
+        <w:t>图 2-17 生成抽象语法树（6）</w:t>
       </w:r>
     </w:p>
     <w:p>
@@ -11868,35 +11378,7 @@
           <w:rFonts w:hint="default"/>
           <w:sz w:val="21"/>
         </w:rPr>
-        <w:t>图 2-1</w:t>
-      </w:r>
-      <w:r>
-        <w:rPr>
-          <w:rFonts w:hint="default"/>
-          <w:sz w:val="21"/>
-        </w:rPr>
-        <w:t>8</w:t>
-      </w:r>
-      <w:r>
-        <w:rPr>
-          <w:rFonts w:hint="default"/>
-          <w:sz w:val="21"/>
-        </w:rPr>
-        <w:t xml:space="preserve"> 生成抽象语法树（</w:t>
-      </w:r>
-      <w:r>
-        <w:rPr>
-          <w:rFonts w:hint="default"/>
-          <w:sz w:val="21"/>
-        </w:rPr>
-        <w:t>7</w:t>
-      </w:r>
-      <w:r>
-        <w:rPr>
-          <w:rFonts w:hint="default"/>
-          <w:sz w:val="21"/>
-        </w:rPr>
-        <w:t>）</w:t>
+        <w:t>图 2-18 生成抽象语法树（7）</w:t>
       </w:r>
     </w:p>
     <w:p>
@@ -11956,6 +11438,1362 @@
         <w:t>3.1语义表示方法描述</w:t>
       </w:r>
       <w:bookmarkEnd w:id="26"/>
+    </w:p>
+    <w:p>
+      <w:pPr>
+        <w:ind w:firstLine="420" w:firstLineChars="0"/>
+        <w:rPr>
+          <w:rFonts w:hint="default"/>
+        </w:rPr>
+      </w:pPr>
+      <w:r>
+        <w:rPr>
+          <w:rFonts w:hint="default"/>
+        </w:rPr>
+        <w:t>语义分析阶段主要有 3 大任务。第一，建立符号表，并进行相关语义检查（如重复定义、使用前未定义等）；第二，进行作用域检查；第三，进行类型检查。除此之外，还有一系列有关面向对象的语义检查任务。</w:t>
+      </w:r>
+    </w:p>
+    <w:p>
+      <w:pPr>
+        <w:pStyle w:val="4"/>
+        <w:rPr>
+          <w:rFonts w:hint="default"/>
+        </w:rPr>
+      </w:pPr>
+      <w:r>
+        <w:rPr>
+          <w:rFonts w:hint="default"/>
+        </w:rPr>
+        <w:t>3.1.1 符号表与作用域</w:t>
+      </w:r>
+    </w:p>
+    <w:p>
+      <w:pPr>
+        <w:ind w:firstLine="420" w:firstLineChars="0"/>
+        <w:rPr>
+          <w:rFonts w:hint="default"/>
+        </w:rPr>
+      </w:pPr>
+      <w:r>
+        <w:rPr>
+          <w:rFonts w:hint="default"/>
+        </w:rPr>
+        <w:t>可以看出，此阶段的基础便是设计符号表与作用域。为不同的符号建立相应的数据结构，描述相关符号的信息。为不同的作用域建立相应的数据结构，描述相关作用域的信息。</w:t>
+      </w:r>
+    </w:p>
+    <w:p>
+      <w:pPr>
+        <w:ind w:firstLine="420" w:firstLineChars="0"/>
+        <w:rPr>
+          <w:rFonts w:hint="default"/>
+        </w:rPr>
+      </w:pPr>
+      <w:r>
+        <w:rPr>
+          <w:rFonts w:hint="default"/>
+        </w:rPr>
+        <w:t>由于 Dragon 编译器采用的是多趟编译方式，并且利用 Visitor 类实现了较为简洁的多趟遍历语法树的实现，故此阶段所需的信息可以绑定在语法树的相关结点上，以使得后续阶段进行语法树遍历时能够轻松地取得符号信息与作用域信息。符号主要有 3 类，变量（Variable）、函数（Function）与类（Class），如图 3-1 所示。作用域主要有 4 类，形参作用域（FormalScope）、局部作用域（LocalScope）、类作用域（ClassScope）与全局作用域（GlobalScope），如图 3-2 所示。</w:t>
+      </w:r>
+    </w:p>
+    <w:p>
+      <w:pPr>
+        <w:jc w:val="center"/>
+        <w:rPr>
+          <w:rFonts w:hint="default"/>
+        </w:rPr>
+      </w:pPr>
+      <w:r>
+        <w:rPr>
+          <w:rFonts w:hint="default"/>
+        </w:rPr>
+        <w:drawing>
+          <wp:inline distT="0" distB="0" distL="114300" distR="114300">
+            <wp:extent cx="2685415" cy="1285875"/>
+            <wp:effectExtent l="0" t="0" r="635" b="9525"/>
+            <wp:docPr id="6" name="图片 6" descr="symbol"/>
+            <wp:cNvGraphicFramePr>
+              <a:graphicFrameLocks xmlns:a="http://schemas.openxmlformats.org/drawingml/2006/main" noChangeAspect="1"/>
+            </wp:cNvGraphicFramePr>
+            <a:graphic xmlns:a="http://schemas.openxmlformats.org/drawingml/2006/main">
+              <a:graphicData uri="http://schemas.openxmlformats.org/drawingml/2006/picture">
+                <pic:pic xmlns:pic="http://schemas.openxmlformats.org/drawingml/2006/picture">
+                  <pic:nvPicPr>
+                    <pic:cNvPr id="6" name="图片 6" descr="symbol"/>
+                    <pic:cNvPicPr>
+                      <a:picLocks noChangeAspect="1"/>
+                    </pic:cNvPicPr>
+                  </pic:nvPicPr>
+                  <pic:blipFill>
+                    <a:blip r:embed="rId23"/>
+                    <a:stretch>
+                      <a:fillRect/>
+                    </a:stretch>
+                  </pic:blipFill>
+                  <pic:spPr>
+                    <a:xfrm>
+                      <a:off x="0" y="0"/>
+                      <a:ext cx="2685415" cy="1285875"/>
+                    </a:xfrm>
+                    <a:prstGeom prst="rect">
+                      <a:avLst/>
+                    </a:prstGeom>
+                  </pic:spPr>
+                </pic:pic>
+              </a:graphicData>
+            </a:graphic>
+          </wp:inline>
+        </w:drawing>
+      </w:r>
+    </w:p>
+    <w:p>
+      <w:pPr>
+        <w:jc w:val="center"/>
+        <w:rPr>
+          <w:rFonts w:hint="default"/>
+        </w:rPr>
+      </w:pPr>
+      <w:r>
+        <w:rPr>
+          <w:rFonts w:hint="default"/>
+        </w:rPr>
+        <w:t>图 3-1 Symbol 继承关系图</w:t>
+      </w:r>
+    </w:p>
+    <w:p>
+      <w:pPr>
+        <w:jc w:val="center"/>
+        <w:rPr>
+          <w:rFonts w:hint="default"/>
+        </w:rPr>
+      </w:pPr>
+      <w:r>
+        <w:rPr>
+          <w:rFonts w:hint="default"/>
+        </w:rPr>
+        <w:drawing>
+          <wp:inline distT="0" distB="0" distL="114300" distR="114300">
+            <wp:extent cx="5247640" cy="1457325"/>
+            <wp:effectExtent l="0" t="0" r="10160" b="9525"/>
+            <wp:docPr id="7" name="图片 7" descr="scope"/>
+            <wp:cNvGraphicFramePr>
+              <a:graphicFrameLocks xmlns:a="http://schemas.openxmlformats.org/drawingml/2006/main" noChangeAspect="1"/>
+            </wp:cNvGraphicFramePr>
+            <a:graphic xmlns:a="http://schemas.openxmlformats.org/drawingml/2006/main">
+              <a:graphicData uri="http://schemas.openxmlformats.org/drawingml/2006/picture">
+                <pic:pic xmlns:pic="http://schemas.openxmlformats.org/drawingml/2006/picture">
+                  <pic:nvPicPr>
+                    <pic:cNvPr id="7" name="图片 7" descr="scope"/>
+                    <pic:cNvPicPr>
+                      <a:picLocks noChangeAspect="1"/>
+                    </pic:cNvPicPr>
+                  </pic:nvPicPr>
+                  <pic:blipFill>
+                    <a:blip r:embed="rId24"/>
+                    <a:stretch>
+                      <a:fillRect/>
+                    </a:stretch>
+                  </pic:blipFill>
+                  <pic:spPr>
+                    <a:xfrm>
+                      <a:off x="0" y="0"/>
+                      <a:ext cx="5247640" cy="1457325"/>
+                    </a:xfrm>
+                    <a:prstGeom prst="rect">
+                      <a:avLst/>
+                    </a:prstGeom>
+                  </pic:spPr>
+                </pic:pic>
+              </a:graphicData>
+            </a:graphic>
+          </wp:inline>
+        </w:drawing>
+      </w:r>
+    </w:p>
+    <w:p>
+      <w:pPr>
+        <w:jc w:val="center"/>
+        <w:rPr>
+          <w:rFonts w:hint="default"/>
+        </w:rPr>
+      </w:pPr>
+      <w:r>
+        <w:rPr>
+          <w:rFonts w:hint="default"/>
+        </w:rPr>
+        <w:t>图 3-2 Scope 继承关系图</w:t>
+      </w:r>
+    </w:p>
+    <w:p>
+      <w:pPr>
+        <w:ind w:firstLine="420" w:firstLineChars="0"/>
+        <w:rPr>
+          <w:rFonts w:hint="default"/>
+        </w:rPr>
+      </w:pPr>
+      <w:r>
+        <w:rPr>
+          <w:rFonts w:hint="default"/>
+        </w:rPr>
+        <w:t>首先，Program、ClassDef、FuncDef、Block这几个语法树结点是拥有作用域的，于是在 Program、Block 类内部添加作用域成员，如图 3-3 、3-4 所示，在 ClassDef、FuncDef 类内部添加符号成员，如图 3-5、3-6 所示，使得进行相应语义分析时能够快速获取作用域信息。其次，对于 Class、Function类，需要在其上绑定作用域成员，如图 3-7、3-8 所示；对于 Scope 类，需要在其上绑定符号成员，如图 3-9、3-10、3-11 所示，从而达到 Symbol 与 Scope 之间的双向绑定。除此之外，在 VarDef、LValue 结点上绑定符号成员，如图 3-9、3-10 所示，可以在表达式解析、语句解析时快速地获取符号信息。如此以来，只要结点上拥有 Symbol 或 Scope 其一作为成员，即可获取相关的所有符号信息与作用域信息，使得进行多趟分析时能够快速地获取有效信息。</w:t>
+      </w:r>
+    </w:p>
+    <w:p>
+      <w:pPr>
+        <w:jc w:val="center"/>
+        <w:rPr>
+          <w:rFonts w:hint="default"/>
+        </w:rPr>
+      </w:pPr>
+      <w:r>
+        <w:rPr>
+          <w:rFonts w:hint="default"/>
+        </w:rPr>
+        <w:drawing>
+          <wp:inline distT="0" distB="0" distL="114300" distR="114300">
+            <wp:extent cx="5273675" cy="2849880"/>
+            <wp:effectExtent l="0" t="0" r="3175" b="7620"/>
+            <wp:docPr id="13" name="图片 13" descr="programScope"/>
+            <wp:cNvGraphicFramePr>
+              <a:graphicFrameLocks xmlns:a="http://schemas.openxmlformats.org/drawingml/2006/main" noChangeAspect="1"/>
+            </wp:cNvGraphicFramePr>
+            <a:graphic xmlns:a="http://schemas.openxmlformats.org/drawingml/2006/main">
+              <a:graphicData uri="http://schemas.openxmlformats.org/drawingml/2006/picture">
+                <pic:pic xmlns:pic="http://schemas.openxmlformats.org/drawingml/2006/picture">
+                  <pic:nvPicPr>
+                    <pic:cNvPr id="13" name="图片 13" descr="programScope"/>
+                    <pic:cNvPicPr>
+                      <a:picLocks noChangeAspect="1"/>
+                    </pic:cNvPicPr>
+                  </pic:nvPicPr>
+                  <pic:blipFill>
+                    <a:blip r:embed="rId25"/>
+                    <a:stretch>
+                      <a:fillRect/>
+                    </a:stretch>
+                  </pic:blipFill>
+                  <pic:spPr>
+                    <a:xfrm>
+                      <a:off x="0" y="0"/>
+                      <a:ext cx="5273675" cy="2849880"/>
+                    </a:xfrm>
+                    <a:prstGeom prst="rect">
+                      <a:avLst/>
+                    </a:prstGeom>
+                  </pic:spPr>
+                </pic:pic>
+              </a:graphicData>
+            </a:graphic>
+          </wp:inline>
+        </w:drawing>
+      </w:r>
+    </w:p>
+    <w:p>
+      <w:pPr>
+        <w:jc w:val="center"/>
+        <w:rPr>
+          <w:rFonts w:hint="default"/>
+        </w:rPr>
+      </w:pPr>
+      <w:r>
+        <w:rPr>
+          <w:rFonts w:hint="default"/>
+        </w:rPr>
+        <w:t>图 3-</w:t>
+      </w:r>
+      <w:r>
+        <w:rPr>
+          <w:rFonts w:hint="default"/>
+        </w:rPr>
+        <w:t>3 Program 作用域绑定图</w:t>
+      </w:r>
+    </w:p>
+    <w:p>
+      <w:pPr>
+        <w:jc w:val="center"/>
+        <w:rPr>
+          <w:rFonts w:hint="default"/>
+        </w:rPr>
+      </w:pPr>
+      <w:r>
+        <w:rPr>
+          <w:rFonts w:hint="default"/>
+        </w:rPr>
+        <w:drawing>
+          <wp:inline distT="0" distB="0" distL="114300" distR="114300">
+            <wp:extent cx="2656840" cy="3009265"/>
+            <wp:effectExtent l="0" t="0" r="10160" b="635"/>
+            <wp:docPr id="19" name="图片 19" descr="blockScope"/>
+            <wp:cNvGraphicFramePr>
+              <a:graphicFrameLocks xmlns:a="http://schemas.openxmlformats.org/drawingml/2006/main" noChangeAspect="1"/>
+            </wp:cNvGraphicFramePr>
+            <a:graphic xmlns:a="http://schemas.openxmlformats.org/drawingml/2006/main">
+              <a:graphicData uri="http://schemas.openxmlformats.org/drawingml/2006/picture">
+                <pic:pic xmlns:pic="http://schemas.openxmlformats.org/drawingml/2006/picture">
+                  <pic:nvPicPr>
+                    <pic:cNvPr id="19" name="图片 19" descr="blockScope"/>
+                    <pic:cNvPicPr>
+                      <a:picLocks noChangeAspect="1"/>
+                    </pic:cNvPicPr>
+                  </pic:nvPicPr>
+                  <pic:blipFill>
+                    <a:blip r:embed="rId26"/>
+                    <a:stretch>
+                      <a:fillRect/>
+                    </a:stretch>
+                  </pic:blipFill>
+                  <pic:spPr>
+                    <a:xfrm>
+                      <a:off x="0" y="0"/>
+                      <a:ext cx="2656840" cy="3009265"/>
+                    </a:xfrm>
+                    <a:prstGeom prst="rect">
+                      <a:avLst/>
+                    </a:prstGeom>
+                  </pic:spPr>
+                </pic:pic>
+              </a:graphicData>
+            </a:graphic>
+          </wp:inline>
+        </w:drawing>
+      </w:r>
+    </w:p>
+    <w:p>
+      <w:pPr>
+        <w:jc w:val="center"/>
+        <w:rPr>
+          <w:rFonts w:hint="default"/>
+        </w:rPr>
+      </w:pPr>
+      <w:r>
+        <w:rPr>
+          <w:rFonts w:hint="default"/>
+        </w:rPr>
+        <w:t>图 3-</w:t>
+      </w:r>
+      <w:r>
+        <w:rPr>
+          <w:rFonts w:hint="default"/>
+        </w:rPr>
+        <w:t>4</w:t>
+      </w:r>
+      <w:r>
+        <w:rPr>
+          <w:rFonts w:hint="default"/>
+        </w:rPr>
+        <w:t xml:space="preserve"> </w:t>
+      </w:r>
+      <w:r>
+        <w:rPr>
+          <w:rFonts w:hint="default"/>
+        </w:rPr>
+        <w:t>Block</w:t>
+      </w:r>
+      <w:r>
+        <w:rPr>
+          <w:rFonts w:hint="default"/>
+        </w:rPr>
+        <w:t xml:space="preserve"> 作用域绑定图</w:t>
+      </w:r>
+    </w:p>
+    <w:p>
+      <w:pPr>
+        <w:jc w:val="center"/>
+        <w:rPr>
+          <w:rFonts w:hint="default"/>
+        </w:rPr>
+      </w:pPr>
+      <w:r>
+        <w:rPr>
+          <w:rFonts w:hint="default"/>
+        </w:rPr>
+        <w:drawing>
+          <wp:inline distT="0" distB="0" distL="114300" distR="114300">
+            <wp:extent cx="4237990" cy="2971165"/>
+            <wp:effectExtent l="0" t="0" r="10160" b="635"/>
+            <wp:docPr id="21" name="图片 21" descr="ClassDefScope"/>
+            <wp:cNvGraphicFramePr>
+              <a:graphicFrameLocks xmlns:a="http://schemas.openxmlformats.org/drawingml/2006/main" noChangeAspect="1"/>
+            </wp:cNvGraphicFramePr>
+            <a:graphic xmlns:a="http://schemas.openxmlformats.org/drawingml/2006/main">
+              <a:graphicData uri="http://schemas.openxmlformats.org/drawingml/2006/picture">
+                <pic:pic xmlns:pic="http://schemas.openxmlformats.org/drawingml/2006/picture">
+                  <pic:nvPicPr>
+                    <pic:cNvPr id="21" name="图片 21" descr="ClassDefScope"/>
+                    <pic:cNvPicPr>
+                      <a:picLocks noChangeAspect="1"/>
+                    </pic:cNvPicPr>
+                  </pic:nvPicPr>
+                  <pic:blipFill>
+                    <a:blip r:embed="rId27"/>
+                    <a:stretch>
+                      <a:fillRect/>
+                    </a:stretch>
+                  </pic:blipFill>
+                  <pic:spPr>
+                    <a:xfrm>
+                      <a:off x="0" y="0"/>
+                      <a:ext cx="4237990" cy="2971165"/>
+                    </a:xfrm>
+                    <a:prstGeom prst="rect">
+                      <a:avLst/>
+                    </a:prstGeom>
+                  </pic:spPr>
+                </pic:pic>
+              </a:graphicData>
+            </a:graphic>
+          </wp:inline>
+        </w:drawing>
+      </w:r>
+    </w:p>
+    <w:p>
+      <w:pPr>
+        <w:jc w:val="center"/>
+        <w:rPr>
+          <w:rFonts w:hint="default"/>
+        </w:rPr>
+      </w:pPr>
+      <w:r>
+        <w:rPr>
+          <w:rFonts w:hint="default"/>
+        </w:rPr>
+        <w:t>图 3-</w:t>
+      </w:r>
+      <w:r>
+        <w:rPr>
+          <w:rFonts w:hint="default"/>
+        </w:rPr>
+        <w:t>5</w:t>
+      </w:r>
+      <w:r>
+        <w:rPr>
+          <w:rFonts w:hint="default"/>
+        </w:rPr>
+        <w:t xml:space="preserve"> </w:t>
+      </w:r>
+      <w:r>
+        <w:rPr>
+          <w:rFonts w:hint="default"/>
+        </w:rPr>
+        <w:t>ClassDef</w:t>
+      </w:r>
+      <w:r>
+        <w:rPr>
+          <w:rFonts w:hint="default"/>
+        </w:rPr>
+        <w:t xml:space="preserve"> </w:t>
+      </w:r>
+      <w:r>
+        <w:rPr>
+          <w:rFonts w:hint="default"/>
+        </w:rPr>
+        <w:t>符号</w:t>
+      </w:r>
+      <w:r>
+        <w:rPr>
+          <w:rFonts w:hint="default"/>
+        </w:rPr>
+        <w:t>绑定图</w:t>
+      </w:r>
+    </w:p>
+    <w:p>
+      <w:pPr>
+        <w:jc w:val="center"/>
+        <w:rPr>
+          <w:rFonts w:hint="default"/>
+        </w:rPr>
+      </w:pPr>
+      <w:r>
+        <w:rPr>
+          <w:rFonts w:hint="default"/>
+        </w:rPr>
+        <w:drawing>
+          <wp:inline distT="0" distB="0" distL="114300" distR="114300">
+            <wp:extent cx="5268595" cy="3338195"/>
+            <wp:effectExtent l="0" t="0" r="8255" b="14605"/>
+            <wp:docPr id="37" name="图片 37" descr="FuncDefScope"/>
+            <wp:cNvGraphicFramePr>
+              <a:graphicFrameLocks xmlns:a="http://schemas.openxmlformats.org/drawingml/2006/main" noChangeAspect="1"/>
+            </wp:cNvGraphicFramePr>
+            <a:graphic xmlns:a="http://schemas.openxmlformats.org/drawingml/2006/main">
+              <a:graphicData uri="http://schemas.openxmlformats.org/drawingml/2006/picture">
+                <pic:pic xmlns:pic="http://schemas.openxmlformats.org/drawingml/2006/picture">
+                  <pic:nvPicPr>
+                    <pic:cNvPr id="37" name="图片 37" descr="FuncDefScope"/>
+                    <pic:cNvPicPr>
+                      <a:picLocks noChangeAspect="1"/>
+                    </pic:cNvPicPr>
+                  </pic:nvPicPr>
+                  <pic:blipFill>
+                    <a:blip r:embed="rId28"/>
+                    <a:stretch>
+                      <a:fillRect/>
+                    </a:stretch>
+                  </pic:blipFill>
+                  <pic:spPr>
+                    <a:xfrm>
+                      <a:off x="0" y="0"/>
+                      <a:ext cx="5268595" cy="3338195"/>
+                    </a:xfrm>
+                    <a:prstGeom prst="rect">
+                      <a:avLst/>
+                    </a:prstGeom>
+                  </pic:spPr>
+                </pic:pic>
+              </a:graphicData>
+            </a:graphic>
+          </wp:inline>
+        </w:drawing>
+      </w:r>
+    </w:p>
+    <w:p>
+      <w:pPr>
+        <w:jc w:val="center"/>
+        <w:rPr>
+          <w:rFonts w:hint="default"/>
+        </w:rPr>
+      </w:pPr>
+      <w:r>
+        <w:rPr>
+          <w:rFonts w:hint="default"/>
+        </w:rPr>
+        <w:t>图 3-</w:t>
+      </w:r>
+      <w:r>
+        <w:rPr>
+          <w:rFonts w:hint="default"/>
+        </w:rPr>
+        <w:t>6</w:t>
+      </w:r>
+      <w:r>
+        <w:rPr>
+          <w:rFonts w:hint="default"/>
+        </w:rPr>
+        <w:t xml:space="preserve"> </w:t>
+      </w:r>
+      <w:r>
+        <w:rPr>
+          <w:rFonts w:hint="default"/>
+        </w:rPr>
+        <w:t>FuncDef</w:t>
+      </w:r>
+      <w:r>
+        <w:rPr>
+          <w:rFonts w:hint="default"/>
+        </w:rPr>
+        <w:t xml:space="preserve"> 符号绑定图</w:t>
+      </w:r>
+    </w:p>
+    <w:p>
+      <w:pPr>
+        <w:jc w:val="center"/>
+        <w:rPr>
+          <w:rFonts w:hint="default"/>
+        </w:rPr>
+      </w:pPr>
+      <w:r>
+        <w:rPr>
+          <w:rFonts w:hint="default"/>
+        </w:rPr>
+        <w:drawing>
+          <wp:inline distT="0" distB="0" distL="114300" distR="114300">
+            <wp:extent cx="2923540" cy="2923540"/>
+            <wp:effectExtent l="0" t="0" r="10160" b="10160"/>
+            <wp:docPr id="39" name="图片 39" descr="ClassSCope"/>
+            <wp:cNvGraphicFramePr>
+              <a:graphicFrameLocks xmlns:a="http://schemas.openxmlformats.org/drawingml/2006/main" noChangeAspect="1"/>
+            </wp:cNvGraphicFramePr>
+            <a:graphic xmlns:a="http://schemas.openxmlformats.org/drawingml/2006/main">
+              <a:graphicData uri="http://schemas.openxmlformats.org/drawingml/2006/picture">
+                <pic:pic xmlns:pic="http://schemas.openxmlformats.org/drawingml/2006/picture">
+                  <pic:nvPicPr>
+                    <pic:cNvPr id="39" name="图片 39" descr="ClassSCope"/>
+                    <pic:cNvPicPr>
+                      <a:picLocks noChangeAspect="1"/>
+                    </pic:cNvPicPr>
+                  </pic:nvPicPr>
+                  <pic:blipFill>
+                    <a:blip r:embed="rId29"/>
+                    <a:stretch>
+                      <a:fillRect/>
+                    </a:stretch>
+                  </pic:blipFill>
+                  <pic:spPr>
+                    <a:xfrm>
+                      <a:off x="0" y="0"/>
+                      <a:ext cx="2923540" cy="2923540"/>
+                    </a:xfrm>
+                    <a:prstGeom prst="rect">
+                      <a:avLst/>
+                    </a:prstGeom>
+                  </pic:spPr>
+                </pic:pic>
+              </a:graphicData>
+            </a:graphic>
+          </wp:inline>
+        </w:drawing>
+      </w:r>
+    </w:p>
+    <w:p>
+      <w:pPr>
+        <w:jc w:val="center"/>
+        <w:rPr>
+          <w:rFonts w:hint="default"/>
+        </w:rPr>
+      </w:pPr>
+      <w:r>
+        <w:rPr>
+          <w:rFonts w:hint="default"/>
+        </w:rPr>
+        <w:t>图 3-</w:t>
+      </w:r>
+      <w:r>
+        <w:rPr>
+          <w:rFonts w:hint="default"/>
+        </w:rPr>
+        <w:t>7</w:t>
+      </w:r>
+      <w:r>
+        <w:rPr>
+          <w:rFonts w:hint="default"/>
+        </w:rPr>
+        <w:t xml:space="preserve"> </w:t>
+      </w:r>
+      <w:r>
+        <w:rPr>
+          <w:rFonts w:hint="default"/>
+        </w:rPr>
+        <w:t>Class</w:t>
+      </w:r>
+      <w:r>
+        <w:rPr>
+          <w:rFonts w:hint="default"/>
+        </w:rPr>
+        <w:t xml:space="preserve"> 作用域绑定图</w:t>
+      </w:r>
+    </w:p>
+    <w:p>
+      <w:pPr>
+        <w:jc w:val="center"/>
+        <w:rPr>
+          <w:rFonts w:hint="default"/>
+        </w:rPr>
+      </w:pPr>
+      <w:r>
+        <w:rPr>
+          <w:rFonts w:hint="default"/>
+        </w:rPr>
+        <w:drawing>
+          <wp:inline distT="0" distB="0" distL="114300" distR="114300">
+            <wp:extent cx="4999990" cy="3047365"/>
+            <wp:effectExtent l="0" t="0" r="10160" b="635"/>
+            <wp:docPr id="40" name="图片 40" descr="FunctionScope"/>
+            <wp:cNvGraphicFramePr>
+              <a:graphicFrameLocks xmlns:a="http://schemas.openxmlformats.org/drawingml/2006/main" noChangeAspect="1"/>
+            </wp:cNvGraphicFramePr>
+            <a:graphic xmlns:a="http://schemas.openxmlformats.org/drawingml/2006/main">
+              <a:graphicData uri="http://schemas.openxmlformats.org/drawingml/2006/picture">
+                <pic:pic xmlns:pic="http://schemas.openxmlformats.org/drawingml/2006/picture">
+                  <pic:nvPicPr>
+                    <pic:cNvPr id="40" name="图片 40" descr="FunctionScope"/>
+                    <pic:cNvPicPr>
+                      <a:picLocks noChangeAspect="1"/>
+                    </pic:cNvPicPr>
+                  </pic:nvPicPr>
+                  <pic:blipFill>
+                    <a:blip r:embed="rId30"/>
+                    <a:stretch>
+                      <a:fillRect/>
+                    </a:stretch>
+                  </pic:blipFill>
+                  <pic:spPr>
+                    <a:xfrm>
+                      <a:off x="0" y="0"/>
+                      <a:ext cx="4999990" cy="3047365"/>
+                    </a:xfrm>
+                    <a:prstGeom prst="rect">
+                      <a:avLst/>
+                    </a:prstGeom>
+                  </pic:spPr>
+                </pic:pic>
+              </a:graphicData>
+            </a:graphic>
+          </wp:inline>
+        </w:drawing>
+      </w:r>
+    </w:p>
+    <w:p>
+      <w:pPr>
+        <w:jc w:val="center"/>
+        <w:rPr>
+          <w:rFonts w:hint="default"/>
+        </w:rPr>
+      </w:pPr>
+      <w:r>
+        <w:rPr>
+          <w:rFonts w:hint="default"/>
+        </w:rPr>
+        <w:t>图 3-</w:t>
+      </w:r>
+      <w:r>
+        <w:rPr>
+          <w:rFonts w:hint="default"/>
+        </w:rPr>
+        <w:t>8</w:t>
+      </w:r>
+      <w:r>
+        <w:rPr>
+          <w:rFonts w:hint="default"/>
+        </w:rPr>
+        <w:t xml:space="preserve"> </w:t>
+      </w:r>
+      <w:r>
+        <w:rPr>
+          <w:rFonts w:hint="default"/>
+        </w:rPr>
+        <w:t>Function</w:t>
+      </w:r>
+      <w:r>
+        <w:rPr>
+          <w:rFonts w:hint="default"/>
+        </w:rPr>
+        <w:t xml:space="preserve"> 作用域绑定图</w:t>
+      </w:r>
+    </w:p>
+    <w:p>
+      <w:pPr>
+        <w:jc w:val="center"/>
+        <w:rPr>
+          <w:rFonts w:hint="default"/>
+        </w:rPr>
+      </w:pPr>
+      <w:r>
+        <w:rPr>
+          <w:rFonts w:hint="default"/>
+        </w:rPr>
+        <w:drawing>
+          <wp:inline distT="0" distB="0" distL="114300" distR="114300">
+            <wp:extent cx="5269865" cy="3726180"/>
+            <wp:effectExtent l="0" t="0" r="6985" b="7620"/>
+            <wp:docPr id="41" name="图片 41" descr="FormalScope"/>
+            <wp:cNvGraphicFramePr>
+              <a:graphicFrameLocks xmlns:a="http://schemas.openxmlformats.org/drawingml/2006/main" noChangeAspect="1"/>
+            </wp:cNvGraphicFramePr>
+            <a:graphic xmlns:a="http://schemas.openxmlformats.org/drawingml/2006/main">
+              <a:graphicData uri="http://schemas.openxmlformats.org/drawingml/2006/picture">
+                <pic:pic xmlns:pic="http://schemas.openxmlformats.org/drawingml/2006/picture">
+                  <pic:nvPicPr>
+                    <pic:cNvPr id="41" name="图片 41" descr="FormalScope"/>
+                    <pic:cNvPicPr>
+                      <a:picLocks noChangeAspect="1"/>
+                    </pic:cNvPicPr>
+                  </pic:nvPicPr>
+                  <pic:blipFill>
+                    <a:blip r:embed="rId31"/>
+                    <a:stretch>
+                      <a:fillRect/>
+                    </a:stretch>
+                  </pic:blipFill>
+                  <pic:spPr>
+                    <a:xfrm>
+                      <a:off x="0" y="0"/>
+                      <a:ext cx="5269865" cy="3726180"/>
+                    </a:xfrm>
+                    <a:prstGeom prst="rect">
+                      <a:avLst/>
+                    </a:prstGeom>
+                  </pic:spPr>
+                </pic:pic>
+              </a:graphicData>
+            </a:graphic>
+          </wp:inline>
+        </w:drawing>
+      </w:r>
+    </w:p>
+    <w:p>
+      <w:pPr>
+        <w:jc w:val="center"/>
+        <w:rPr>
+          <w:rFonts w:hint="default"/>
+        </w:rPr>
+      </w:pPr>
+      <w:r>
+        <w:rPr>
+          <w:rFonts w:hint="default"/>
+        </w:rPr>
+        <w:t>图 3-</w:t>
+      </w:r>
+      <w:r>
+        <w:rPr>
+          <w:rFonts w:hint="default"/>
+        </w:rPr>
+        <w:t>9</w:t>
+      </w:r>
+      <w:r>
+        <w:rPr>
+          <w:rFonts w:hint="default"/>
+        </w:rPr>
+        <w:t xml:space="preserve"> </w:t>
+      </w:r>
+      <w:r>
+        <w:rPr>
+          <w:rFonts w:hint="default"/>
+        </w:rPr>
+        <w:t>FormalScope</w:t>
+      </w:r>
+      <w:r>
+        <w:rPr>
+          <w:rFonts w:hint="default"/>
+        </w:rPr>
+        <w:t xml:space="preserve"> 符号绑定图</w:t>
+      </w:r>
+    </w:p>
+    <w:p>
+      <w:pPr>
+        <w:jc w:val="center"/>
+        <w:rPr>
+          <w:rFonts w:hint="default"/>
+        </w:rPr>
+      </w:pPr>
+      <w:r>
+        <w:rPr>
+          <w:rFonts w:hint="default"/>
+        </w:rPr>
+        <w:drawing>
+          <wp:inline distT="0" distB="0" distL="114300" distR="114300">
+            <wp:extent cx="4095115" cy="2171700"/>
+            <wp:effectExtent l="0" t="0" r="635" b="0"/>
+            <wp:docPr id="42" name="图片 42" descr="LocalScope"/>
+            <wp:cNvGraphicFramePr>
+              <a:graphicFrameLocks xmlns:a="http://schemas.openxmlformats.org/drawingml/2006/main" noChangeAspect="1"/>
+            </wp:cNvGraphicFramePr>
+            <a:graphic xmlns:a="http://schemas.openxmlformats.org/drawingml/2006/main">
+              <a:graphicData uri="http://schemas.openxmlformats.org/drawingml/2006/picture">
+                <pic:pic xmlns:pic="http://schemas.openxmlformats.org/drawingml/2006/picture">
+                  <pic:nvPicPr>
+                    <pic:cNvPr id="42" name="图片 42" descr="LocalScope"/>
+                    <pic:cNvPicPr>
+                      <a:picLocks noChangeAspect="1"/>
+                    </pic:cNvPicPr>
+                  </pic:nvPicPr>
+                  <pic:blipFill>
+                    <a:blip r:embed="rId32"/>
+                    <a:stretch>
+                      <a:fillRect/>
+                    </a:stretch>
+                  </pic:blipFill>
+                  <pic:spPr>
+                    <a:xfrm>
+                      <a:off x="0" y="0"/>
+                      <a:ext cx="4095115" cy="2171700"/>
+                    </a:xfrm>
+                    <a:prstGeom prst="rect">
+                      <a:avLst/>
+                    </a:prstGeom>
+                  </pic:spPr>
+                </pic:pic>
+              </a:graphicData>
+            </a:graphic>
+          </wp:inline>
+        </w:drawing>
+      </w:r>
+    </w:p>
+    <w:p>
+      <w:pPr>
+        <w:jc w:val="center"/>
+        <w:rPr>
+          <w:rFonts w:hint="default"/>
+        </w:rPr>
+      </w:pPr>
+      <w:r>
+        <w:rPr>
+          <w:rFonts w:hint="default"/>
+        </w:rPr>
+        <w:t>图 3-</w:t>
+      </w:r>
+      <w:r>
+        <w:rPr>
+          <w:rFonts w:hint="default"/>
+        </w:rPr>
+        <w:t>10</w:t>
+      </w:r>
+      <w:r>
+        <w:rPr>
+          <w:rFonts w:hint="default"/>
+        </w:rPr>
+        <w:t xml:space="preserve"> </w:t>
+      </w:r>
+      <w:r>
+        <w:rPr>
+          <w:rFonts w:hint="default"/>
+        </w:rPr>
+        <w:t>LocalScope</w:t>
+      </w:r>
+      <w:r>
+        <w:rPr>
+          <w:rFonts w:hint="default"/>
+        </w:rPr>
+        <w:t xml:space="preserve"> 符号绑定图</w:t>
+      </w:r>
+    </w:p>
+    <w:p>
+      <w:pPr>
+        <w:jc w:val="center"/>
+        <w:rPr>
+          <w:rFonts w:hint="default"/>
+        </w:rPr>
+      </w:pPr>
+      <w:r>
+        <w:rPr>
+          <w:rFonts w:hint="default"/>
+        </w:rPr>
+        <w:drawing>
+          <wp:inline distT="0" distB="0" distL="114300" distR="114300">
+            <wp:extent cx="3637915" cy="2162175"/>
+            <wp:effectExtent l="0" t="0" r="635" b="9525"/>
+            <wp:docPr id="43" name="图片 43" descr="ClassScope"/>
+            <wp:cNvGraphicFramePr>
+              <a:graphicFrameLocks xmlns:a="http://schemas.openxmlformats.org/drawingml/2006/main" noChangeAspect="1"/>
+            </wp:cNvGraphicFramePr>
+            <a:graphic xmlns:a="http://schemas.openxmlformats.org/drawingml/2006/main">
+              <a:graphicData uri="http://schemas.openxmlformats.org/drawingml/2006/picture">
+                <pic:pic xmlns:pic="http://schemas.openxmlformats.org/drawingml/2006/picture">
+                  <pic:nvPicPr>
+                    <pic:cNvPr id="43" name="图片 43" descr="ClassScope"/>
+                    <pic:cNvPicPr>
+                      <a:picLocks noChangeAspect="1"/>
+                    </pic:cNvPicPr>
+                  </pic:nvPicPr>
+                  <pic:blipFill>
+                    <a:blip r:embed="rId33"/>
+                    <a:stretch>
+                      <a:fillRect/>
+                    </a:stretch>
+                  </pic:blipFill>
+                  <pic:spPr>
+                    <a:xfrm>
+                      <a:off x="0" y="0"/>
+                      <a:ext cx="3637915" cy="2162175"/>
+                    </a:xfrm>
+                    <a:prstGeom prst="rect">
+                      <a:avLst/>
+                    </a:prstGeom>
+                  </pic:spPr>
+                </pic:pic>
+              </a:graphicData>
+            </a:graphic>
+          </wp:inline>
+        </w:drawing>
+      </w:r>
+    </w:p>
+    <w:p>
+      <w:pPr>
+        <w:jc w:val="center"/>
+        <w:rPr>
+          <w:rFonts w:hint="default"/>
+        </w:rPr>
+      </w:pPr>
+      <w:r>
+        <w:rPr>
+          <w:rFonts w:hint="default"/>
+        </w:rPr>
+        <w:t>图 3-</w:t>
+      </w:r>
+      <w:r>
+        <w:rPr>
+          <w:rFonts w:hint="default"/>
+        </w:rPr>
+        <w:t>11</w:t>
+      </w:r>
+      <w:r>
+        <w:rPr>
+          <w:rFonts w:hint="default"/>
+        </w:rPr>
+        <w:t xml:space="preserve"> </w:t>
+      </w:r>
+      <w:r>
+        <w:rPr>
+          <w:rFonts w:hint="default"/>
+        </w:rPr>
+        <w:t>ClassScope</w:t>
+      </w:r>
+      <w:r>
+        <w:rPr>
+          <w:rFonts w:hint="default"/>
+        </w:rPr>
+        <w:t xml:space="preserve"> 符号绑定图</w:t>
+      </w:r>
+    </w:p>
+    <w:p>
+      <w:pPr>
+        <w:jc w:val="center"/>
+        <w:rPr>
+          <w:rFonts w:hint="default"/>
+        </w:rPr>
+      </w:pPr>
+    </w:p>
+    <w:p>
+      <w:pPr>
+        <w:pStyle w:val="4"/>
+        <w:rPr>
+          <w:rFonts w:hint="default"/>
+        </w:rPr>
+      </w:pPr>
+      <w:r>
+        <w:rPr>
+          <w:rFonts w:hint="default"/>
+        </w:rPr>
+        <w:t>3.1.2 简单类型系统</w:t>
+      </w:r>
+    </w:p>
+    <w:p>
+      <w:pPr>
+        <w:ind w:firstLine="420" w:firstLineChars="0"/>
+        <w:rPr>
+          <w:rFonts w:hint="default"/>
+        </w:rPr>
+      </w:pPr>
+      <w:r>
+        <w:rPr>
+          <w:rFonts w:hint="default"/>
+        </w:rPr>
+        <w:t>上述工作完成后，只实现了语义分析中符号检查与作用域检查 2 部分相关数据结构。要正确地完成类型检查，必须建立一个简单的类型系统，并为不同的表达式或语句指定不同的类型。类型主要有4类，基本类型（BaseType）、数组类型（ArrayType）、函数类型（FuncType）、类类型（ClassType），如图 3-12 所示。</w:t>
+      </w:r>
+    </w:p>
+    <w:p>
+      <w:pPr>
+        <w:jc w:val="center"/>
+        <w:rPr>
+          <w:rFonts w:hint="default"/>
+        </w:rPr>
+      </w:pPr>
+      <w:r>
+        <w:rPr>
+          <w:rFonts w:hint="default"/>
+        </w:rPr>
+        <w:drawing>
+          <wp:inline distT="0" distB="0" distL="114300" distR="114300">
+            <wp:extent cx="3866515" cy="1162050"/>
+            <wp:effectExtent l="0" t="0" r="635" b="0"/>
+            <wp:docPr id="44" name="图片 44" descr="type"/>
+            <wp:cNvGraphicFramePr>
+              <a:graphicFrameLocks xmlns:a="http://schemas.openxmlformats.org/drawingml/2006/main" noChangeAspect="1"/>
+            </wp:cNvGraphicFramePr>
+            <a:graphic xmlns:a="http://schemas.openxmlformats.org/drawingml/2006/main">
+              <a:graphicData uri="http://schemas.openxmlformats.org/drawingml/2006/picture">
+                <pic:pic xmlns:pic="http://schemas.openxmlformats.org/drawingml/2006/picture">
+                  <pic:nvPicPr>
+                    <pic:cNvPr id="44" name="图片 44" descr="type"/>
+                    <pic:cNvPicPr>
+                      <a:picLocks noChangeAspect="1"/>
+                    </pic:cNvPicPr>
+                  </pic:nvPicPr>
+                  <pic:blipFill>
+                    <a:blip r:embed="rId34"/>
+                    <a:stretch>
+                      <a:fillRect/>
+                    </a:stretch>
+                  </pic:blipFill>
+                  <pic:spPr>
+                    <a:xfrm>
+                      <a:off x="0" y="0"/>
+                      <a:ext cx="3866515" cy="1162050"/>
+                    </a:xfrm>
+                    <a:prstGeom prst="rect">
+                      <a:avLst/>
+                    </a:prstGeom>
+                  </pic:spPr>
+                </pic:pic>
+              </a:graphicData>
+            </a:graphic>
+          </wp:inline>
+        </w:drawing>
+      </w:r>
+    </w:p>
+    <w:p>
+      <w:pPr>
+        <w:jc w:val="center"/>
+        <w:rPr>
+          <w:rFonts w:hint="default"/>
+        </w:rPr>
+      </w:pPr>
+      <w:r>
+        <w:rPr>
+          <w:rFonts w:hint="default"/>
+        </w:rPr>
+        <w:t>图 3-12 类型系统</w:t>
+      </w:r>
+    </w:p>
+    <w:p>
+      <w:pPr>
+        <w:ind w:firstLine="420" w:firstLineChars="0"/>
+        <w:rPr>
+          <w:rFonts w:hint="default"/>
+          <w:vertAlign w:val="baseline"/>
+        </w:rPr>
+      </w:pPr>
+      <w:r>
+        <w:rPr>
+          <w:rFonts w:hint="default"/>
+        </w:rPr>
+        <w:t>BaseType 包括 INT、BOOL、STRING、VOID、NIL、ERROR，如图 3-13 所示，其中 ERROR 类型用于报错，当检查到某个表达式或语句的类型为 ERROR 时，可以在必要的地方进行语义报错。这样便可以将下级的语义分析结果通过 ERROR 向上传递。ArrayType 包括元素类型与，是对 BaseType的一层封装，如图 3-14 所示。FuncType是一个复合类型，其类型定义为 f = (t</w:t>
+      </w:r>
+      <w:r>
+        <w:rPr>
+          <w:rFonts w:hint="default"/>
+          <w:vertAlign w:val="subscript"/>
+        </w:rPr>
+        <w:t>1</w:t>
+      </w:r>
+      <w:r>
+        <w:rPr>
+          <w:rFonts w:hint="default"/>
+        </w:rPr>
+        <w:t xml:space="preserve"> * t</w:t>
+      </w:r>
+      <w:r>
+        <w:rPr>
+          <w:rFonts w:hint="default"/>
+          <w:vertAlign w:val="subscript"/>
+        </w:rPr>
+        <w:t>2</w:t>
+      </w:r>
+      <w:r>
+        <w:rPr>
+          <w:rFonts w:hint="default"/>
+        </w:rPr>
+        <w:t xml:space="preserve"> * ... * t</w:t>
+      </w:r>
+      <w:r>
+        <w:rPr>
+          <w:rFonts w:hint="default"/>
+          <w:vertAlign w:val="subscript"/>
+        </w:rPr>
+        <w:t>n</w:t>
+      </w:r>
+      <w:r>
+        <w:rPr>
+          <w:rFonts w:hint="default"/>
+        </w:rPr>
+        <w:t>） -&gt; t</w:t>
+      </w:r>
+      <w:r>
+        <w:rPr>
+          <w:rFonts w:hint="default"/>
+          <w:vertAlign w:val="subscript"/>
+        </w:rPr>
+        <w:t>n+1</w:t>
+      </w:r>
+      <w:r>
+        <w:rPr>
+          <w:rFonts w:hint="default"/>
+          <w:vertAlign w:val="baseline"/>
+        </w:rPr>
+        <w:t>，其中括号内部为形参类型，最后一个为返回值类型。通过此种定义，可以将函数类型的判断切分成普通类型的组合判定，从而简化实现，如图 3-15 所示。ClassType （如图 3-16 所示）</w:t>
+      </w:r>
+      <w:bookmarkStart w:id="50" w:name="_GoBack"/>
+      <w:bookmarkEnd w:id="50"/>
+      <w:r>
+        <w:rPr>
+          <w:rFonts w:hint="default"/>
+          <w:vertAlign w:val="baseline"/>
+        </w:rPr>
+        <w:t>中包含了相关符号成员的绑定以及父类成员的类型。上述每个类型都有 2 个公共的接口，toString 与 compatible，前者用于打印类型名，后者用于类型兼容性的判定，也是类型检查的关键。</w:t>
+      </w:r>
+    </w:p>
+    <w:p>
+      <w:pPr>
+        <w:ind w:firstLine="420" w:firstLineChars="0"/>
+        <w:rPr>
+          <w:rFonts w:hint="default"/>
+          <w:vertAlign w:val="baseline"/>
+        </w:rPr>
+      </w:pPr>
+      <w:r>
+        <w:rPr>
+          <w:rFonts w:hint="default"/>
+          <w:vertAlign w:val="baseline"/>
+        </w:rPr>
+        <w:t>BaseType 与 ArrayType 进行类型一致性判定时，只需简单地比较指针引用，因为在编译器全局中只存在唯一的 INT、BOOL等基本类型实例。同理，FuncType 进行类型一致性判定时，仅仅是将形参与返回值类型判定进行与逻辑，即可得到 FuncType的类型一致性。ClassType进行判定时，需要结合继承树规定父类兼容子类，再利用 ClassType 上绑定的 Class Symbol 进行类的判定。</w:t>
+      </w:r>
+    </w:p>
+    <w:p>
+      <w:pPr>
+        <w:ind w:firstLine="420" w:firstLineChars="0"/>
+        <w:rPr>
+          <w:rFonts w:hint="default"/>
+        </w:rPr>
+      </w:pPr>
+      <w:r>
+        <w:rPr>
+          <w:rFonts w:hint="default"/>
+        </w:rPr>
+        <w:t>在图 3-3 至 图 3-11 中可以看到，无论是语法树结点还是符号结点，都拥有一个 Type 成员，用于表示相关结点的类型。Type 成员便是实现类型检查的关键。利用多趟递归下降遍历得到的 Symbol 与 Scope，再次对语法树进行递归下降遍历，对必要的表达式或语句进行类型分析与类型匹配等相关检查，即可完成比较完备的类型检查。</w:t>
+      </w:r>
+    </w:p>
+    <w:p>
+      <w:pPr>
+        <w:pStyle w:val="4"/>
+        <w:rPr>
+          <w:rFonts w:hint="default"/>
+        </w:rPr>
+      </w:pPr>
+      <w:r>
+        <w:rPr>
+          <w:rFonts w:hint="default"/>
+        </w:rPr>
+        <w:t>3.1.3 类型检查</w:t>
+      </w:r>
+    </w:p>
+    <w:p>
+      <w:pPr>
+        <w:ind w:firstLine="420" w:firstLineChars="0"/>
+        <w:rPr>
+          <w:rFonts w:hint="default"/>
+        </w:rPr>
+      </w:pPr>
+      <w:r>
+        <w:rPr>
+          <w:rFonts w:hint="default"/>
+        </w:rPr>
+        <w:t>类型检查包括空检查（基本变量、数据元素、类实例不可为 void）、</w:t>
+      </w:r>
+    </w:p>
+    <w:p>
+      <w:pPr>
+        <w:pStyle w:val="4"/>
+        <w:rPr>
+          <w:rFonts w:hint="default"/>
+        </w:rPr>
+      </w:pPr>
+      <w:r>
+        <w:rPr>
+          <w:rFonts w:hint="default"/>
+        </w:rPr>
+        <w:t>3.1.4 面向对象范式检查</w:t>
+      </w:r>
+    </w:p>
+    <w:p>
+      <w:pPr>
+        <w:ind w:firstLine="420" w:firstLineChars="0"/>
+        <w:rPr>
+          <w:rFonts w:hint="default"/>
+        </w:rPr>
+      </w:pPr>
+      <w:r>
+        <w:rPr>
+          <w:rFonts w:hint="default"/>
+        </w:rPr>
+        <w:t>由于 Dragon 是一门支持面向对象范式的语言，所以除了上述常规检查外，还需进行难度最大的面向对象相关语义检查。第一，进行 Main 类以及 main 函数合法性的检查，使得程序拥有唯一且正确的执行入口；第二，继承关系的检查，包括父类存在性检查、继承链合法性检查；</w:t>
+      </w:r>
+      <w:r>
+        <w:rPr>
+          <w:rFonts w:hint="default"/>
+        </w:rPr>
+        <w:t>第</w:t>
+      </w:r>
+      <w:r>
+        <w:rPr>
+          <w:rFonts w:hint="default"/>
+        </w:rPr>
+        <w:t>三</w:t>
+      </w:r>
+      <w:r>
+        <w:rPr>
+          <w:rFonts w:hint="default"/>
+        </w:rPr>
+        <w:t>，进行重载检查，包括变量的重载与函数的重载</w:t>
+      </w:r>
+      <w:r>
+        <w:rPr>
+          <w:rFonts w:hint="default"/>
+        </w:rPr>
+        <w:t>；第四，进行成员合法性检查，包括成员存在性检查、成员访问控制权限检查。</w:t>
+      </w:r>
+    </w:p>
+    <w:p>
+      <w:pPr>
+        <w:ind w:firstLine="420" w:firstLineChars="0"/>
+        <w:rPr>
+          <w:rFonts w:hint="default"/>
+        </w:rPr>
+      </w:pPr>
+      <w:r>
+        <w:rPr>
+          <w:rFonts w:hint="default"/>
+        </w:rPr>
+        <w:t>第一，要实现 Main 类与 main 函数的检查，只需在遍历 Program 结点时，额外地对类名为 Main 的类进行 main 函数合法性的检查即可，main 函数必须存在且无参无返回值。</w:t>
+      </w:r>
+    </w:p>
+    <w:p>
+      <w:pPr>
+        <w:ind w:firstLine="420" w:firstLineChars="0"/>
+        <w:rPr>
+          <w:rFonts w:hint="default"/>
+        </w:rPr>
+      </w:pPr>
+      <w:r>
+        <w:rPr>
+          <w:rFonts w:hint="default"/>
+        </w:rPr>
+        <w:t>第二，要实现继承关系的检查，必须为一颗继承树上的各个类标明继承顺序，防止循环继承、逆序继承的发生。实时计算子类在继承树上的层级，并与父类的层级进行比较，若子类的层级高于父类的层级（1 高于 2），则此种继承为非法的。计算继承层级的功能有函数 BuildSymbol::calcOrder 实现。</w:t>
+      </w:r>
+    </w:p>
+    <w:p>
+      <w:pPr>
+        <w:ind w:firstLine="420" w:firstLineChars="0"/>
+        <w:rPr>
+          <w:rFonts w:hint="default"/>
+        </w:rPr>
+      </w:pPr>
+      <w:r>
+        <w:rPr>
+          <w:rFonts w:hint="default"/>
+        </w:rPr>
+        <w:t>第三，关于重载检查，需要进行以下一些检查：变量不能重载；不能用变量重载函数或用函数重载变量；重载函数返回值必须相同。</w:t>
+      </w:r>
+    </w:p>
+    <w:p>
+      <w:pPr>
+        <w:ind w:firstLine="420" w:firstLineChars="0"/>
+        <w:rPr>
+          <w:rFonts w:hint="default"/>
+        </w:rPr>
+      </w:pPr>
+      <w:r>
+        <w:rPr>
+          <w:rFonts w:hint="default"/>
+        </w:rPr>
+        <w:t>第四，个人认为成员访问是语义检查一环中最为复杂的一个部分。成员访问有 2 种，一种为不加 this 的访问，一种为 this.xx 的访问。为了简化实现</w:t>
+      </w:r>
+    </w:p>
+    <w:p>
+      <w:pPr>
+        <w:pStyle w:val="4"/>
+        <w:rPr>
+          <w:rFonts w:hint="default"/>
+        </w:rPr>
+      </w:pPr>
+      <w:r>
+        <w:rPr>
+          <w:rFonts w:hint="default"/>
+        </w:rPr>
+        <w:t>3.1.5 语义表示方法</w:t>
+      </w:r>
+    </w:p>
+    <w:p>
+      <w:pPr>
+        <w:ind w:firstLine="420" w:firstLineChars="0"/>
+        <w:jc w:val="both"/>
+        <w:rPr>
+          <w:rFonts w:hint="default"/>
+        </w:rPr>
+      </w:pPr>
+      <w:r>
+        <w:rPr>
+          <w:rFonts w:hint="default"/>
+        </w:rPr>
+        <w:t>在建立好上述数据结构及其相互绑定之后，相关语义可分为 3 部分。第一，符号定义相关语义；第二，作用域相关语义；第三，类型相关语义。</w:t>
+      </w:r>
     </w:p>
     <w:p>
       <w:pPr>
@@ -12518,7 +13356,7 @@
   <w:latentStyles w:count="260" w:defQFormat="0" w:defUnhideWhenUsed="1" w:defSemiHidden="1" w:defUIPriority="99" w:defLockedState="0">
     <w:lsdException w:qFormat="1" w:unhideWhenUsed="0" w:uiPriority="0" w:semiHidden="0" w:name="Normal"/>
     <w:lsdException w:qFormat="1" w:unhideWhenUsed="0" w:uiPriority="9" w:semiHidden="0" w:name="heading 1"/>
-    <w:lsdException w:qFormat="1" w:uiPriority="9" w:name="heading 2"/>
+    <w:lsdException w:qFormat="1" w:uiPriority="9" w:semiHidden="0" w:name="heading 2"/>
     <w:lsdException w:qFormat="1" w:unhideWhenUsed="0" w:uiPriority="9" w:semiHidden="0" w:name="heading 3"/>
     <w:lsdException w:qFormat="1" w:uiPriority="9" w:name="heading 4"/>
     <w:lsdException w:qFormat="1" w:uiPriority="9" w:name="heading 5"/>

</xml_diff>

<commit_message>
remove(compilers-dragon-vscode): remove vscode config
</commit_message>
<xml_diff>
--- a/CS1409_U201414800_刘一龙.docx
+++ b/CS1409_U201414800_刘一龙.docx
@@ -570,7 +570,7 @@
           <w:szCs w:val="30"/>
           <w:lang w:val="en-US" w:eastAsia="zh-CN" w:bidi="ar-SA"/>
         </w:rPr>
-        <w:instrText xml:space="preserve"> HYPERLINK \l _Toc779505207 </w:instrText>
+        <w:instrText xml:space="preserve"> HYPERLINK \l _Toc1024285958 </w:instrText>
       </w:r>
       <w:r>
         <w:rPr>
@@ -611,7 +611,7 @@
           <w:kern w:val="2"/>
           <w:lang w:val="en-US" w:eastAsia="zh-CN" w:bidi="ar-SA"/>
         </w:rPr>
-        <w:instrText xml:space="preserve"> PAGEREF _Toc779505207 </w:instrText>
+        <w:instrText xml:space="preserve"> PAGEREF _Toc1024285958 </w:instrText>
       </w:r>
       <w:r>
         <w:rPr>
@@ -675,7 +675,7 @@
           <w:szCs w:val="30"/>
           <w:lang w:val="en-US" w:eastAsia="zh-CN" w:bidi="ar-SA"/>
         </w:rPr>
-        <w:instrText xml:space="preserve"> HYPERLINK \l _Toc740849389 </w:instrText>
+        <w:instrText xml:space="preserve"> HYPERLINK \l _Toc1756605558 </w:instrText>
       </w:r>
       <w:r>
         <w:rPr>
@@ -716,7 +716,7 @@
           <w:kern w:val="2"/>
           <w:lang w:val="en-US" w:eastAsia="zh-CN" w:bidi="ar-SA"/>
         </w:rPr>
-        <w:instrText xml:space="preserve"> PAGEREF _Toc740849389 </w:instrText>
+        <w:instrText xml:space="preserve"> PAGEREF _Toc1756605558 </w:instrText>
       </w:r>
       <w:r>
         <w:rPr>
@@ -780,7 +780,7 @@
           <w:szCs w:val="30"/>
           <w:lang w:val="en-US" w:eastAsia="zh-CN" w:bidi="ar-SA"/>
         </w:rPr>
-        <w:instrText xml:space="preserve"> HYPERLINK \l _Toc1079335120 </w:instrText>
+        <w:instrText xml:space="preserve"> HYPERLINK \l _Toc917643576 </w:instrText>
       </w:r>
       <w:r>
         <w:rPr>
@@ -821,7 +821,7 @@
           <w:kern w:val="2"/>
           <w:lang w:val="en-US" w:eastAsia="zh-CN" w:bidi="ar-SA"/>
         </w:rPr>
-        <w:instrText xml:space="preserve"> PAGEREF _Toc1079335120 </w:instrText>
+        <w:instrText xml:space="preserve"> PAGEREF _Toc917643576 </w:instrText>
       </w:r>
       <w:r>
         <w:rPr>
@@ -885,7 +885,7 @@
           <w:szCs w:val="30"/>
           <w:lang w:val="en-US" w:eastAsia="zh-CN" w:bidi="ar-SA"/>
         </w:rPr>
-        <w:instrText xml:space="preserve"> HYPERLINK \l _Toc1948302203 </w:instrText>
+        <w:instrText xml:space="preserve"> HYPERLINK \l _Toc2025693017 </w:instrText>
       </w:r>
       <w:r>
         <w:rPr>
@@ -926,7 +926,7 @@
           <w:kern w:val="2"/>
           <w:lang w:val="en-US" w:eastAsia="zh-CN" w:bidi="ar-SA"/>
         </w:rPr>
-        <w:instrText xml:space="preserve"> PAGEREF _Toc1948302203 </w:instrText>
+        <w:instrText xml:space="preserve"> PAGEREF _Toc2025693017 </w:instrText>
       </w:r>
       <w:r>
         <w:rPr>
@@ -990,7 +990,7 @@
           <w:szCs w:val="30"/>
           <w:lang w:val="en-US" w:eastAsia="zh-CN" w:bidi="ar-SA"/>
         </w:rPr>
-        <w:instrText xml:space="preserve"> HYPERLINK \l _Toc1028690505 </w:instrText>
+        <w:instrText xml:space="preserve"> HYPERLINK \l _Toc251941856 </w:instrText>
       </w:r>
       <w:r>
         <w:rPr>
@@ -1032,7 +1032,7 @@
           <w:kern w:val="2"/>
           <w:lang w:val="en-US" w:eastAsia="zh-CN" w:bidi="ar-SA"/>
         </w:rPr>
-        <w:instrText xml:space="preserve"> PAGEREF _Toc1028690505 </w:instrText>
+        <w:instrText xml:space="preserve"> PAGEREF _Toc251941856 </w:instrText>
       </w:r>
       <w:r>
         <w:rPr>
@@ -1096,7 +1096,7 @@
           <w:szCs w:val="30"/>
           <w:lang w:val="en-US" w:eastAsia="zh-CN" w:bidi="ar-SA"/>
         </w:rPr>
-        <w:instrText xml:space="preserve"> HYPERLINK \l _Toc1095409141 </w:instrText>
+        <w:instrText xml:space="preserve"> HYPERLINK \l _Toc2059221400 </w:instrText>
       </w:r>
       <w:r>
         <w:rPr>
@@ -1137,7 +1137,7 @@
           <w:kern w:val="2"/>
           <w:lang w:val="en-US" w:eastAsia="zh-CN" w:bidi="ar-SA"/>
         </w:rPr>
-        <w:instrText xml:space="preserve"> PAGEREF _Toc1095409141 </w:instrText>
+        <w:instrText xml:space="preserve"> PAGEREF _Toc2059221400 </w:instrText>
       </w:r>
       <w:r>
         <w:rPr>
@@ -1179,6 +1179,7 @@
         <w:tabs>
           <w:tab w:val="right" w:leader="dot" w:pos="8306"/>
         </w:tabs>
+        <w:ind w:left="0" w:leftChars="0" w:firstLine="0" w:firstLineChars="0"/>
         <w:rPr>
           <w:rFonts w:ascii="Times New Roman" w:hAnsi="Times New Roman" w:eastAsia="宋体" w:cs="Times New Roman"/>
           <w:kern w:val="2"/>
@@ -1201,7 +1202,7 @@
           <w:szCs w:val="30"/>
           <w:lang w:val="en-US" w:eastAsia="zh-CN" w:bidi="ar-SA"/>
         </w:rPr>
-        <w:instrText xml:space="preserve"> HYPERLINK \l _Toc221004509 </w:instrText>
+        <w:instrText xml:space="preserve"> HYPERLINK \l _Toc850851564 </w:instrText>
       </w:r>
       <w:r>
         <w:rPr>
@@ -1242,7 +1243,7 @@
           <w:kern w:val="2"/>
           <w:lang w:val="en-US" w:eastAsia="zh-CN" w:bidi="ar-SA"/>
         </w:rPr>
-        <w:instrText xml:space="preserve"> PAGEREF _Toc221004509 </w:instrText>
+        <w:instrText xml:space="preserve"> PAGEREF _Toc850851564 </w:instrText>
       </w:r>
       <w:r>
         <w:rPr>
@@ -1284,6 +1285,7 @@
         <w:tabs>
           <w:tab w:val="right" w:leader="dot" w:pos="8306"/>
         </w:tabs>
+        <w:ind w:left="0" w:leftChars="0" w:firstLine="0" w:firstLineChars="0"/>
         <w:rPr>
           <w:rFonts w:ascii="Times New Roman" w:hAnsi="Times New Roman" w:eastAsia="宋体" w:cs="Times New Roman"/>
           <w:kern w:val="2"/>
@@ -1306,7 +1308,7 @@
           <w:szCs w:val="30"/>
           <w:lang w:val="en-US" w:eastAsia="zh-CN" w:bidi="ar-SA"/>
         </w:rPr>
-        <w:instrText xml:space="preserve"> HYPERLINK \l _Toc1927791858 </w:instrText>
+        <w:instrText xml:space="preserve"> HYPERLINK \l _Toc2005680378 </w:instrText>
       </w:r>
       <w:r>
         <w:rPr>
@@ -1347,7 +1349,7 @@
           <w:kern w:val="2"/>
           <w:lang w:val="en-US" w:eastAsia="zh-CN" w:bidi="ar-SA"/>
         </w:rPr>
-        <w:instrText xml:space="preserve"> PAGEREF _Toc1927791858 </w:instrText>
+        <w:instrText xml:space="preserve"> PAGEREF _Toc2005680378 </w:instrText>
       </w:r>
       <w:r>
         <w:rPr>
@@ -1389,6 +1391,7 @@
         <w:tabs>
           <w:tab w:val="right" w:leader="dot" w:pos="8306"/>
         </w:tabs>
+        <w:ind w:left="0" w:leftChars="0" w:firstLine="0" w:firstLineChars="0"/>
         <w:rPr>
           <w:rFonts w:ascii="Times New Roman" w:hAnsi="Times New Roman" w:eastAsia="宋体" w:cs="Times New Roman"/>
           <w:kern w:val="2"/>
@@ -1411,7 +1414,7 @@
           <w:szCs w:val="30"/>
           <w:lang w:val="en-US" w:eastAsia="zh-CN" w:bidi="ar-SA"/>
         </w:rPr>
-        <w:instrText xml:space="preserve"> HYPERLINK \l _Toc1995156923 </w:instrText>
+        <w:instrText xml:space="preserve"> HYPERLINK \l _Toc1317293198 </w:instrText>
       </w:r>
       <w:r>
         <w:rPr>
@@ -1452,7 +1455,7 @@
           <w:kern w:val="2"/>
           <w:lang w:val="en-US" w:eastAsia="zh-CN" w:bidi="ar-SA"/>
         </w:rPr>
-        <w:instrText xml:space="preserve"> PAGEREF _Toc1995156923 </w:instrText>
+        <w:instrText xml:space="preserve"> PAGEREF _Toc1317293198 </w:instrText>
       </w:r>
       <w:r>
         <w:rPr>
@@ -1516,7 +1519,7 @@
           <w:szCs w:val="30"/>
           <w:lang w:val="en-US" w:eastAsia="zh-CN" w:bidi="ar-SA"/>
         </w:rPr>
-        <w:instrText xml:space="preserve"> HYPERLINK \l _Toc725174400 </w:instrText>
+        <w:instrText xml:space="preserve"> HYPERLINK \l _Toc719540156 </w:instrText>
       </w:r>
       <w:r>
         <w:rPr>
@@ -1557,7 +1560,7 @@
           <w:kern w:val="2"/>
           <w:lang w:val="en-US" w:eastAsia="zh-CN" w:bidi="ar-SA"/>
         </w:rPr>
-        <w:instrText xml:space="preserve"> PAGEREF _Toc725174400 </w:instrText>
+        <w:instrText xml:space="preserve"> PAGEREF _Toc719540156 </w:instrText>
       </w:r>
       <w:r>
         <w:rPr>
@@ -1599,6 +1602,7 @@
         <w:tabs>
           <w:tab w:val="right" w:leader="dot" w:pos="8306"/>
         </w:tabs>
+        <w:ind w:left="0" w:leftChars="0" w:firstLine="0" w:firstLineChars="0"/>
         <w:rPr>
           <w:rFonts w:ascii="Times New Roman" w:hAnsi="Times New Roman" w:eastAsia="宋体" w:cs="Times New Roman"/>
           <w:kern w:val="2"/>
@@ -1621,7 +1625,7 @@
           <w:szCs w:val="30"/>
           <w:lang w:val="en-US" w:eastAsia="zh-CN" w:bidi="ar-SA"/>
         </w:rPr>
-        <w:instrText xml:space="preserve"> HYPERLINK \l _Toc921941510 </w:instrText>
+        <w:instrText xml:space="preserve"> HYPERLINK \l _Toc260212166 </w:instrText>
       </w:r>
       <w:r>
         <w:rPr>
@@ -1662,7 +1666,7 @@
           <w:kern w:val="2"/>
           <w:lang w:val="en-US" w:eastAsia="zh-CN" w:bidi="ar-SA"/>
         </w:rPr>
-        <w:instrText xml:space="preserve"> PAGEREF _Toc921941510 </w:instrText>
+        <w:instrText xml:space="preserve"> PAGEREF _Toc260212166 </w:instrText>
       </w:r>
       <w:r>
         <w:rPr>
@@ -1704,6 +1708,7 @@
         <w:tabs>
           <w:tab w:val="right" w:leader="dot" w:pos="8306"/>
         </w:tabs>
+        <w:ind w:left="0" w:leftChars="0" w:firstLine="0" w:firstLineChars="0"/>
         <w:rPr>
           <w:rFonts w:ascii="Times New Roman" w:hAnsi="Times New Roman" w:eastAsia="宋体" w:cs="Times New Roman"/>
           <w:kern w:val="2"/>
@@ -1726,7 +1731,7 @@
           <w:szCs w:val="30"/>
           <w:lang w:val="en-US" w:eastAsia="zh-CN" w:bidi="ar-SA"/>
         </w:rPr>
-        <w:instrText xml:space="preserve"> HYPERLINK \l _Toc572311180 </w:instrText>
+        <w:instrText xml:space="preserve"> HYPERLINK \l _Toc1945168657 </w:instrText>
       </w:r>
       <w:r>
         <w:rPr>
@@ -1767,7 +1772,7 @@
           <w:kern w:val="2"/>
           <w:lang w:val="en-US" w:eastAsia="zh-CN" w:bidi="ar-SA"/>
         </w:rPr>
-        <w:instrText xml:space="preserve"> PAGEREF _Toc572311180 </w:instrText>
+        <w:instrText xml:space="preserve"> PAGEREF _Toc1945168657 </w:instrText>
       </w:r>
       <w:r>
         <w:rPr>
@@ -1831,7 +1836,7 @@
           <w:szCs w:val="30"/>
           <w:lang w:val="en-US" w:eastAsia="zh-CN" w:bidi="ar-SA"/>
         </w:rPr>
-        <w:instrText xml:space="preserve"> HYPERLINK \l _Toc696907566 </w:instrText>
+        <w:instrText xml:space="preserve"> HYPERLINK \l _Toc137871188 </w:instrText>
       </w:r>
       <w:r>
         <w:rPr>
@@ -1872,7 +1877,7 @@
           <w:kern w:val="2"/>
           <w:lang w:val="en-US" w:eastAsia="zh-CN" w:bidi="ar-SA"/>
         </w:rPr>
-        <w:instrText xml:space="preserve"> PAGEREF _Toc696907566 </w:instrText>
+        <w:instrText xml:space="preserve"> PAGEREF _Toc137871188 </w:instrText>
       </w:r>
       <w:r>
         <w:rPr>
@@ -1914,6 +1919,7 @@
         <w:tabs>
           <w:tab w:val="right" w:leader="dot" w:pos="8306"/>
         </w:tabs>
+        <w:ind w:left="0" w:leftChars="0" w:firstLine="0" w:firstLineChars="0"/>
         <w:rPr>
           <w:rFonts w:ascii="Times New Roman" w:hAnsi="Times New Roman" w:eastAsia="宋体" w:cs="Times New Roman"/>
           <w:kern w:val="2"/>
@@ -1936,7 +1942,7 @@
           <w:szCs w:val="30"/>
           <w:lang w:val="en-US" w:eastAsia="zh-CN" w:bidi="ar-SA"/>
         </w:rPr>
-        <w:instrText xml:space="preserve"> HYPERLINK \l _Toc733730239 </w:instrText>
+        <w:instrText xml:space="preserve"> HYPERLINK \l _Toc192661748 </w:instrText>
       </w:r>
       <w:r>
         <w:rPr>
@@ -1977,7 +1983,7 @@
           <w:kern w:val="2"/>
           <w:lang w:val="en-US" w:eastAsia="zh-CN" w:bidi="ar-SA"/>
         </w:rPr>
-        <w:instrText xml:space="preserve"> PAGEREF _Toc733730239 </w:instrText>
+        <w:instrText xml:space="preserve"> PAGEREF _Toc192661748 </w:instrText>
       </w:r>
       <w:r>
         <w:rPr>
@@ -2019,6 +2025,7 @@
         <w:tabs>
           <w:tab w:val="right" w:leader="dot" w:pos="8306"/>
         </w:tabs>
+        <w:ind w:left="0" w:leftChars="0" w:firstLine="0" w:firstLineChars="0"/>
         <w:rPr>
           <w:rFonts w:ascii="Times New Roman" w:hAnsi="Times New Roman" w:eastAsia="宋体" w:cs="Times New Roman"/>
           <w:kern w:val="2"/>
@@ -2041,7 +2048,7 @@
           <w:szCs w:val="30"/>
           <w:lang w:val="en-US" w:eastAsia="zh-CN" w:bidi="ar-SA"/>
         </w:rPr>
-        <w:instrText xml:space="preserve"> HYPERLINK \l _Toc782961066 </w:instrText>
+        <w:instrText xml:space="preserve"> HYPERLINK \l _Toc996991253 </w:instrText>
       </w:r>
       <w:r>
         <w:rPr>
@@ -2082,7 +2089,7 @@
           <w:kern w:val="2"/>
           <w:lang w:val="en-US" w:eastAsia="zh-CN" w:bidi="ar-SA"/>
         </w:rPr>
-        <w:instrText xml:space="preserve"> PAGEREF _Toc782961066 </w:instrText>
+        <w:instrText xml:space="preserve"> PAGEREF _Toc996991253 </w:instrText>
       </w:r>
       <w:r>
         <w:rPr>
@@ -2146,7 +2153,7 @@
           <w:szCs w:val="30"/>
           <w:lang w:val="en-US" w:eastAsia="zh-CN" w:bidi="ar-SA"/>
         </w:rPr>
-        <w:instrText xml:space="preserve"> HYPERLINK \l _Toc659465534 </w:instrText>
+        <w:instrText xml:space="preserve"> HYPERLINK \l _Toc1968746202 </w:instrText>
       </w:r>
       <w:r>
         <w:rPr>
@@ -2187,7 +2194,7 @@
           <w:kern w:val="2"/>
           <w:lang w:val="en-US" w:eastAsia="zh-CN" w:bidi="ar-SA"/>
         </w:rPr>
-        <w:instrText xml:space="preserve"> PAGEREF _Toc659465534 </w:instrText>
+        <w:instrText xml:space="preserve"> PAGEREF _Toc1968746202 </w:instrText>
       </w:r>
       <w:r>
         <w:rPr>
@@ -2229,6 +2236,7 @@
         <w:tabs>
           <w:tab w:val="right" w:leader="dot" w:pos="8306"/>
         </w:tabs>
+        <w:ind w:left="0" w:leftChars="0" w:firstLine="0" w:firstLineChars="0"/>
         <w:rPr>
           <w:rFonts w:ascii="Times New Roman" w:hAnsi="Times New Roman" w:eastAsia="宋体" w:cs="Times New Roman"/>
           <w:kern w:val="2"/>
@@ -2251,7 +2259,7 @@
           <w:szCs w:val="30"/>
           <w:lang w:val="en-US" w:eastAsia="zh-CN" w:bidi="ar-SA"/>
         </w:rPr>
-        <w:instrText xml:space="preserve"> HYPERLINK \l _Toc2089013435 </w:instrText>
+        <w:instrText xml:space="preserve"> HYPERLINK \l _Toc38136553 </w:instrText>
       </w:r>
       <w:r>
         <w:rPr>
@@ -2292,7 +2300,7 @@
           <w:kern w:val="2"/>
           <w:lang w:val="en-US" w:eastAsia="zh-CN" w:bidi="ar-SA"/>
         </w:rPr>
-        <w:instrText xml:space="preserve"> PAGEREF _Toc2089013435 </w:instrText>
+        <w:instrText xml:space="preserve"> PAGEREF _Toc38136553 </w:instrText>
       </w:r>
       <w:r>
         <w:rPr>
@@ -2334,6 +2342,7 @@
         <w:tabs>
           <w:tab w:val="right" w:leader="dot" w:pos="8306"/>
         </w:tabs>
+        <w:ind w:left="0" w:leftChars="0" w:firstLine="0" w:firstLineChars="0"/>
         <w:rPr>
           <w:rFonts w:ascii="Times New Roman" w:hAnsi="Times New Roman" w:eastAsia="宋体" w:cs="Times New Roman"/>
           <w:kern w:val="2"/>
@@ -2356,7 +2365,7 @@
           <w:szCs w:val="30"/>
           <w:lang w:val="en-US" w:eastAsia="zh-CN" w:bidi="ar-SA"/>
         </w:rPr>
-        <w:instrText xml:space="preserve"> HYPERLINK \l _Toc1581501185 </w:instrText>
+        <w:instrText xml:space="preserve"> HYPERLINK \l _Toc1481281781 </w:instrText>
       </w:r>
       <w:r>
         <w:rPr>
@@ -2397,7 +2406,7 @@
           <w:kern w:val="2"/>
           <w:lang w:val="en-US" w:eastAsia="zh-CN" w:bidi="ar-SA"/>
         </w:rPr>
-        <w:instrText xml:space="preserve"> PAGEREF _Toc1581501185 </w:instrText>
+        <w:instrText xml:space="preserve"> PAGEREF _Toc1481281781 </w:instrText>
       </w:r>
       <w:r>
         <w:rPr>
@@ -2439,6 +2448,7 @@
         <w:tabs>
           <w:tab w:val="right" w:leader="dot" w:pos="8306"/>
         </w:tabs>
+        <w:ind w:left="0" w:leftChars="0" w:firstLine="0" w:firstLineChars="0"/>
         <w:rPr>
           <w:rFonts w:ascii="Times New Roman" w:hAnsi="Times New Roman" w:eastAsia="宋体" w:cs="Times New Roman"/>
           <w:kern w:val="2"/>
@@ -2461,7 +2471,7 @@
           <w:szCs w:val="30"/>
           <w:lang w:val="en-US" w:eastAsia="zh-CN" w:bidi="ar-SA"/>
         </w:rPr>
-        <w:instrText xml:space="preserve"> HYPERLINK \l _Toc2142015688 </w:instrText>
+        <w:instrText xml:space="preserve"> HYPERLINK \l _Toc573123831 </w:instrText>
       </w:r>
       <w:r>
         <w:rPr>
@@ -2502,7 +2512,7 @@
           <w:kern w:val="2"/>
           <w:lang w:val="en-US" w:eastAsia="zh-CN" w:bidi="ar-SA"/>
         </w:rPr>
-        <w:instrText xml:space="preserve"> PAGEREF _Toc2142015688 </w:instrText>
+        <w:instrText xml:space="preserve"> PAGEREF _Toc573123831 </w:instrText>
       </w:r>
       <w:r>
         <w:rPr>
@@ -2566,7 +2576,7 @@
           <w:szCs w:val="30"/>
           <w:lang w:val="en-US" w:eastAsia="zh-CN" w:bidi="ar-SA"/>
         </w:rPr>
-        <w:instrText xml:space="preserve"> HYPERLINK \l _Toc74110273 </w:instrText>
+        <w:instrText xml:space="preserve"> HYPERLINK \l _Toc450465326 </w:instrText>
       </w:r>
       <w:r>
         <w:rPr>
@@ -2607,7 +2617,7 @@
           <w:kern w:val="2"/>
           <w:lang w:val="en-US" w:eastAsia="zh-CN" w:bidi="ar-SA"/>
         </w:rPr>
-        <w:instrText xml:space="preserve"> PAGEREF _Toc74110273 </w:instrText>
+        <w:instrText xml:space="preserve"> PAGEREF _Toc450465326 </w:instrText>
       </w:r>
       <w:r>
         <w:rPr>
@@ -2649,6 +2659,7 @@
         <w:tabs>
           <w:tab w:val="right" w:leader="dot" w:pos="8306"/>
         </w:tabs>
+        <w:ind w:left="0" w:leftChars="0" w:firstLine="0" w:firstLineChars="0"/>
         <w:rPr>
           <w:rFonts w:ascii="Times New Roman" w:hAnsi="Times New Roman" w:eastAsia="宋体" w:cs="Times New Roman"/>
           <w:kern w:val="2"/>
@@ -2671,7 +2682,7 @@
           <w:szCs w:val="30"/>
           <w:lang w:val="en-US" w:eastAsia="zh-CN" w:bidi="ar-SA"/>
         </w:rPr>
-        <w:instrText xml:space="preserve"> HYPERLINK \l _Toc133904309 </w:instrText>
+        <w:instrText xml:space="preserve"> HYPERLINK \l _Toc1370228056 </w:instrText>
       </w:r>
       <w:r>
         <w:rPr>
@@ -2712,7 +2723,7 @@
           <w:kern w:val="2"/>
           <w:lang w:val="en-US" w:eastAsia="zh-CN" w:bidi="ar-SA"/>
         </w:rPr>
-        <w:instrText xml:space="preserve"> PAGEREF _Toc133904309 </w:instrText>
+        <w:instrText xml:space="preserve"> PAGEREF _Toc1370228056 </w:instrText>
       </w:r>
       <w:r>
         <w:rPr>
@@ -2754,6 +2765,7 @@
         <w:tabs>
           <w:tab w:val="right" w:leader="dot" w:pos="8306"/>
         </w:tabs>
+        <w:ind w:left="0" w:leftChars="0" w:firstLine="0" w:firstLineChars="0"/>
         <w:rPr>
           <w:rFonts w:ascii="Times New Roman" w:hAnsi="Times New Roman" w:eastAsia="宋体" w:cs="Times New Roman"/>
           <w:kern w:val="2"/>
@@ -2776,7 +2788,7 @@
           <w:szCs w:val="30"/>
           <w:lang w:val="en-US" w:eastAsia="zh-CN" w:bidi="ar-SA"/>
         </w:rPr>
-        <w:instrText xml:space="preserve"> HYPERLINK \l _Toc201484024 </w:instrText>
+        <w:instrText xml:space="preserve"> HYPERLINK \l _Toc1368856889 </w:instrText>
       </w:r>
       <w:r>
         <w:rPr>
@@ -2817,7 +2829,7 @@
           <w:kern w:val="2"/>
           <w:lang w:val="en-US" w:eastAsia="zh-CN" w:bidi="ar-SA"/>
         </w:rPr>
-        <w:instrText xml:space="preserve"> PAGEREF _Toc201484024 </w:instrText>
+        <w:instrText xml:space="preserve"> PAGEREF _Toc1368856889 </w:instrText>
       </w:r>
       <w:r>
         <w:rPr>
@@ -2881,7 +2893,7 @@
           <w:szCs w:val="30"/>
           <w:lang w:val="en-US" w:eastAsia="zh-CN" w:bidi="ar-SA"/>
         </w:rPr>
-        <w:instrText xml:space="preserve"> HYPERLINK \l _Toc696661945 </w:instrText>
+        <w:instrText xml:space="preserve"> HYPERLINK \l _Toc384725614 </w:instrText>
       </w:r>
       <w:r>
         <w:rPr>
@@ -2922,7 +2934,7 @@
           <w:kern w:val="2"/>
           <w:lang w:val="en-US" w:eastAsia="zh-CN" w:bidi="ar-SA"/>
         </w:rPr>
-        <w:instrText xml:space="preserve"> PAGEREF _Toc696661945 </w:instrText>
+        <w:instrText xml:space="preserve"> PAGEREF _Toc384725614 </w:instrText>
       </w:r>
       <w:r>
         <w:rPr>
@@ -2986,7 +2998,7 @@
           <w:szCs w:val="30"/>
           <w:lang w:val="en-US" w:eastAsia="zh-CN" w:bidi="ar-SA"/>
         </w:rPr>
-        <w:instrText xml:space="preserve"> HYPERLINK \l _Toc1148196713 </w:instrText>
+        <w:instrText xml:space="preserve"> HYPERLINK \l _Toc911873056 </w:instrText>
       </w:r>
       <w:r>
         <w:rPr>
@@ -3027,7 +3039,7 @@
           <w:kern w:val="2"/>
           <w:lang w:val="en-US" w:eastAsia="zh-CN" w:bidi="ar-SA"/>
         </w:rPr>
-        <w:instrText xml:space="preserve"> PAGEREF _Toc1148196713 </w:instrText>
+        <w:instrText xml:space="preserve"> PAGEREF _Toc911873056 </w:instrText>
       </w:r>
       <w:r>
         <w:rPr>
@@ -3044,6 +3056,536 @@
           <w:lang w:val="en-US" w:eastAsia="zh-CN" w:bidi="ar-SA"/>
         </w:rPr>
         <w:t>23</w:t>
+      </w:r>
+      <w:r>
+        <w:rPr>
+          <w:rFonts w:ascii="Times New Roman" w:hAnsi="Times New Roman" w:eastAsia="宋体" w:cs="Times New Roman"/>
+          <w:kern w:val="2"/>
+          <w:lang w:val="en-US" w:eastAsia="zh-CN" w:bidi="ar-SA"/>
+        </w:rPr>
+        <w:fldChar w:fldCharType="end"/>
+      </w:r>
+      <w:r>
+        <w:rPr>
+          <w:rFonts w:hint="default" w:ascii="Times New Roman" w:hAnsi="Times New Roman" w:cs="Times New Roman" w:eastAsiaTheme="minorEastAsia"/>
+          <w:kern w:val="2"/>
+          <w:szCs w:val="30"/>
+          <w:lang w:val="en-US" w:eastAsia="zh-CN" w:bidi="ar-SA"/>
+        </w:rPr>
+        <w:fldChar w:fldCharType="end"/>
+      </w:r>
+    </w:p>
+    <w:p>
+      <w:pPr>
+        <w:pStyle w:val="10"/>
+        <w:tabs>
+          <w:tab w:val="right" w:leader="dot" w:pos="8306"/>
+        </w:tabs>
+        <w:ind w:left="0" w:leftChars="0" w:firstLine="0" w:firstLineChars="0"/>
+        <w:rPr>
+          <w:rFonts w:ascii="Times New Roman" w:hAnsi="Times New Roman" w:eastAsia="宋体" w:cs="Times New Roman"/>
+          <w:kern w:val="2"/>
+          <w:lang w:val="en-US" w:eastAsia="zh-CN" w:bidi="ar-SA"/>
+        </w:rPr>
+      </w:pPr>
+      <w:r>
+        <w:rPr>
+          <w:rFonts w:hint="default" w:ascii="Times New Roman" w:hAnsi="Times New Roman" w:cs="Times New Roman" w:eastAsiaTheme="minorEastAsia"/>
+          <w:kern w:val="2"/>
+          <w:szCs w:val="30"/>
+          <w:lang w:val="en-US" w:eastAsia="zh-CN" w:bidi="ar-SA"/>
+        </w:rPr>
+        <w:fldChar w:fldCharType="begin"/>
+      </w:r>
+      <w:r>
+        <w:rPr>
+          <w:rFonts w:hint="default" w:ascii="Times New Roman" w:hAnsi="Times New Roman" w:cs="Times New Roman" w:eastAsiaTheme="minorEastAsia"/>
+          <w:kern w:val="2"/>
+          <w:szCs w:val="30"/>
+          <w:lang w:val="en-US" w:eastAsia="zh-CN" w:bidi="ar-SA"/>
+        </w:rPr>
+        <w:instrText xml:space="preserve"> HYPERLINK \l _Toc877866819 </w:instrText>
+      </w:r>
+      <w:r>
+        <w:rPr>
+          <w:rFonts w:hint="default" w:ascii="Times New Roman" w:hAnsi="Times New Roman" w:cs="Times New Roman" w:eastAsiaTheme="minorEastAsia"/>
+          <w:kern w:val="2"/>
+          <w:szCs w:val="30"/>
+          <w:lang w:val="en-US" w:eastAsia="zh-CN" w:bidi="ar-SA"/>
+        </w:rPr>
+        <w:fldChar w:fldCharType="separate"/>
+      </w:r>
+      <w:r>
+        <w:rPr>
+          <w:rFonts w:hint="default" w:ascii="Times New Roman" w:hAnsi="Times New Roman" w:eastAsia="宋体" w:cs="Times New Roman"/>
+          <w:kern w:val="2"/>
+          <w:lang w:val="en-US" w:eastAsia="zh-CN" w:bidi="ar-SA"/>
+        </w:rPr>
+        <w:t>3.1.1 符号表与作用域</w:t>
+      </w:r>
+      <w:r>
+        <w:rPr>
+          <w:rFonts w:ascii="Times New Roman" w:hAnsi="Times New Roman" w:eastAsia="宋体" w:cs="Times New Roman"/>
+          <w:kern w:val="2"/>
+          <w:lang w:val="en-US" w:eastAsia="zh-CN" w:bidi="ar-SA"/>
+        </w:rPr>
+        <w:tab/>
+      </w:r>
+      <w:r>
+        <w:rPr>
+          <w:rFonts w:ascii="Times New Roman" w:hAnsi="Times New Roman" w:eastAsia="宋体" w:cs="Times New Roman"/>
+          <w:kern w:val="2"/>
+          <w:lang w:val="en-US" w:eastAsia="zh-CN" w:bidi="ar-SA"/>
+        </w:rPr>
+        <w:fldChar w:fldCharType="begin"/>
+      </w:r>
+      <w:r>
+        <w:rPr>
+          <w:rFonts w:ascii="Times New Roman" w:hAnsi="Times New Roman" w:eastAsia="宋体" w:cs="Times New Roman"/>
+          <w:kern w:val="2"/>
+          <w:lang w:val="en-US" w:eastAsia="zh-CN" w:bidi="ar-SA"/>
+        </w:rPr>
+        <w:instrText xml:space="preserve"> PAGEREF _Toc877866819 </w:instrText>
+      </w:r>
+      <w:r>
+        <w:rPr>
+          <w:rFonts w:ascii="Times New Roman" w:hAnsi="Times New Roman" w:eastAsia="宋体" w:cs="Times New Roman"/>
+          <w:kern w:val="2"/>
+          <w:lang w:val="en-US" w:eastAsia="zh-CN" w:bidi="ar-SA"/>
+        </w:rPr>
+        <w:fldChar w:fldCharType="separate"/>
+      </w:r>
+      <w:r>
+        <w:rPr>
+          <w:rFonts w:ascii="Times New Roman" w:hAnsi="Times New Roman" w:eastAsia="宋体" w:cs="Times New Roman"/>
+          <w:kern w:val="2"/>
+          <w:lang w:val="en-US" w:eastAsia="zh-CN" w:bidi="ar-SA"/>
+        </w:rPr>
+        <w:t>23</w:t>
+      </w:r>
+      <w:r>
+        <w:rPr>
+          <w:rFonts w:ascii="Times New Roman" w:hAnsi="Times New Roman" w:eastAsia="宋体" w:cs="Times New Roman"/>
+          <w:kern w:val="2"/>
+          <w:lang w:val="en-US" w:eastAsia="zh-CN" w:bidi="ar-SA"/>
+        </w:rPr>
+        <w:fldChar w:fldCharType="end"/>
+      </w:r>
+      <w:r>
+        <w:rPr>
+          <w:rFonts w:hint="default" w:ascii="Times New Roman" w:hAnsi="Times New Roman" w:cs="Times New Roman" w:eastAsiaTheme="minorEastAsia"/>
+          <w:kern w:val="2"/>
+          <w:szCs w:val="30"/>
+          <w:lang w:val="en-US" w:eastAsia="zh-CN" w:bidi="ar-SA"/>
+        </w:rPr>
+        <w:fldChar w:fldCharType="end"/>
+      </w:r>
+    </w:p>
+    <w:p>
+      <w:pPr>
+        <w:pStyle w:val="10"/>
+        <w:tabs>
+          <w:tab w:val="right" w:leader="dot" w:pos="8306"/>
+        </w:tabs>
+        <w:ind w:left="0" w:leftChars="0" w:firstLine="0" w:firstLineChars="0"/>
+        <w:rPr>
+          <w:rFonts w:ascii="Times New Roman" w:hAnsi="Times New Roman" w:eastAsia="宋体" w:cs="Times New Roman"/>
+          <w:kern w:val="2"/>
+          <w:lang w:val="en-US" w:eastAsia="zh-CN" w:bidi="ar-SA"/>
+        </w:rPr>
+      </w:pPr>
+      <w:r>
+        <w:rPr>
+          <w:rFonts w:hint="default" w:ascii="Times New Roman" w:hAnsi="Times New Roman" w:cs="Times New Roman" w:eastAsiaTheme="minorEastAsia"/>
+          <w:kern w:val="2"/>
+          <w:szCs w:val="30"/>
+          <w:lang w:val="en-US" w:eastAsia="zh-CN" w:bidi="ar-SA"/>
+        </w:rPr>
+        <w:fldChar w:fldCharType="begin"/>
+      </w:r>
+      <w:r>
+        <w:rPr>
+          <w:rFonts w:hint="default" w:ascii="Times New Roman" w:hAnsi="Times New Roman" w:cs="Times New Roman" w:eastAsiaTheme="minorEastAsia"/>
+          <w:kern w:val="2"/>
+          <w:szCs w:val="30"/>
+          <w:lang w:val="en-US" w:eastAsia="zh-CN" w:bidi="ar-SA"/>
+        </w:rPr>
+        <w:instrText xml:space="preserve"> HYPERLINK \l _Toc610297226 </w:instrText>
+      </w:r>
+      <w:r>
+        <w:rPr>
+          <w:rFonts w:hint="default" w:ascii="Times New Roman" w:hAnsi="Times New Roman" w:cs="Times New Roman" w:eastAsiaTheme="minorEastAsia"/>
+          <w:kern w:val="2"/>
+          <w:szCs w:val="30"/>
+          <w:lang w:val="en-US" w:eastAsia="zh-CN" w:bidi="ar-SA"/>
+        </w:rPr>
+        <w:fldChar w:fldCharType="separate"/>
+      </w:r>
+      <w:r>
+        <w:rPr>
+          <w:rFonts w:hint="default" w:ascii="Times New Roman" w:hAnsi="Times New Roman" w:eastAsia="宋体" w:cs="Times New Roman"/>
+          <w:kern w:val="2"/>
+          <w:lang w:val="en-US" w:eastAsia="zh-CN" w:bidi="ar-SA"/>
+        </w:rPr>
+        <w:t>3.1.2 简单类型系统</w:t>
+      </w:r>
+      <w:r>
+        <w:rPr>
+          <w:rFonts w:ascii="Times New Roman" w:hAnsi="Times New Roman" w:eastAsia="宋体" w:cs="Times New Roman"/>
+          <w:kern w:val="2"/>
+          <w:lang w:val="en-US" w:eastAsia="zh-CN" w:bidi="ar-SA"/>
+        </w:rPr>
+        <w:tab/>
+      </w:r>
+      <w:r>
+        <w:rPr>
+          <w:rFonts w:ascii="Times New Roman" w:hAnsi="Times New Roman" w:eastAsia="宋体" w:cs="Times New Roman"/>
+          <w:kern w:val="2"/>
+          <w:lang w:val="en-US" w:eastAsia="zh-CN" w:bidi="ar-SA"/>
+        </w:rPr>
+        <w:fldChar w:fldCharType="begin"/>
+      </w:r>
+      <w:r>
+        <w:rPr>
+          <w:rFonts w:ascii="Times New Roman" w:hAnsi="Times New Roman" w:eastAsia="宋体" w:cs="Times New Roman"/>
+          <w:kern w:val="2"/>
+          <w:lang w:val="en-US" w:eastAsia="zh-CN" w:bidi="ar-SA"/>
+        </w:rPr>
+        <w:instrText xml:space="preserve"> PAGEREF _Toc610297226 </w:instrText>
+      </w:r>
+      <w:r>
+        <w:rPr>
+          <w:rFonts w:ascii="Times New Roman" w:hAnsi="Times New Roman" w:eastAsia="宋体" w:cs="Times New Roman"/>
+          <w:kern w:val="2"/>
+          <w:lang w:val="en-US" w:eastAsia="zh-CN" w:bidi="ar-SA"/>
+        </w:rPr>
+        <w:fldChar w:fldCharType="separate"/>
+      </w:r>
+      <w:r>
+        <w:rPr>
+          <w:rFonts w:ascii="Times New Roman" w:hAnsi="Times New Roman" w:eastAsia="宋体" w:cs="Times New Roman"/>
+          <w:kern w:val="2"/>
+          <w:lang w:val="en-US" w:eastAsia="zh-CN" w:bidi="ar-SA"/>
+        </w:rPr>
+        <w:t>28</w:t>
+      </w:r>
+      <w:r>
+        <w:rPr>
+          <w:rFonts w:ascii="Times New Roman" w:hAnsi="Times New Roman" w:eastAsia="宋体" w:cs="Times New Roman"/>
+          <w:kern w:val="2"/>
+          <w:lang w:val="en-US" w:eastAsia="zh-CN" w:bidi="ar-SA"/>
+        </w:rPr>
+        <w:fldChar w:fldCharType="end"/>
+      </w:r>
+      <w:r>
+        <w:rPr>
+          <w:rFonts w:hint="default" w:ascii="Times New Roman" w:hAnsi="Times New Roman" w:cs="Times New Roman" w:eastAsiaTheme="minorEastAsia"/>
+          <w:kern w:val="2"/>
+          <w:szCs w:val="30"/>
+          <w:lang w:val="en-US" w:eastAsia="zh-CN" w:bidi="ar-SA"/>
+        </w:rPr>
+        <w:fldChar w:fldCharType="end"/>
+      </w:r>
+    </w:p>
+    <w:p>
+      <w:pPr>
+        <w:pStyle w:val="10"/>
+        <w:tabs>
+          <w:tab w:val="right" w:leader="dot" w:pos="8306"/>
+        </w:tabs>
+        <w:ind w:left="0" w:leftChars="0" w:firstLine="0" w:firstLineChars="0"/>
+        <w:rPr>
+          <w:rFonts w:ascii="Times New Roman" w:hAnsi="Times New Roman" w:eastAsia="宋体" w:cs="Times New Roman"/>
+          <w:kern w:val="2"/>
+          <w:lang w:val="en-US" w:eastAsia="zh-CN" w:bidi="ar-SA"/>
+        </w:rPr>
+      </w:pPr>
+      <w:r>
+        <w:rPr>
+          <w:rFonts w:hint="default" w:ascii="Times New Roman" w:hAnsi="Times New Roman" w:cs="Times New Roman" w:eastAsiaTheme="minorEastAsia"/>
+          <w:kern w:val="2"/>
+          <w:szCs w:val="30"/>
+          <w:lang w:val="en-US" w:eastAsia="zh-CN" w:bidi="ar-SA"/>
+        </w:rPr>
+        <w:fldChar w:fldCharType="begin"/>
+      </w:r>
+      <w:r>
+        <w:rPr>
+          <w:rFonts w:hint="default" w:ascii="Times New Roman" w:hAnsi="Times New Roman" w:cs="Times New Roman" w:eastAsiaTheme="minorEastAsia"/>
+          <w:kern w:val="2"/>
+          <w:szCs w:val="30"/>
+          <w:lang w:val="en-US" w:eastAsia="zh-CN" w:bidi="ar-SA"/>
+        </w:rPr>
+        <w:instrText xml:space="preserve"> HYPERLINK \l _Toc796540006 </w:instrText>
+      </w:r>
+      <w:r>
+        <w:rPr>
+          <w:rFonts w:hint="default" w:ascii="Times New Roman" w:hAnsi="Times New Roman" w:cs="Times New Roman" w:eastAsiaTheme="minorEastAsia"/>
+          <w:kern w:val="2"/>
+          <w:szCs w:val="30"/>
+          <w:lang w:val="en-US" w:eastAsia="zh-CN" w:bidi="ar-SA"/>
+        </w:rPr>
+        <w:fldChar w:fldCharType="separate"/>
+      </w:r>
+      <w:r>
+        <w:rPr>
+          <w:rFonts w:hint="default" w:ascii="Times New Roman" w:hAnsi="Times New Roman" w:eastAsia="宋体" w:cs="Times New Roman"/>
+          <w:kern w:val="2"/>
+          <w:lang w:val="en-US" w:eastAsia="zh-CN" w:bidi="ar-SA"/>
+        </w:rPr>
+        <w:t>3.1.3 类型检查</w:t>
+      </w:r>
+      <w:r>
+        <w:rPr>
+          <w:rFonts w:ascii="Times New Roman" w:hAnsi="Times New Roman" w:eastAsia="宋体" w:cs="Times New Roman"/>
+          <w:kern w:val="2"/>
+          <w:lang w:val="en-US" w:eastAsia="zh-CN" w:bidi="ar-SA"/>
+        </w:rPr>
+        <w:tab/>
+      </w:r>
+      <w:r>
+        <w:rPr>
+          <w:rFonts w:ascii="Times New Roman" w:hAnsi="Times New Roman" w:eastAsia="宋体" w:cs="Times New Roman"/>
+          <w:kern w:val="2"/>
+          <w:lang w:val="en-US" w:eastAsia="zh-CN" w:bidi="ar-SA"/>
+        </w:rPr>
+        <w:fldChar w:fldCharType="begin"/>
+      </w:r>
+      <w:r>
+        <w:rPr>
+          <w:rFonts w:ascii="Times New Roman" w:hAnsi="Times New Roman" w:eastAsia="宋体" w:cs="Times New Roman"/>
+          <w:kern w:val="2"/>
+          <w:lang w:val="en-US" w:eastAsia="zh-CN" w:bidi="ar-SA"/>
+        </w:rPr>
+        <w:instrText xml:space="preserve"> PAGEREF _Toc796540006 </w:instrText>
+      </w:r>
+      <w:r>
+        <w:rPr>
+          <w:rFonts w:ascii="Times New Roman" w:hAnsi="Times New Roman" w:eastAsia="宋体" w:cs="Times New Roman"/>
+          <w:kern w:val="2"/>
+          <w:lang w:val="en-US" w:eastAsia="zh-CN" w:bidi="ar-SA"/>
+        </w:rPr>
+        <w:fldChar w:fldCharType="separate"/>
+      </w:r>
+      <w:r>
+        <w:rPr>
+          <w:rFonts w:ascii="Times New Roman" w:hAnsi="Times New Roman" w:eastAsia="宋体" w:cs="Times New Roman"/>
+          <w:kern w:val="2"/>
+          <w:lang w:val="en-US" w:eastAsia="zh-CN" w:bidi="ar-SA"/>
+        </w:rPr>
+        <w:t>29</w:t>
+      </w:r>
+      <w:r>
+        <w:rPr>
+          <w:rFonts w:ascii="Times New Roman" w:hAnsi="Times New Roman" w:eastAsia="宋体" w:cs="Times New Roman"/>
+          <w:kern w:val="2"/>
+          <w:lang w:val="en-US" w:eastAsia="zh-CN" w:bidi="ar-SA"/>
+        </w:rPr>
+        <w:fldChar w:fldCharType="end"/>
+      </w:r>
+      <w:r>
+        <w:rPr>
+          <w:rFonts w:hint="default" w:ascii="Times New Roman" w:hAnsi="Times New Roman" w:cs="Times New Roman" w:eastAsiaTheme="minorEastAsia"/>
+          <w:kern w:val="2"/>
+          <w:szCs w:val="30"/>
+          <w:lang w:val="en-US" w:eastAsia="zh-CN" w:bidi="ar-SA"/>
+        </w:rPr>
+        <w:fldChar w:fldCharType="end"/>
+      </w:r>
+    </w:p>
+    <w:p>
+      <w:pPr>
+        <w:pStyle w:val="10"/>
+        <w:tabs>
+          <w:tab w:val="right" w:leader="dot" w:pos="8306"/>
+        </w:tabs>
+        <w:ind w:left="0" w:leftChars="0" w:firstLine="0" w:firstLineChars="0"/>
+        <w:rPr>
+          <w:rFonts w:ascii="Times New Roman" w:hAnsi="Times New Roman" w:eastAsia="宋体" w:cs="Times New Roman"/>
+          <w:kern w:val="2"/>
+          <w:lang w:val="en-US" w:eastAsia="zh-CN" w:bidi="ar-SA"/>
+        </w:rPr>
+      </w:pPr>
+      <w:r>
+        <w:rPr>
+          <w:rFonts w:hint="default" w:ascii="Times New Roman" w:hAnsi="Times New Roman" w:cs="Times New Roman" w:eastAsiaTheme="minorEastAsia"/>
+          <w:kern w:val="2"/>
+          <w:szCs w:val="30"/>
+          <w:lang w:val="en-US" w:eastAsia="zh-CN" w:bidi="ar-SA"/>
+        </w:rPr>
+        <w:fldChar w:fldCharType="begin"/>
+      </w:r>
+      <w:r>
+        <w:rPr>
+          <w:rFonts w:hint="default" w:ascii="Times New Roman" w:hAnsi="Times New Roman" w:cs="Times New Roman" w:eastAsiaTheme="minorEastAsia"/>
+          <w:kern w:val="2"/>
+          <w:szCs w:val="30"/>
+          <w:lang w:val="en-US" w:eastAsia="zh-CN" w:bidi="ar-SA"/>
+        </w:rPr>
+        <w:instrText xml:space="preserve"> HYPERLINK \l _Toc187456606 </w:instrText>
+      </w:r>
+      <w:r>
+        <w:rPr>
+          <w:rFonts w:hint="default" w:ascii="Times New Roman" w:hAnsi="Times New Roman" w:cs="Times New Roman" w:eastAsiaTheme="minorEastAsia"/>
+          <w:kern w:val="2"/>
+          <w:szCs w:val="30"/>
+          <w:lang w:val="en-US" w:eastAsia="zh-CN" w:bidi="ar-SA"/>
+        </w:rPr>
+        <w:fldChar w:fldCharType="separate"/>
+      </w:r>
+      <w:r>
+        <w:rPr>
+          <w:rFonts w:hint="default" w:ascii="Times New Roman" w:hAnsi="Times New Roman" w:eastAsia="宋体" w:cs="Times New Roman"/>
+          <w:kern w:val="2"/>
+          <w:lang w:val="en-US" w:eastAsia="zh-CN" w:bidi="ar-SA"/>
+        </w:rPr>
+        <w:t>3.1.4 面向对象范式检查</w:t>
+      </w:r>
+      <w:r>
+        <w:rPr>
+          <w:rFonts w:ascii="Times New Roman" w:hAnsi="Times New Roman" w:eastAsia="宋体" w:cs="Times New Roman"/>
+          <w:kern w:val="2"/>
+          <w:lang w:val="en-US" w:eastAsia="zh-CN" w:bidi="ar-SA"/>
+        </w:rPr>
+        <w:tab/>
+      </w:r>
+      <w:r>
+        <w:rPr>
+          <w:rFonts w:ascii="Times New Roman" w:hAnsi="Times New Roman" w:eastAsia="宋体" w:cs="Times New Roman"/>
+          <w:kern w:val="2"/>
+          <w:lang w:val="en-US" w:eastAsia="zh-CN" w:bidi="ar-SA"/>
+        </w:rPr>
+        <w:fldChar w:fldCharType="begin"/>
+      </w:r>
+      <w:r>
+        <w:rPr>
+          <w:rFonts w:ascii="Times New Roman" w:hAnsi="Times New Roman" w:eastAsia="宋体" w:cs="Times New Roman"/>
+          <w:kern w:val="2"/>
+          <w:lang w:val="en-US" w:eastAsia="zh-CN" w:bidi="ar-SA"/>
+        </w:rPr>
+        <w:instrText xml:space="preserve"> PAGEREF _Toc187456606 </w:instrText>
+      </w:r>
+      <w:r>
+        <w:rPr>
+          <w:rFonts w:ascii="Times New Roman" w:hAnsi="Times New Roman" w:eastAsia="宋体" w:cs="Times New Roman"/>
+          <w:kern w:val="2"/>
+          <w:lang w:val="en-US" w:eastAsia="zh-CN" w:bidi="ar-SA"/>
+        </w:rPr>
+        <w:fldChar w:fldCharType="separate"/>
+      </w:r>
+      <w:r>
+        <w:rPr>
+          <w:rFonts w:ascii="Times New Roman" w:hAnsi="Times New Roman" w:eastAsia="宋体" w:cs="Times New Roman"/>
+          <w:kern w:val="2"/>
+          <w:lang w:val="en-US" w:eastAsia="zh-CN" w:bidi="ar-SA"/>
+        </w:rPr>
+        <w:t>30</w:t>
+      </w:r>
+      <w:r>
+        <w:rPr>
+          <w:rFonts w:ascii="Times New Roman" w:hAnsi="Times New Roman" w:eastAsia="宋体" w:cs="Times New Roman"/>
+          <w:kern w:val="2"/>
+          <w:lang w:val="en-US" w:eastAsia="zh-CN" w:bidi="ar-SA"/>
+        </w:rPr>
+        <w:fldChar w:fldCharType="end"/>
+      </w:r>
+      <w:r>
+        <w:rPr>
+          <w:rFonts w:hint="default" w:ascii="Times New Roman" w:hAnsi="Times New Roman" w:cs="Times New Roman" w:eastAsiaTheme="minorEastAsia"/>
+          <w:kern w:val="2"/>
+          <w:szCs w:val="30"/>
+          <w:lang w:val="en-US" w:eastAsia="zh-CN" w:bidi="ar-SA"/>
+        </w:rPr>
+        <w:fldChar w:fldCharType="end"/>
+      </w:r>
+    </w:p>
+    <w:p>
+      <w:pPr>
+        <w:pStyle w:val="10"/>
+        <w:tabs>
+          <w:tab w:val="right" w:leader="dot" w:pos="8306"/>
+        </w:tabs>
+        <w:ind w:left="0" w:leftChars="0" w:firstLine="0" w:firstLineChars="0"/>
+        <w:rPr>
+          <w:rFonts w:ascii="Times New Roman" w:hAnsi="Times New Roman" w:eastAsia="宋体" w:cs="Times New Roman"/>
+          <w:kern w:val="2"/>
+          <w:lang w:val="en-US" w:eastAsia="zh-CN" w:bidi="ar-SA"/>
+        </w:rPr>
+      </w:pPr>
+      <w:r>
+        <w:rPr>
+          <w:rFonts w:hint="default" w:ascii="Times New Roman" w:hAnsi="Times New Roman" w:cs="Times New Roman" w:eastAsiaTheme="minorEastAsia"/>
+          <w:kern w:val="2"/>
+          <w:szCs w:val="30"/>
+          <w:lang w:val="en-US" w:eastAsia="zh-CN" w:bidi="ar-SA"/>
+        </w:rPr>
+        <w:fldChar w:fldCharType="begin"/>
+      </w:r>
+      <w:r>
+        <w:rPr>
+          <w:rFonts w:hint="default" w:ascii="Times New Roman" w:hAnsi="Times New Roman" w:cs="Times New Roman" w:eastAsiaTheme="minorEastAsia"/>
+          <w:kern w:val="2"/>
+          <w:szCs w:val="30"/>
+          <w:lang w:val="en-US" w:eastAsia="zh-CN" w:bidi="ar-SA"/>
+        </w:rPr>
+        <w:instrText xml:space="preserve"> HYPERLINK \l _Toc1389050231 </w:instrText>
+      </w:r>
+      <w:r>
+        <w:rPr>
+          <w:rFonts w:hint="default" w:ascii="Times New Roman" w:hAnsi="Times New Roman" w:cs="Times New Roman" w:eastAsiaTheme="minorEastAsia"/>
+          <w:kern w:val="2"/>
+          <w:szCs w:val="30"/>
+          <w:lang w:val="en-US" w:eastAsia="zh-CN" w:bidi="ar-SA"/>
+        </w:rPr>
+        <w:fldChar w:fldCharType="separate"/>
+      </w:r>
+      <w:r>
+        <w:rPr>
+          <w:rFonts w:hint="default" w:ascii="Times New Roman" w:hAnsi="Times New Roman" w:eastAsia="宋体" w:cs="Times New Roman"/>
+          <w:kern w:val="2"/>
+          <w:lang w:val="en-US" w:eastAsia="zh-CN" w:bidi="ar-SA"/>
+        </w:rPr>
+        <w:t>3.1.5 语义表示方法</w:t>
+      </w:r>
+      <w:r>
+        <w:rPr>
+          <w:rFonts w:ascii="Times New Roman" w:hAnsi="Times New Roman" w:eastAsia="宋体" w:cs="Times New Roman"/>
+          <w:kern w:val="2"/>
+          <w:lang w:val="en-US" w:eastAsia="zh-CN" w:bidi="ar-SA"/>
+        </w:rPr>
+        <w:tab/>
+      </w:r>
+      <w:r>
+        <w:rPr>
+          <w:rFonts w:ascii="Times New Roman" w:hAnsi="Times New Roman" w:eastAsia="宋体" w:cs="Times New Roman"/>
+          <w:kern w:val="2"/>
+          <w:lang w:val="en-US" w:eastAsia="zh-CN" w:bidi="ar-SA"/>
+        </w:rPr>
+        <w:fldChar w:fldCharType="begin"/>
+      </w:r>
+      <w:r>
+        <w:rPr>
+          <w:rFonts w:ascii="Times New Roman" w:hAnsi="Times New Roman" w:eastAsia="宋体" w:cs="Times New Roman"/>
+          <w:kern w:val="2"/>
+          <w:lang w:val="en-US" w:eastAsia="zh-CN" w:bidi="ar-SA"/>
+        </w:rPr>
+        <w:instrText xml:space="preserve"> PAGEREF _Toc1389050231 </w:instrText>
+      </w:r>
+      <w:r>
+        <w:rPr>
+          <w:rFonts w:ascii="Times New Roman" w:hAnsi="Times New Roman" w:eastAsia="宋体" w:cs="Times New Roman"/>
+          <w:kern w:val="2"/>
+          <w:lang w:val="en-US" w:eastAsia="zh-CN" w:bidi="ar-SA"/>
+        </w:rPr>
+        <w:fldChar w:fldCharType="separate"/>
+      </w:r>
+      <w:r>
+        <w:rPr>
+          <w:rFonts w:ascii="Times New Roman" w:hAnsi="Times New Roman" w:eastAsia="宋体" w:cs="Times New Roman"/>
+          <w:kern w:val="2"/>
+          <w:lang w:val="en-US" w:eastAsia="zh-CN" w:bidi="ar-SA"/>
+        </w:rPr>
+        <w:t>30</w:t>
       </w:r>
       <w:r>
         <w:rPr>
@@ -3091,7 +3633,7 @@
           <w:szCs w:val="30"/>
           <w:lang w:val="en-US" w:eastAsia="zh-CN" w:bidi="ar-SA"/>
         </w:rPr>
-        <w:instrText xml:space="preserve"> HYPERLINK \l _Toc863597475 </w:instrText>
+        <w:instrText xml:space="preserve"> HYPERLINK \l _Toc113917488 </w:instrText>
       </w:r>
       <w:r>
         <w:rPr>
@@ -3132,7 +3674,7 @@
           <w:kern w:val="2"/>
           <w:lang w:val="en-US" w:eastAsia="zh-CN" w:bidi="ar-SA"/>
         </w:rPr>
-        <w:instrText xml:space="preserve"> PAGEREF _Toc863597475 </w:instrText>
+        <w:instrText xml:space="preserve"> PAGEREF _Toc113917488 </w:instrText>
       </w:r>
       <w:r>
         <w:rPr>
@@ -3148,7 +3690,7 @@
           <w:kern w:val="2"/>
           <w:lang w:val="en-US" w:eastAsia="zh-CN" w:bidi="ar-SA"/>
         </w:rPr>
-        <w:t>23</w:t>
+        <w:t>30</w:t>
       </w:r>
       <w:r>
         <w:rPr>
@@ -3196,7 +3738,7 @@
           <w:szCs w:val="30"/>
           <w:lang w:val="en-US" w:eastAsia="zh-CN" w:bidi="ar-SA"/>
         </w:rPr>
-        <w:instrText xml:space="preserve"> HYPERLINK \l _Toc65116027 </w:instrText>
+        <w:instrText xml:space="preserve"> HYPERLINK \l _Toc1327575745 </w:instrText>
       </w:r>
       <w:r>
         <w:rPr>
@@ -3237,7 +3779,7 @@
           <w:kern w:val="2"/>
           <w:lang w:val="en-US" w:eastAsia="zh-CN" w:bidi="ar-SA"/>
         </w:rPr>
-        <w:instrText xml:space="preserve"> PAGEREF _Toc65116027 </w:instrText>
+        <w:instrText xml:space="preserve"> PAGEREF _Toc1327575745 </w:instrText>
       </w:r>
       <w:r>
         <w:rPr>
@@ -3253,7 +3795,7 @@
           <w:kern w:val="2"/>
           <w:lang w:val="en-US" w:eastAsia="zh-CN" w:bidi="ar-SA"/>
         </w:rPr>
-        <w:t>23</w:t>
+        <w:t>30</w:t>
       </w:r>
       <w:r>
         <w:rPr>
@@ -3301,7 +3843,7 @@
           <w:szCs w:val="30"/>
           <w:lang w:val="en-US" w:eastAsia="zh-CN" w:bidi="ar-SA"/>
         </w:rPr>
-        <w:instrText xml:space="preserve"> HYPERLINK \l _Toc1452271121 </w:instrText>
+        <w:instrText xml:space="preserve"> HYPERLINK \l _Toc265852541 </w:instrText>
       </w:r>
       <w:r>
         <w:rPr>
@@ -3342,7 +3884,7 @@
           <w:kern w:val="2"/>
           <w:lang w:val="en-US" w:eastAsia="zh-CN" w:bidi="ar-SA"/>
         </w:rPr>
-        <w:instrText xml:space="preserve"> PAGEREF _Toc1452271121 </w:instrText>
+        <w:instrText xml:space="preserve"> PAGEREF _Toc265852541 </w:instrText>
       </w:r>
       <w:r>
         <w:rPr>
@@ -3358,7 +3900,7 @@
           <w:kern w:val="2"/>
           <w:lang w:val="en-US" w:eastAsia="zh-CN" w:bidi="ar-SA"/>
         </w:rPr>
-        <w:t>23</w:t>
+        <w:t>31</w:t>
       </w:r>
       <w:r>
         <w:rPr>
@@ -3406,7 +3948,7 @@
           <w:szCs w:val="30"/>
           <w:lang w:val="en-US" w:eastAsia="zh-CN" w:bidi="ar-SA"/>
         </w:rPr>
-        <w:instrText xml:space="preserve"> HYPERLINK \l _Toc1102201809 </w:instrText>
+        <w:instrText xml:space="preserve"> HYPERLINK \l _Toc1870523046 </w:instrText>
       </w:r>
       <w:r>
         <w:rPr>
@@ -3447,7 +3989,7 @@
           <w:kern w:val="2"/>
           <w:lang w:val="en-US" w:eastAsia="zh-CN" w:bidi="ar-SA"/>
         </w:rPr>
-        <w:instrText xml:space="preserve"> PAGEREF _Toc1102201809 </w:instrText>
+        <w:instrText xml:space="preserve"> PAGEREF _Toc1870523046 </w:instrText>
       </w:r>
       <w:r>
         <w:rPr>
@@ -3463,7 +4005,7 @@
           <w:kern w:val="2"/>
           <w:lang w:val="en-US" w:eastAsia="zh-CN" w:bidi="ar-SA"/>
         </w:rPr>
-        <w:t>23</w:t>
+        <w:t>31</w:t>
       </w:r>
       <w:r>
         <w:rPr>
@@ -3482,6 +4024,8 @@
         </w:rPr>
         <w:fldChar w:fldCharType="end"/>
       </w:r>
+      <w:bookmarkStart w:id="56" w:name="_GoBack"/>
+      <w:bookmarkEnd w:id="56"/>
     </w:p>
     <w:p>
       <w:pPr>
@@ -3511,7 +4055,7 @@
           <w:szCs w:val="30"/>
           <w:lang w:val="en-US" w:eastAsia="zh-CN" w:bidi="ar-SA"/>
         </w:rPr>
-        <w:instrText xml:space="preserve"> HYPERLINK \l _Toc1988159792 </w:instrText>
+        <w:instrText xml:space="preserve"> HYPERLINK \l _Toc144061910 </w:instrText>
       </w:r>
       <w:r>
         <w:rPr>
@@ -3552,7 +4096,7 @@
           <w:kern w:val="2"/>
           <w:lang w:val="en-US" w:eastAsia="zh-CN" w:bidi="ar-SA"/>
         </w:rPr>
-        <w:instrText xml:space="preserve"> PAGEREF _Toc1988159792 </w:instrText>
+        <w:instrText xml:space="preserve"> PAGEREF _Toc144061910 </w:instrText>
       </w:r>
       <w:r>
         <w:rPr>
@@ -3568,7 +4112,7 @@
           <w:kern w:val="2"/>
           <w:lang w:val="en-US" w:eastAsia="zh-CN" w:bidi="ar-SA"/>
         </w:rPr>
-        <w:t>24</w:t>
+        <w:t>39</w:t>
       </w:r>
       <w:r>
         <w:rPr>
@@ -3594,6 +4138,7 @@
         <w:tabs>
           <w:tab w:val="right" w:leader="dot" w:pos="8306"/>
         </w:tabs>
+        <w:ind w:left="0" w:leftChars="0" w:firstLine="0" w:firstLineChars="0"/>
         <w:rPr>
           <w:rFonts w:ascii="Times New Roman" w:hAnsi="Times New Roman" w:eastAsia="宋体" w:cs="Times New Roman"/>
           <w:kern w:val="2"/>
@@ -3616,7 +4161,7 @@
           <w:szCs w:val="30"/>
           <w:lang w:val="en-US" w:eastAsia="zh-CN" w:bidi="ar-SA"/>
         </w:rPr>
-        <w:instrText xml:space="preserve"> HYPERLINK \l _Toc282126473 </w:instrText>
+        <w:instrText xml:space="preserve"> HYPERLINK \l _Toc2122464903 </w:instrText>
       </w:r>
       <w:r>
         <w:rPr>
@@ -3657,7 +4202,7 @@
           <w:kern w:val="2"/>
           <w:lang w:val="en-US" w:eastAsia="zh-CN" w:bidi="ar-SA"/>
         </w:rPr>
-        <w:instrText xml:space="preserve"> PAGEREF _Toc282126473 </w:instrText>
+        <w:instrText xml:space="preserve"> PAGEREF _Toc2122464903 </w:instrText>
       </w:r>
       <w:r>
         <w:rPr>
@@ -3673,7 +4218,7 @@
           <w:kern w:val="2"/>
           <w:lang w:val="en-US" w:eastAsia="zh-CN" w:bidi="ar-SA"/>
         </w:rPr>
-        <w:t>24</w:t>
+        <w:t>39</w:t>
       </w:r>
       <w:r>
         <w:rPr>
@@ -3699,6 +4244,7 @@
         <w:tabs>
           <w:tab w:val="right" w:leader="dot" w:pos="8306"/>
         </w:tabs>
+        <w:ind w:left="0" w:leftChars="0" w:firstLine="0" w:firstLineChars="0"/>
         <w:rPr>
           <w:rFonts w:ascii="Times New Roman" w:hAnsi="Times New Roman" w:eastAsia="宋体" w:cs="Times New Roman"/>
           <w:kern w:val="2"/>
@@ -3721,7 +4267,7 @@
           <w:szCs w:val="30"/>
           <w:lang w:val="en-US" w:eastAsia="zh-CN" w:bidi="ar-SA"/>
         </w:rPr>
-        <w:instrText xml:space="preserve"> HYPERLINK \l _Toc516286858 </w:instrText>
+        <w:instrText xml:space="preserve"> HYPERLINK \l _Toc9473425 </w:instrText>
       </w:r>
       <w:r>
         <w:rPr>
@@ -3762,7 +4308,7 @@
           <w:kern w:val="2"/>
           <w:lang w:val="en-US" w:eastAsia="zh-CN" w:bidi="ar-SA"/>
         </w:rPr>
-        <w:instrText xml:space="preserve"> PAGEREF _Toc516286858 </w:instrText>
+        <w:instrText xml:space="preserve"> PAGEREF _Toc9473425 </w:instrText>
       </w:r>
       <w:r>
         <w:rPr>
@@ -3778,7 +4324,7 @@
           <w:kern w:val="2"/>
           <w:lang w:val="en-US" w:eastAsia="zh-CN" w:bidi="ar-SA"/>
         </w:rPr>
-        <w:t>24</w:t>
+        <w:t>40</w:t>
       </w:r>
       <w:r>
         <w:rPr>
@@ -3804,6 +4350,7 @@
         <w:tabs>
           <w:tab w:val="right" w:leader="dot" w:pos="8306"/>
         </w:tabs>
+        <w:ind w:left="0" w:leftChars="0" w:firstLine="0" w:firstLineChars="0"/>
         <w:rPr>
           <w:rFonts w:ascii="Times New Roman" w:hAnsi="Times New Roman" w:eastAsia="宋体" w:cs="Times New Roman"/>
           <w:kern w:val="2"/>
@@ -3826,7 +4373,7 @@
           <w:szCs w:val="30"/>
           <w:lang w:val="en-US" w:eastAsia="zh-CN" w:bidi="ar-SA"/>
         </w:rPr>
-        <w:instrText xml:space="preserve"> HYPERLINK \l _Toc620181351 </w:instrText>
+        <w:instrText xml:space="preserve"> HYPERLINK \l _Toc994913474 </w:instrText>
       </w:r>
       <w:r>
         <w:rPr>
@@ -3867,7 +4414,7 @@
           <w:kern w:val="2"/>
           <w:lang w:val="en-US" w:eastAsia="zh-CN" w:bidi="ar-SA"/>
         </w:rPr>
-        <w:instrText xml:space="preserve"> PAGEREF _Toc620181351 </w:instrText>
+        <w:instrText xml:space="preserve"> PAGEREF _Toc994913474 </w:instrText>
       </w:r>
       <w:r>
         <w:rPr>
@@ -3883,7 +4430,7 @@
           <w:kern w:val="2"/>
           <w:lang w:val="en-US" w:eastAsia="zh-CN" w:bidi="ar-SA"/>
         </w:rPr>
-        <w:t>24</w:t>
+        <w:t>44</w:t>
       </w:r>
       <w:r>
         <w:rPr>
@@ -3909,6 +4456,7 @@
         <w:tabs>
           <w:tab w:val="right" w:leader="dot" w:pos="8306"/>
         </w:tabs>
+        <w:ind w:left="0" w:leftChars="0" w:firstLine="0" w:firstLineChars="0"/>
         <w:rPr>
           <w:rFonts w:ascii="Times New Roman" w:hAnsi="Times New Roman" w:eastAsia="宋体" w:cs="Times New Roman"/>
           <w:kern w:val="2"/>
@@ -3931,7 +4479,7 @@
           <w:szCs w:val="30"/>
           <w:lang w:val="en-US" w:eastAsia="zh-CN" w:bidi="ar-SA"/>
         </w:rPr>
-        <w:instrText xml:space="preserve"> HYPERLINK \l _Toc1022975862 </w:instrText>
+        <w:instrText xml:space="preserve"> HYPERLINK \l _Toc1980661633 </w:instrText>
       </w:r>
       <w:r>
         <w:rPr>
@@ -3972,7 +4520,7 @@
           <w:kern w:val="2"/>
           <w:lang w:val="en-US" w:eastAsia="zh-CN" w:bidi="ar-SA"/>
         </w:rPr>
-        <w:instrText xml:space="preserve"> PAGEREF _Toc1022975862 </w:instrText>
+        <w:instrText xml:space="preserve"> PAGEREF _Toc1980661633 </w:instrText>
       </w:r>
       <w:r>
         <w:rPr>
@@ -3988,7 +4536,7 @@
           <w:kern w:val="2"/>
           <w:lang w:val="en-US" w:eastAsia="zh-CN" w:bidi="ar-SA"/>
         </w:rPr>
-        <w:t>24</w:t>
+        <w:t>44</w:t>
       </w:r>
       <w:r>
         <w:rPr>
@@ -4014,6 +4562,7 @@
         <w:tabs>
           <w:tab w:val="right" w:leader="dot" w:pos="8306"/>
         </w:tabs>
+        <w:ind w:left="0" w:leftChars="0" w:firstLine="0" w:firstLineChars="0"/>
         <w:rPr>
           <w:rFonts w:ascii="Times New Roman" w:hAnsi="Times New Roman" w:eastAsia="宋体" w:cs="Times New Roman"/>
           <w:kern w:val="2"/>
@@ -4036,7 +4585,7 @@
           <w:szCs w:val="30"/>
           <w:lang w:val="en-US" w:eastAsia="zh-CN" w:bidi="ar-SA"/>
         </w:rPr>
-        <w:instrText xml:space="preserve"> HYPERLINK \l _Toc1595621978 </w:instrText>
+        <w:instrText xml:space="preserve"> HYPERLINK \l _Toc1326766624 </w:instrText>
       </w:r>
       <w:r>
         <w:rPr>
@@ -4077,7 +4626,7 @@
           <w:kern w:val="2"/>
           <w:lang w:val="en-US" w:eastAsia="zh-CN" w:bidi="ar-SA"/>
         </w:rPr>
-        <w:instrText xml:space="preserve"> PAGEREF _Toc1595621978 </w:instrText>
+        <w:instrText xml:space="preserve"> PAGEREF _Toc1326766624 </w:instrText>
       </w:r>
       <w:r>
         <w:rPr>
@@ -4093,7 +4642,7 @@
           <w:kern w:val="2"/>
           <w:lang w:val="en-US" w:eastAsia="zh-CN" w:bidi="ar-SA"/>
         </w:rPr>
-        <w:t>24</w:t>
+        <w:t>44</w:t>
       </w:r>
       <w:r>
         <w:rPr>
@@ -4141,7 +4690,7 @@
           <w:szCs w:val="30"/>
           <w:lang w:val="en-US" w:eastAsia="zh-CN" w:bidi="ar-SA"/>
         </w:rPr>
-        <w:instrText xml:space="preserve"> HYPERLINK \l _Toc420999906 </w:instrText>
+        <w:instrText xml:space="preserve"> HYPERLINK \l _Toc1714453631 </w:instrText>
       </w:r>
       <w:r>
         <w:rPr>
@@ -4182,7 +4731,7 @@
           <w:kern w:val="2"/>
           <w:lang w:val="en-US" w:eastAsia="zh-CN" w:bidi="ar-SA"/>
         </w:rPr>
-        <w:instrText xml:space="preserve"> PAGEREF _Toc420999906 </w:instrText>
+        <w:instrText xml:space="preserve"> PAGEREF _Toc1714453631 </w:instrText>
       </w:r>
       <w:r>
         <w:rPr>
@@ -4198,7 +4747,7 @@
           <w:kern w:val="2"/>
           <w:lang w:val="en-US" w:eastAsia="zh-CN" w:bidi="ar-SA"/>
         </w:rPr>
-        <w:t>25</w:t>
+        <w:t>57</w:t>
       </w:r>
       <w:r>
         <w:rPr>
@@ -4224,6 +4773,7 @@
         <w:tabs>
           <w:tab w:val="right" w:leader="dot" w:pos="8306"/>
         </w:tabs>
+        <w:ind w:left="0" w:leftChars="0" w:firstLine="0" w:firstLineChars="0"/>
         <w:rPr>
           <w:rFonts w:ascii="Times New Roman" w:hAnsi="Times New Roman" w:eastAsia="宋体" w:cs="Times New Roman"/>
           <w:kern w:val="2"/>
@@ -4246,7 +4796,7 @@
           <w:szCs w:val="30"/>
           <w:lang w:val="en-US" w:eastAsia="zh-CN" w:bidi="ar-SA"/>
         </w:rPr>
-        <w:instrText xml:space="preserve"> HYPERLINK \l _Toc2051666367 </w:instrText>
+        <w:instrText xml:space="preserve"> HYPERLINK \l _Toc93390151 </w:instrText>
       </w:r>
       <w:r>
         <w:rPr>
@@ -4287,7 +4837,7 @@
           <w:kern w:val="2"/>
           <w:lang w:val="en-US" w:eastAsia="zh-CN" w:bidi="ar-SA"/>
         </w:rPr>
-        <w:instrText xml:space="preserve"> PAGEREF _Toc2051666367 </w:instrText>
+        <w:instrText xml:space="preserve"> PAGEREF _Toc93390151 </w:instrText>
       </w:r>
       <w:r>
         <w:rPr>
@@ -4303,7 +4853,7 @@
           <w:kern w:val="2"/>
           <w:lang w:val="en-US" w:eastAsia="zh-CN" w:bidi="ar-SA"/>
         </w:rPr>
-        <w:t>25</w:t>
+        <w:t>57</w:t>
       </w:r>
       <w:r>
         <w:rPr>
@@ -4329,6 +4879,7 @@
         <w:tabs>
           <w:tab w:val="right" w:leader="dot" w:pos="8306"/>
         </w:tabs>
+        <w:ind w:left="0" w:leftChars="0" w:firstLine="0" w:firstLineChars="0"/>
         <w:rPr>
           <w:rFonts w:ascii="Times New Roman" w:hAnsi="Times New Roman" w:eastAsia="宋体" w:cs="Times New Roman"/>
           <w:kern w:val="2"/>
@@ -4351,7 +4902,7 @@
           <w:szCs w:val="30"/>
           <w:lang w:val="en-US" w:eastAsia="zh-CN" w:bidi="ar-SA"/>
         </w:rPr>
-        <w:instrText xml:space="preserve"> HYPERLINK \l _Toc543547471 </w:instrText>
+        <w:instrText xml:space="preserve"> HYPERLINK \l _Toc1124451633 </w:instrText>
       </w:r>
       <w:r>
         <w:rPr>
@@ -4392,7 +4943,7 @@
           <w:kern w:val="2"/>
           <w:lang w:val="en-US" w:eastAsia="zh-CN" w:bidi="ar-SA"/>
         </w:rPr>
-        <w:instrText xml:space="preserve"> PAGEREF _Toc543547471 </w:instrText>
+        <w:instrText xml:space="preserve"> PAGEREF _Toc1124451633 </w:instrText>
       </w:r>
       <w:r>
         <w:rPr>
@@ -4408,7 +4959,7 @@
           <w:kern w:val="2"/>
           <w:lang w:val="en-US" w:eastAsia="zh-CN" w:bidi="ar-SA"/>
         </w:rPr>
-        <w:t>25</w:t>
+        <w:t>58</w:t>
       </w:r>
       <w:r>
         <w:rPr>
@@ -4434,6 +4985,7 @@
         <w:tabs>
           <w:tab w:val="right" w:leader="dot" w:pos="8306"/>
         </w:tabs>
+        <w:ind w:left="0" w:leftChars="0" w:firstLine="0" w:firstLineChars="0"/>
         <w:rPr>
           <w:rFonts w:ascii="Times New Roman" w:hAnsi="Times New Roman" w:eastAsia="宋体" w:cs="Times New Roman"/>
           <w:kern w:val="2"/>
@@ -4456,7 +5008,7 @@
           <w:szCs w:val="30"/>
           <w:lang w:val="en-US" w:eastAsia="zh-CN" w:bidi="ar-SA"/>
         </w:rPr>
-        <w:instrText xml:space="preserve"> HYPERLINK \l _Toc642004415 </w:instrText>
+        <w:instrText xml:space="preserve"> HYPERLINK \l _Toc1852324819 </w:instrText>
       </w:r>
       <w:r>
         <w:rPr>
@@ -4497,7 +5049,7 @@
           <w:kern w:val="2"/>
           <w:lang w:val="en-US" w:eastAsia="zh-CN" w:bidi="ar-SA"/>
         </w:rPr>
-        <w:instrText xml:space="preserve"> PAGEREF _Toc642004415 </w:instrText>
+        <w:instrText xml:space="preserve"> PAGEREF _Toc1852324819 </w:instrText>
       </w:r>
       <w:r>
         <w:rPr>
@@ -4513,7 +5065,7 @@
           <w:kern w:val="2"/>
           <w:lang w:val="en-US" w:eastAsia="zh-CN" w:bidi="ar-SA"/>
         </w:rPr>
-        <w:t>25</w:t>
+        <w:t>58</w:t>
       </w:r>
       <w:r>
         <w:rPr>
@@ -4539,6 +5091,7 @@
         <w:tabs>
           <w:tab w:val="right" w:leader="dot" w:pos="8306"/>
         </w:tabs>
+        <w:ind w:left="0" w:leftChars="0" w:firstLine="0" w:firstLineChars="0"/>
         <w:rPr>
           <w:rFonts w:ascii="Times New Roman" w:hAnsi="Times New Roman" w:eastAsia="宋体" w:cs="Times New Roman"/>
           <w:kern w:val="2"/>
@@ -4561,7 +5114,7 @@
           <w:szCs w:val="30"/>
           <w:lang w:val="en-US" w:eastAsia="zh-CN" w:bidi="ar-SA"/>
         </w:rPr>
-        <w:instrText xml:space="preserve"> HYPERLINK \l _Toc1831974578 </w:instrText>
+        <w:instrText xml:space="preserve"> HYPERLINK \l _Toc286051899 </w:instrText>
       </w:r>
       <w:r>
         <w:rPr>
@@ -4602,7 +5155,7 @@
           <w:kern w:val="2"/>
           <w:lang w:val="en-US" w:eastAsia="zh-CN" w:bidi="ar-SA"/>
         </w:rPr>
-        <w:instrText xml:space="preserve"> PAGEREF _Toc1831974578 </w:instrText>
+        <w:instrText xml:space="preserve"> PAGEREF _Toc286051899 </w:instrText>
       </w:r>
       <w:r>
         <w:rPr>
@@ -4618,7 +5171,7 @@
           <w:kern w:val="2"/>
           <w:lang w:val="en-US" w:eastAsia="zh-CN" w:bidi="ar-SA"/>
         </w:rPr>
-        <w:t>25</w:t>
+        <w:t>58</w:t>
       </w:r>
       <w:r>
         <w:rPr>
@@ -4644,6 +5197,7 @@
         <w:tabs>
           <w:tab w:val="right" w:leader="dot" w:pos="8306"/>
         </w:tabs>
+        <w:ind w:left="0" w:leftChars="0" w:firstLine="0" w:firstLineChars="0"/>
         <w:rPr>
           <w:rFonts w:ascii="Times New Roman" w:hAnsi="Times New Roman" w:eastAsia="宋体" w:cs="Times New Roman"/>
           <w:kern w:val="2"/>
@@ -4666,7 +5220,7 @@
           <w:szCs w:val="30"/>
           <w:lang w:val="en-US" w:eastAsia="zh-CN" w:bidi="ar-SA"/>
         </w:rPr>
-        <w:instrText xml:space="preserve"> HYPERLINK \l _Toc391220746 </w:instrText>
+        <w:instrText xml:space="preserve"> HYPERLINK \l _Toc2121442887 </w:instrText>
       </w:r>
       <w:r>
         <w:rPr>
@@ -4707,7 +5261,7 @@
           <w:kern w:val="2"/>
           <w:lang w:val="en-US" w:eastAsia="zh-CN" w:bidi="ar-SA"/>
         </w:rPr>
-        <w:instrText xml:space="preserve"> PAGEREF _Toc391220746 </w:instrText>
+        <w:instrText xml:space="preserve"> PAGEREF _Toc2121442887 </w:instrText>
       </w:r>
       <w:r>
         <w:rPr>
@@ -4723,7 +5277,7 @@
           <w:kern w:val="2"/>
           <w:lang w:val="en-US" w:eastAsia="zh-CN" w:bidi="ar-SA"/>
         </w:rPr>
-        <w:t>25</w:t>
+        <w:t>64</w:t>
       </w:r>
       <w:r>
         <w:rPr>
@@ -4771,7 +5325,7 @@
           <w:szCs w:val="30"/>
           <w:lang w:val="en-US" w:eastAsia="zh-CN" w:bidi="ar-SA"/>
         </w:rPr>
-        <w:instrText xml:space="preserve"> HYPERLINK \l _Toc1367178815 </w:instrText>
+        <w:instrText xml:space="preserve"> HYPERLINK \l _Toc1673587374 </w:instrText>
       </w:r>
       <w:r>
         <w:rPr>
@@ -4812,7 +5366,7 @@
           <w:kern w:val="2"/>
           <w:lang w:val="en-US" w:eastAsia="zh-CN" w:bidi="ar-SA"/>
         </w:rPr>
-        <w:instrText xml:space="preserve"> PAGEREF _Toc1367178815 </w:instrText>
+        <w:instrText xml:space="preserve"> PAGEREF _Toc1673587374 </w:instrText>
       </w:r>
       <w:r>
         <w:rPr>
@@ -4828,7 +5382,7 @@
           <w:kern w:val="2"/>
           <w:lang w:val="en-US" w:eastAsia="zh-CN" w:bidi="ar-SA"/>
         </w:rPr>
-        <w:t>26</w:t>
+        <w:t>70</w:t>
       </w:r>
       <w:r>
         <w:rPr>
@@ -4876,7 +5430,7 @@
           <w:szCs w:val="30"/>
           <w:lang w:val="en-US" w:eastAsia="zh-CN" w:bidi="ar-SA"/>
         </w:rPr>
-        <w:instrText xml:space="preserve"> HYPERLINK \l _Toc606432440 </w:instrText>
+        <w:instrText xml:space="preserve"> HYPERLINK \l _Toc324188452 </w:instrText>
       </w:r>
       <w:r>
         <w:rPr>
@@ -4917,7 +5471,7 @@
           <w:kern w:val="2"/>
           <w:lang w:val="en-US" w:eastAsia="zh-CN" w:bidi="ar-SA"/>
         </w:rPr>
-        <w:instrText xml:space="preserve"> PAGEREF _Toc606432440 </w:instrText>
+        <w:instrText xml:space="preserve"> PAGEREF _Toc324188452 </w:instrText>
       </w:r>
       <w:r>
         <w:rPr>
@@ -4933,7 +5487,7 @@
           <w:kern w:val="2"/>
           <w:lang w:val="en-US" w:eastAsia="zh-CN" w:bidi="ar-SA"/>
         </w:rPr>
-        <w:t>26</w:t>
+        <w:t>70</w:t>
       </w:r>
       <w:r>
         <w:rPr>
@@ -4981,7 +5535,7 @@
           <w:szCs w:val="30"/>
           <w:lang w:val="en-US" w:eastAsia="zh-CN" w:bidi="ar-SA"/>
         </w:rPr>
-        <w:instrText xml:space="preserve"> HYPERLINK \l _Toc963531926 </w:instrText>
+        <w:instrText xml:space="preserve"> HYPERLINK \l _Toc1455241020 </w:instrText>
       </w:r>
       <w:r>
         <w:rPr>
@@ -5022,7 +5576,7 @@
           <w:kern w:val="2"/>
           <w:lang w:val="en-US" w:eastAsia="zh-CN" w:bidi="ar-SA"/>
         </w:rPr>
-        <w:instrText xml:space="preserve"> PAGEREF _Toc963531926 </w:instrText>
+        <w:instrText xml:space="preserve"> PAGEREF _Toc1455241020 </w:instrText>
       </w:r>
       <w:r>
         <w:rPr>
@@ -5038,7 +5592,7 @@
           <w:kern w:val="2"/>
           <w:lang w:val="en-US" w:eastAsia="zh-CN" w:bidi="ar-SA"/>
         </w:rPr>
-        <w:t>26</w:t>
+        <w:t>70</w:t>
       </w:r>
       <w:r>
         <w:rPr>
@@ -5086,7 +5640,7 @@
           <w:szCs w:val="30"/>
           <w:lang w:val="en-US" w:eastAsia="zh-CN" w:bidi="ar-SA"/>
         </w:rPr>
-        <w:instrText xml:space="preserve"> HYPERLINK \l _Toc2064086381 </w:instrText>
+        <w:instrText xml:space="preserve"> HYPERLINK \l _Toc99227557 </w:instrText>
       </w:r>
       <w:r>
         <w:rPr>
@@ -5128,7 +5682,7 @@
           <w:kern w:val="2"/>
           <w:lang w:val="en-US" w:eastAsia="zh-CN" w:bidi="ar-SA"/>
         </w:rPr>
-        <w:instrText xml:space="preserve"> PAGEREF _Toc2064086381 </w:instrText>
+        <w:instrText xml:space="preserve"> PAGEREF _Toc99227557 </w:instrText>
       </w:r>
       <w:r>
         <w:rPr>
@@ -5144,7 +5698,7 @@
           <w:kern w:val="2"/>
           <w:lang w:val="en-US" w:eastAsia="zh-CN" w:bidi="ar-SA"/>
         </w:rPr>
-        <w:t>27</w:t>
+        <w:t>71</w:t>
       </w:r>
       <w:r>
         <w:rPr>
@@ -5208,8 +5762,8 @@
           <w:rFonts w:hint="default" w:ascii="Times New Roman" w:hAnsi="Times New Roman" w:cs="Times New Roman" w:eastAsiaTheme="minorEastAsia"/>
         </w:rPr>
       </w:pPr>
-      <w:bookmarkStart w:id="1" w:name="_Toc779505207"/>
-      <w:bookmarkStart w:id="2" w:name="_Toc376773652"/>
+      <w:bookmarkStart w:id="1" w:name="_Toc376773652"/>
+      <w:bookmarkStart w:id="2" w:name="_Toc1024285958"/>
       <w:r>
         <w:rPr>
           <w:rFonts w:hint="default" w:ascii="Times New Roman" w:hAnsi="Times New Roman" w:cs="Times New Roman" w:eastAsiaTheme="minorEastAsia"/>
@@ -5226,7 +5780,7 @@
           <w:rFonts w:hint="default" w:ascii="Times New Roman" w:hAnsi="Times New Roman" w:cs="Times New Roman" w:eastAsiaTheme="minorEastAsia"/>
         </w:rPr>
       </w:pPr>
-      <w:bookmarkStart w:id="3" w:name="_Toc740849389"/>
+      <w:bookmarkStart w:id="3" w:name="_Toc1756605558"/>
       <w:r>
         <w:rPr>
           <w:rFonts w:hint="default" w:ascii="Times New Roman" w:hAnsi="Times New Roman" w:cs="Times New Roman" w:eastAsiaTheme="minorEastAsia"/>
@@ -5257,7 +5811,7 @@
           <w:rFonts w:hint="default" w:ascii="Times New Roman" w:hAnsi="Times New Roman" w:cs="Times New Roman" w:eastAsiaTheme="minorEastAsia"/>
         </w:rPr>
       </w:pPr>
-      <w:bookmarkStart w:id="4" w:name="_Toc1079335120"/>
+      <w:bookmarkStart w:id="4" w:name="_Toc917643576"/>
       <w:r>
         <w:rPr>
           <w:rFonts w:hint="default" w:ascii="Times New Roman" w:hAnsi="Times New Roman" w:cs="Times New Roman" w:eastAsiaTheme="minorEastAsia"/>
@@ -5288,7 +5842,7 @@
           <w:rFonts w:hint="default" w:ascii="Times New Roman" w:hAnsi="Times New Roman" w:cs="Times New Roman" w:eastAsiaTheme="minorEastAsia"/>
         </w:rPr>
       </w:pPr>
-      <w:bookmarkStart w:id="5" w:name="_Toc1948302203"/>
+      <w:bookmarkStart w:id="5" w:name="_Toc2025693017"/>
       <w:r>
         <w:rPr>
           <w:rFonts w:hint="default" w:ascii="Times New Roman" w:hAnsi="Times New Roman" w:cs="Times New Roman" w:eastAsiaTheme="minorEastAsia"/>
@@ -7142,7 +7696,7 @@
         </w:rPr>
       </w:pPr>
       <w:bookmarkStart w:id="6" w:name="_Toc376773653"/>
-      <w:bookmarkStart w:id="7" w:name="_Toc1028690505"/>
+      <w:bookmarkStart w:id="7" w:name="_Toc251941856"/>
       <w:r>
         <w:rPr>
           <w:rStyle w:val="33"/>
@@ -7171,7 +7725,7 @@
           <w:rFonts w:hint="default" w:ascii="Times New Roman" w:hAnsi="Times New Roman" w:cs="Times New Roman" w:eastAsiaTheme="minorEastAsia"/>
         </w:rPr>
       </w:pPr>
-      <w:bookmarkStart w:id="8" w:name="_Toc1095409141"/>
+      <w:bookmarkStart w:id="8" w:name="_Toc2059221400"/>
       <w:r>
         <w:rPr>
           <w:rFonts w:hint="default" w:ascii="Times New Roman" w:hAnsi="Times New Roman" w:cs="Times New Roman" w:eastAsiaTheme="minorEastAsia"/>
@@ -7233,7 +7787,7 @@
           <w:rFonts w:hint="default"/>
         </w:rPr>
       </w:pPr>
-      <w:bookmarkStart w:id="9" w:name="_Toc221004509"/>
+      <w:bookmarkStart w:id="9" w:name="_Toc850851564"/>
       <w:r>
         <w:rPr>
           <w:rFonts w:hint="default"/>
@@ -7319,7 +7873,7 @@
           <w:rFonts w:hint="default"/>
         </w:rPr>
       </w:pPr>
-      <w:bookmarkStart w:id="10" w:name="_Toc1927791858"/>
+      <w:bookmarkStart w:id="10" w:name="_Toc2005680378"/>
       <w:r>
         <w:rPr>
           <w:rFonts w:hint="default"/>
@@ -7525,7 +8079,7 @@
           <w:rFonts w:hint="default"/>
         </w:rPr>
       </w:pPr>
-      <w:bookmarkStart w:id="11" w:name="_Toc1995156923"/>
+      <w:bookmarkStart w:id="11" w:name="_Toc1317293198"/>
       <w:r>
         <w:rPr>
           <w:rFonts w:hint="default"/>
@@ -7555,7 +8109,7 @@
           <w:rFonts w:hint="default" w:ascii="Times New Roman" w:hAnsi="Times New Roman" w:cs="Times New Roman" w:eastAsiaTheme="minorEastAsia"/>
         </w:rPr>
       </w:pPr>
-      <w:bookmarkStart w:id="12" w:name="_Toc725174400"/>
+      <w:bookmarkStart w:id="12" w:name="_Toc719540156"/>
       <w:r>
         <w:rPr>
           <w:rFonts w:hint="default" w:ascii="Times New Roman" w:hAnsi="Times New Roman" w:cs="Times New Roman" w:eastAsiaTheme="minorEastAsia"/>
@@ -7677,7 +8231,7 @@
           <w:rFonts w:hint="default"/>
         </w:rPr>
       </w:pPr>
-      <w:bookmarkStart w:id="13" w:name="_Toc921941510"/>
+      <w:bookmarkStart w:id="13" w:name="_Toc260212166"/>
       <w:r>
         <w:rPr>
           <w:rFonts w:hint="default"/>
@@ -7917,7 +8471,7 @@
           <w:rFonts w:hint="default"/>
         </w:rPr>
       </w:pPr>
-      <w:bookmarkStart w:id="14" w:name="_Toc572311180"/>
+      <w:bookmarkStart w:id="14" w:name="_Toc1945168657"/>
       <w:r>
         <w:rPr>
           <w:rFonts w:hint="default"/>
@@ -8073,7 +8627,7 @@
           <w:rFonts w:hint="default" w:ascii="Times New Roman" w:hAnsi="Times New Roman" w:cs="Times New Roman" w:eastAsiaTheme="minorEastAsia"/>
         </w:rPr>
       </w:pPr>
-      <w:bookmarkStart w:id="15" w:name="_Toc696907566"/>
+      <w:bookmarkStart w:id="15" w:name="_Toc137871188"/>
       <w:r>
         <w:rPr>
           <w:rFonts w:hint="default" w:ascii="Times New Roman" w:hAnsi="Times New Roman" w:cs="Times New Roman" w:eastAsiaTheme="minorEastAsia"/>
@@ -8089,7 +8643,7 @@
           <w:rFonts w:hint="default"/>
         </w:rPr>
       </w:pPr>
-      <w:bookmarkStart w:id="16" w:name="_Toc733730239"/>
+      <w:bookmarkStart w:id="16" w:name="_Toc192661748"/>
       <w:r>
         <w:rPr>
           <w:rFonts w:hint="default"/>
@@ -8409,7 +8963,7 @@
           <w:rFonts w:hint="default"/>
         </w:rPr>
       </w:pPr>
-      <w:bookmarkStart w:id="17" w:name="_Toc782961066"/>
+      <w:bookmarkStart w:id="17" w:name="_Toc996991253"/>
       <w:r>
         <w:rPr>
           <w:rFonts w:hint="default"/>
@@ -8439,7 +8993,7 @@
           <w:rFonts w:hint="default" w:ascii="Times New Roman" w:hAnsi="Times New Roman" w:cs="Times New Roman" w:eastAsiaTheme="minorEastAsia"/>
         </w:rPr>
       </w:pPr>
-      <w:bookmarkStart w:id="18" w:name="_Toc659465534"/>
+      <w:bookmarkStart w:id="18" w:name="_Toc1968746202"/>
       <w:r>
         <w:rPr>
           <w:rFonts w:hint="default" w:ascii="Times New Roman" w:hAnsi="Times New Roman" w:cs="Times New Roman" w:eastAsiaTheme="minorEastAsia"/>
@@ -8469,7 +9023,7 @@
           <w:rFonts w:hint="default"/>
         </w:rPr>
       </w:pPr>
-      <w:bookmarkStart w:id="19" w:name="_Toc2089013435"/>
+      <w:bookmarkStart w:id="19" w:name="_Toc38136553"/>
       <w:r>
         <w:rPr>
           <w:rFonts w:hint="default"/>
@@ -8751,7 +9305,7 @@
           <w:rFonts w:hint="default"/>
         </w:rPr>
       </w:pPr>
-      <w:bookmarkStart w:id="20" w:name="_Toc1581501185"/>
+      <w:bookmarkStart w:id="20" w:name="_Toc1481281781"/>
       <w:r>
         <w:rPr>
           <w:rFonts w:hint="default"/>
@@ -9791,7 +10345,7 @@
           <w:rFonts w:hint="default"/>
         </w:rPr>
       </w:pPr>
-      <w:bookmarkStart w:id="21" w:name="_Toc2142015688"/>
+      <w:bookmarkStart w:id="21" w:name="_Toc573123831"/>
       <w:r>
         <w:rPr>
           <w:rFonts w:hint="default"/>
@@ -10365,7 +10919,7 @@
           <w:rFonts w:hint="default" w:ascii="Times New Roman" w:hAnsi="Times New Roman" w:cs="Times New Roman" w:eastAsiaTheme="minorEastAsia"/>
         </w:rPr>
       </w:pPr>
-      <w:bookmarkStart w:id="22" w:name="_Toc74110273"/>
+      <w:bookmarkStart w:id="22" w:name="_Toc450465326"/>
       <w:r>
         <w:rPr>
           <w:rFonts w:hint="default" w:ascii="Times New Roman" w:hAnsi="Times New Roman" w:cs="Times New Roman" w:eastAsiaTheme="minorEastAsia"/>
@@ -10381,7 +10935,7 @@
           <w:rFonts w:hint="default"/>
         </w:rPr>
       </w:pPr>
-      <w:bookmarkStart w:id="23" w:name="_Toc133904309"/>
+      <w:bookmarkStart w:id="23" w:name="_Toc1370228056"/>
       <w:r>
         <w:rPr>
           <w:rFonts w:hint="default"/>
@@ -10884,7 +11438,7 @@
           <w:rFonts w:hint="default"/>
         </w:rPr>
       </w:pPr>
-      <w:bookmarkStart w:id="24" w:name="_Toc201484024"/>
+      <w:bookmarkStart w:id="24" w:name="_Toc1368856889"/>
       <w:r>
         <w:rPr>
           <w:rFonts w:hint="default"/>
@@ -11414,7 +11968,7 @@
           <w:rFonts w:hint="default" w:ascii="Times New Roman" w:hAnsi="Times New Roman" w:cs="Times New Roman" w:eastAsiaTheme="minorEastAsia"/>
         </w:rPr>
       </w:pPr>
-      <w:bookmarkStart w:id="25" w:name="_Toc696661945"/>
+      <w:bookmarkStart w:id="25" w:name="_Toc384725614"/>
       <w:r>
         <w:rPr>
           <w:rFonts w:hint="default" w:ascii="Times New Roman" w:hAnsi="Times New Roman" w:cs="Times New Roman" w:eastAsiaTheme="minorEastAsia"/>
@@ -11430,7 +11984,7 @@
           <w:rFonts w:hint="default" w:ascii="Times New Roman" w:hAnsi="Times New Roman" w:cs="Times New Roman" w:eastAsiaTheme="minorEastAsia"/>
         </w:rPr>
       </w:pPr>
-      <w:bookmarkStart w:id="26" w:name="_Toc1148196713"/>
+      <w:bookmarkStart w:id="26" w:name="_Toc911873056"/>
       <w:r>
         <w:rPr>
           <w:rFonts w:hint="default" w:ascii="Times New Roman" w:hAnsi="Times New Roman" w:cs="Times New Roman" w:eastAsiaTheme="minorEastAsia"/>
@@ -11460,12 +12014,14 @@
           <w:rFonts w:hint="default"/>
         </w:rPr>
       </w:pPr>
+      <w:bookmarkStart w:id="27" w:name="_Toc877866819"/>
       <w:r>
         <w:rPr>
           <w:rFonts w:hint="default"/>
         </w:rPr>
         <w:t>3.1.1 符号表与作用域</w:t>
       </w:r>
+      <w:bookmarkEnd w:id="27"/>
     </w:p>
     <w:p>
       <w:pPr>
@@ -11698,13 +12254,7 @@
         <w:rPr>
           <w:rFonts w:hint="default"/>
         </w:rPr>
-        <w:t>图 3-</w:t>
-      </w:r>
-      <w:r>
-        <w:rPr>
-          <w:rFonts w:hint="default"/>
-        </w:rPr>
-        <w:t>3 Program 作用域绑定图</w:t>
+        <w:t>图 3-3 Program 作用域绑定图</w:t>
       </w:r>
     </w:p>
     <w:p>
@@ -11768,31 +12318,7 @@
         <w:rPr>
           <w:rFonts w:hint="default"/>
         </w:rPr>
-        <w:t>图 3-</w:t>
-      </w:r>
-      <w:r>
-        <w:rPr>
-          <w:rFonts w:hint="default"/>
-        </w:rPr>
-        <w:t>4</w:t>
-      </w:r>
-      <w:r>
-        <w:rPr>
-          <w:rFonts w:hint="default"/>
-        </w:rPr>
-        <w:t xml:space="preserve"> </w:t>
-      </w:r>
-      <w:r>
-        <w:rPr>
-          <w:rFonts w:hint="default"/>
-        </w:rPr>
-        <w:t>Block</w:t>
-      </w:r>
-      <w:r>
-        <w:rPr>
-          <w:rFonts w:hint="default"/>
-        </w:rPr>
-        <w:t xml:space="preserve"> 作用域绑定图</w:t>
+        <w:t>图 3-4 Block 作用域绑定图</w:t>
       </w:r>
     </w:p>
     <w:p>
@@ -11856,43 +12382,7 @@
         <w:rPr>
           <w:rFonts w:hint="default"/>
         </w:rPr>
-        <w:t>图 3-</w:t>
-      </w:r>
-      <w:r>
-        <w:rPr>
-          <w:rFonts w:hint="default"/>
-        </w:rPr>
-        <w:t>5</w:t>
-      </w:r>
-      <w:r>
-        <w:rPr>
-          <w:rFonts w:hint="default"/>
-        </w:rPr>
-        <w:t xml:space="preserve"> </w:t>
-      </w:r>
-      <w:r>
-        <w:rPr>
-          <w:rFonts w:hint="default"/>
-        </w:rPr>
-        <w:t>ClassDef</w:t>
-      </w:r>
-      <w:r>
-        <w:rPr>
-          <w:rFonts w:hint="default"/>
-        </w:rPr>
-        <w:t xml:space="preserve"> </w:t>
-      </w:r>
-      <w:r>
-        <w:rPr>
-          <w:rFonts w:hint="default"/>
-        </w:rPr>
-        <w:t>符号</w:t>
-      </w:r>
-      <w:r>
-        <w:rPr>
-          <w:rFonts w:hint="default"/>
-        </w:rPr>
-        <w:t>绑定图</w:t>
+        <w:t>图 3-5 ClassDef 符号绑定图</w:t>
       </w:r>
     </w:p>
     <w:p>
@@ -11956,31 +12446,7 @@
         <w:rPr>
           <w:rFonts w:hint="default"/>
         </w:rPr>
-        <w:t>图 3-</w:t>
-      </w:r>
-      <w:r>
-        <w:rPr>
-          <w:rFonts w:hint="default"/>
-        </w:rPr>
-        <w:t>6</w:t>
-      </w:r>
-      <w:r>
-        <w:rPr>
-          <w:rFonts w:hint="default"/>
-        </w:rPr>
-        <w:t xml:space="preserve"> </w:t>
-      </w:r>
-      <w:r>
-        <w:rPr>
-          <w:rFonts w:hint="default"/>
-        </w:rPr>
-        <w:t>FuncDef</w:t>
-      </w:r>
-      <w:r>
-        <w:rPr>
-          <w:rFonts w:hint="default"/>
-        </w:rPr>
-        <w:t xml:space="preserve"> 符号绑定图</w:t>
+        <w:t>图 3-6 FuncDef 符号绑定图</w:t>
       </w:r>
     </w:p>
     <w:p>
@@ -12044,31 +12510,7 @@
         <w:rPr>
           <w:rFonts w:hint="default"/>
         </w:rPr>
-        <w:t>图 3-</w:t>
-      </w:r>
-      <w:r>
-        <w:rPr>
-          <w:rFonts w:hint="default"/>
-        </w:rPr>
-        <w:t>7</w:t>
-      </w:r>
-      <w:r>
-        <w:rPr>
-          <w:rFonts w:hint="default"/>
-        </w:rPr>
-        <w:t xml:space="preserve"> </w:t>
-      </w:r>
-      <w:r>
-        <w:rPr>
-          <w:rFonts w:hint="default"/>
-        </w:rPr>
-        <w:t>Class</w:t>
-      </w:r>
-      <w:r>
-        <w:rPr>
-          <w:rFonts w:hint="default"/>
-        </w:rPr>
-        <w:t xml:space="preserve"> 作用域绑定图</w:t>
+        <w:t>图 3-7 Class 作用域绑定图</w:t>
       </w:r>
     </w:p>
     <w:p>
@@ -12132,31 +12574,7 @@
         <w:rPr>
           <w:rFonts w:hint="default"/>
         </w:rPr>
-        <w:t>图 3-</w:t>
-      </w:r>
-      <w:r>
-        <w:rPr>
-          <w:rFonts w:hint="default"/>
-        </w:rPr>
-        <w:t>8</w:t>
-      </w:r>
-      <w:r>
-        <w:rPr>
-          <w:rFonts w:hint="default"/>
-        </w:rPr>
-        <w:t xml:space="preserve"> </w:t>
-      </w:r>
-      <w:r>
-        <w:rPr>
-          <w:rFonts w:hint="default"/>
-        </w:rPr>
-        <w:t>Function</w:t>
-      </w:r>
-      <w:r>
-        <w:rPr>
-          <w:rFonts w:hint="default"/>
-        </w:rPr>
-        <w:t xml:space="preserve"> 作用域绑定图</w:t>
+        <w:t>图 3-8 Function 作用域绑定图</w:t>
       </w:r>
     </w:p>
     <w:p>
@@ -12220,31 +12638,7 @@
         <w:rPr>
           <w:rFonts w:hint="default"/>
         </w:rPr>
-        <w:t>图 3-</w:t>
-      </w:r>
-      <w:r>
-        <w:rPr>
-          <w:rFonts w:hint="default"/>
-        </w:rPr>
-        <w:t>9</w:t>
-      </w:r>
-      <w:r>
-        <w:rPr>
-          <w:rFonts w:hint="default"/>
-        </w:rPr>
-        <w:t xml:space="preserve"> </w:t>
-      </w:r>
-      <w:r>
-        <w:rPr>
-          <w:rFonts w:hint="default"/>
-        </w:rPr>
-        <w:t>FormalScope</w:t>
-      </w:r>
-      <w:r>
-        <w:rPr>
-          <w:rFonts w:hint="default"/>
-        </w:rPr>
-        <w:t xml:space="preserve"> 符号绑定图</w:t>
+        <w:t>图 3-9 FormalScope 符号绑定图</w:t>
       </w:r>
     </w:p>
     <w:p>
@@ -12308,31 +12702,7 @@
         <w:rPr>
           <w:rFonts w:hint="default"/>
         </w:rPr>
-        <w:t>图 3-</w:t>
-      </w:r>
-      <w:r>
-        <w:rPr>
-          <w:rFonts w:hint="default"/>
-        </w:rPr>
-        <w:t>10</w:t>
-      </w:r>
-      <w:r>
-        <w:rPr>
-          <w:rFonts w:hint="default"/>
-        </w:rPr>
-        <w:t xml:space="preserve"> </w:t>
-      </w:r>
-      <w:r>
-        <w:rPr>
-          <w:rFonts w:hint="default"/>
-        </w:rPr>
-        <w:t>LocalScope</w:t>
-      </w:r>
-      <w:r>
-        <w:rPr>
-          <w:rFonts w:hint="default"/>
-        </w:rPr>
-        <w:t xml:space="preserve"> 符号绑定图</w:t>
+        <w:t>图 3-10 LocalScope 符号绑定图</w:t>
       </w:r>
     </w:p>
     <w:p>
@@ -12396,31 +12766,7 @@
         <w:rPr>
           <w:rFonts w:hint="default"/>
         </w:rPr>
-        <w:t>图 3-</w:t>
-      </w:r>
-      <w:r>
-        <w:rPr>
-          <w:rFonts w:hint="default"/>
-        </w:rPr>
-        <w:t>11</w:t>
-      </w:r>
-      <w:r>
-        <w:rPr>
-          <w:rFonts w:hint="default"/>
-        </w:rPr>
-        <w:t xml:space="preserve"> </w:t>
-      </w:r>
-      <w:r>
-        <w:rPr>
-          <w:rFonts w:hint="default"/>
-        </w:rPr>
-        <w:t>ClassScope</w:t>
-      </w:r>
-      <w:r>
-        <w:rPr>
-          <w:rFonts w:hint="default"/>
-        </w:rPr>
-        <w:t xml:space="preserve"> 符号绑定图</w:t>
+        <w:t>图 3-11 ClassScope 符号绑定图</w:t>
       </w:r>
     </w:p>
     <w:p>
@@ -12438,12 +12784,14 @@
           <w:rFonts w:hint="default"/>
         </w:rPr>
       </w:pPr>
+      <w:bookmarkStart w:id="28" w:name="_Toc610297226"/>
       <w:r>
         <w:rPr>
           <w:rFonts w:hint="default"/>
         </w:rPr>
         <w:t>3.1.2 简单类型系统</w:t>
       </w:r>
+      <w:bookmarkEnd w:id="28"/>
     </w:p>
     <w:p>
       <w:pPr>
@@ -12724,35 +13072,7 @@
           <w:rFonts w:hint="default"/>
           <w:vertAlign w:val="baseline"/>
         </w:rPr>
-        <w:t>图 3-1</w:t>
-      </w:r>
-      <w:r>
-        <w:rPr>
-          <w:rFonts w:hint="default"/>
-          <w:vertAlign w:val="baseline"/>
-        </w:rPr>
-        <w:t>4</w:t>
-      </w:r>
-      <w:r>
-        <w:rPr>
-          <w:rFonts w:hint="default"/>
-          <w:vertAlign w:val="baseline"/>
-        </w:rPr>
-        <w:t xml:space="preserve"> </w:t>
-      </w:r>
-      <w:r>
-        <w:rPr>
-          <w:rFonts w:hint="default"/>
-          <w:vertAlign w:val="baseline"/>
-        </w:rPr>
-        <w:t>Array</w:t>
-      </w:r>
-      <w:r>
-        <w:rPr>
-          <w:rFonts w:hint="default"/>
-          <w:vertAlign w:val="baseline"/>
-        </w:rPr>
-        <w:t>Type</w:t>
+        <w:t>图 3-14 ArrayType</w:t>
       </w:r>
     </w:p>
     <w:p>
@@ -12820,35 +13140,7 @@
           <w:rFonts w:hint="default"/>
           <w:vertAlign w:val="baseline"/>
         </w:rPr>
-        <w:t>图 3-1</w:t>
-      </w:r>
-      <w:r>
-        <w:rPr>
-          <w:rFonts w:hint="default"/>
-          <w:vertAlign w:val="baseline"/>
-        </w:rPr>
-        <w:t>5</w:t>
-      </w:r>
-      <w:r>
-        <w:rPr>
-          <w:rFonts w:hint="default"/>
-          <w:vertAlign w:val="baseline"/>
-        </w:rPr>
-        <w:t xml:space="preserve"> </w:t>
-      </w:r>
-      <w:r>
-        <w:rPr>
-          <w:rFonts w:hint="default"/>
-          <w:vertAlign w:val="baseline"/>
-        </w:rPr>
-        <w:t>Func</w:t>
-      </w:r>
-      <w:r>
-        <w:rPr>
-          <w:rFonts w:hint="default"/>
-          <w:vertAlign w:val="baseline"/>
-        </w:rPr>
-        <w:t>Type</w:t>
+        <w:t>图 3-15 FuncType</w:t>
       </w:r>
     </w:p>
     <w:p>
@@ -12916,35 +13208,23 @@
           <w:rFonts w:hint="default"/>
           <w:vertAlign w:val="baseline"/>
         </w:rPr>
-        <w:t>图 3-1</w:t>
-      </w:r>
-      <w:r>
+        <w:t>图 3-16 ClassType</w:t>
+      </w:r>
+    </w:p>
+    <w:p>
+      <w:pPr>
+        <w:ind w:firstLine="420" w:firstLineChars="0"/>
         <w:rPr>
           <w:rFonts w:hint="default"/>
           <w:vertAlign w:val="baseline"/>
         </w:rPr>
-        <w:t>6</w:t>
-      </w:r>
+      </w:pPr>
       <w:r>
         <w:rPr>
           <w:rFonts w:hint="default"/>
           <w:vertAlign w:val="baseline"/>
         </w:rPr>
-        <w:t xml:space="preserve"> </w:t>
-      </w:r>
-      <w:r>
-        <w:rPr>
-          <w:rFonts w:hint="default"/>
-          <w:vertAlign w:val="baseline"/>
-        </w:rPr>
-        <w:t>Class</w:t>
-      </w:r>
-      <w:r>
-        <w:rPr>
-          <w:rFonts w:hint="default"/>
-          <w:vertAlign w:val="baseline"/>
-        </w:rPr>
-        <w:t>Type</w:t>
+        <w:t>BaseType 与 ArrayType 进行类型一致性判定时，只需简单地比较指针引用，因为在编译器全局中只存在唯一的 INT、BOOL等基本类型实例。同理，FuncType 进行类型一致性判定时，仅仅是将形参与返回值类型判定进行与逻辑，即可得到 FuncType的类型一致性。ClassType进行判定时，需要结合继承树规定父类兼容子类，再利用 ClassType 上绑定的 Class Symbol 进行类的判定。</w:t>
       </w:r>
     </w:p>
     <w:p>
@@ -12952,16 +13232,30 @@
         <w:ind w:firstLine="420" w:firstLineChars="0"/>
         <w:rPr>
           <w:rFonts w:hint="default"/>
-          <w:vertAlign w:val="baseline"/>
-        </w:rPr>
-      </w:pPr>
-      <w:r>
-        <w:rPr>
-          <w:rFonts w:hint="default"/>
-          <w:vertAlign w:val="baseline"/>
-        </w:rPr>
-        <w:t>BaseType 与 ArrayType 进行类型一致性判定时，只需简单地比较指针引用，因为在编译器全局中只存在唯一的 INT、BOOL等基本类型实例。同理，FuncType 进行类型一致性判定时，仅仅是将形参与返回值类型判定进行与逻辑，即可得到 FuncType的类型一致性。ClassType进行判定时，需要结合继承树规定父类兼容子类，再利用 ClassType 上绑定的 Class Symbol 进行类的判定。</w:t>
-      </w:r>
+        </w:rPr>
+      </w:pPr>
+      <w:r>
+        <w:rPr>
+          <w:rFonts w:hint="default"/>
+        </w:rPr>
+        <w:t>在图 3-3 至 图 3-11 中可以看到，无论是语法树结点还是符号结点，都拥有一个 Type 成员，用于表示相关结点的类型。Type 成员便是实现类型检查的关键。利用多趟递归下降遍历得到的 Symbol 与 Scope，再次对语法树进行递归下降遍历，对必要的表达式或语句进行类型分析与类型匹配等相关检查，即可完成比较完备的类型检查。</w:t>
+      </w:r>
+    </w:p>
+    <w:p>
+      <w:pPr>
+        <w:pStyle w:val="4"/>
+        <w:rPr>
+          <w:rFonts w:hint="default"/>
+        </w:rPr>
+      </w:pPr>
+      <w:bookmarkStart w:id="29" w:name="_Toc796540006"/>
+      <w:r>
+        <w:rPr>
+          <w:rFonts w:hint="default"/>
+        </w:rPr>
+        <w:t>3.1.3 类型检查</w:t>
+      </w:r>
+      <w:bookmarkEnd w:id="29"/>
     </w:p>
     <w:p>
       <w:pPr>
@@ -12974,7 +13268,7 @@
         <w:rPr>
           <w:rFonts w:hint="default"/>
         </w:rPr>
-        <w:t>在图 3-3 至 图 3-11 中可以看到，无论是语法树结点还是符号结点，都拥有一个 Type 成员，用于表示相关结点的类型。Type 成员便是实现类型检查的关键。利用多趟递归下降遍历得到的 Symbol 与 Scope，再次对语法树进行递归下降遍历，对必要的表达式或语句进行类型分析与类型匹配等相关检查，即可完成比较完备的类型检查。</w:t>
+        <w:t>类型检查包括空检查（基本变量、数据元素、类实例不可为 void）、条件表达式必须为 BOOL 型检查、函数形参与实参匹配检查、函数返回类型与返回语句类型匹配检查、赋值表达式类型匹配检查、数组元素访问下标类型检查、数组访问类型检查、二元运算类型匹配检查、一元运算类型匹配检查等。</w:t>
       </w:r>
     </w:p>
     <w:p>
@@ -12984,12 +13278,14 @@
           <w:rFonts w:hint="default"/>
         </w:rPr>
       </w:pPr>
-      <w:r>
-        <w:rPr>
-          <w:rFonts w:hint="default"/>
-        </w:rPr>
-        <w:t>3.1.3 类型检查</w:t>
-      </w:r>
+      <w:bookmarkStart w:id="30" w:name="_Toc187456606"/>
+      <w:r>
+        <w:rPr>
+          <w:rFonts w:hint="default"/>
+        </w:rPr>
+        <w:t>3.1.4 面向对象范式检查</w:t>
+      </w:r>
+      <w:bookmarkEnd w:id="30"/>
     </w:p>
     <w:p>
       <w:pPr>
@@ -13002,7 +13298,63 @@
         <w:rPr>
           <w:rFonts w:hint="default"/>
         </w:rPr>
-        <w:t>类型检查包括空检查（基本变量、数据元素、类实例不可为 void）、条件表达式必须为 BOOL 型检查、函数形参与实参匹配检查、函数返回类型与返回语句类型匹配检查、赋值表达式类型匹配检查、数组元素访问下标类型检查、数组访问类型检查、二元运算类型匹配检查、一元运算类型匹配检查等。</w:t>
+        <w:t>由于 Dragon 是一门支持面向对象范式的语言，所以除了上述常规检查外，还需进行难度最大的面向对象相关语义检查。第一，进行 Main 类以及 main 函数合法性的检查，使得程序拥有唯一且正确的执行入口；第二，继承关系的检查，包括父类存在性检查、继承链合法性检查；第三，进行重载检查，包括变量的重载与函数的重载；第四，进行成员合法性检查，包括成员存在性检查、成员访问控制权限检查。</w:t>
+      </w:r>
+    </w:p>
+    <w:p>
+      <w:pPr>
+        <w:ind w:firstLine="420" w:firstLineChars="0"/>
+        <w:rPr>
+          <w:rFonts w:hint="default"/>
+        </w:rPr>
+      </w:pPr>
+      <w:r>
+        <w:rPr>
+          <w:rFonts w:hint="default"/>
+        </w:rPr>
+        <w:t>第一，要实现 Main 类与 main 函数的检查，只需在遍历 Program 结点时，额外地对类名为 Main 的类进行 main 函数合法性的检查即可，main 函数必须存在且无参无返回值。</w:t>
+      </w:r>
+    </w:p>
+    <w:p>
+      <w:pPr>
+        <w:ind w:firstLine="420" w:firstLineChars="0"/>
+        <w:rPr>
+          <w:rFonts w:hint="default"/>
+        </w:rPr>
+      </w:pPr>
+      <w:r>
+        <w:rPr>
+          <w:rFonts w:hint="default"/>
+        </w:rPr>
+        <w:t>第二，要实现继承关系的检查，必须为一颗继承树上的各个类标明继承顺序，防止循环继承、逆序继承的发生。实时计算子类在继承树上的层级，并与父类的层级进行比较，若子类的层级高于父类的层级（1 高于 2），则此种继承为非法的。计算继承层级的功能有函数 BuildSymbol::calcOrder 实现。</w:t>
+      </w:r>
+    </w:p>
+    <w:p>
+      <w:pPr>
+        <w:ind w:firstLine="420" w:firstLineChars="0"/>
+        <w:rPr>
+          <w:rFonts w:hint="default"/>
+        </w:rPr>
+      </w:pPr>
+      <w:r>
+        <w:rPr>
+          <w:rFonts w:hint="default"/>
+        </w:rPr>
+        <w:t>第三，关于重载检查，需要进行以下一些检查：变量不能重载；不能用变量重载函数或用函数重载变量；重载函数返回值必须相同。</w:t>
+      </w:r>
+    </w:p>
+    <w:p>
+      <w:pPr>
+        <w:ind w:firstLine="420" w:firstLineChars="0"/>
+        <w:rPr>
+          <w:rFonts w:hint="default"/>
+        </w:rPr>
+      </w:pPr>
+      <w:r>
+        <w:rPr>
+          <w:rFonts w:hint="default"/>
+        </w:rPr>
+        <w:t>第四，个人认为成员访问是语义检查一环中最为复杂的一个部分。成员访问有 2 种，一种为不加 this 的访问，一种为 this.xx 的访问。其逻辑集中于 TypeCheack::visitIdent 中。为了简化实现，为所有不加 this 的访问添加上 this 绑定，并且对其进行存在性检查。</w:t>
       </w:r>
     </w:p>
     <w:p>
@@ -13012,120 +13364,14 @@
           <w:rFonts w:hint="default"/>
         </w:rPr>
       </w:pPr>
-      <w:r>
-        <w:rPr>
-          <w:rFonts w:hint="default"/>
-        </w:rPr>
-        <w:t>3.1.4 面向对象范式检查</w:t>
-      </w:r>
-    </w:p>
-    <w:p>
-      <w:pPr>
-        <w:ind w:firstLine="420" w:firstLineChars="0"/>
-        <w:rPr>
-          <w:rFonts w:hint="default"/>
-        </w:rPr>
-      </w:pPr>
-      <w:r>
-        <w:rPr>
-          <w:rFonts w:hint="default"/>
-        </w:rPr>
-        <w:t>由于 Dragon 是一门支持面向对象范式的语言，所以除了上述常规检查外，还需进行难度最大的面向对象相关语义检查。第一，进行 Main 类以及 main 函数合法性的检查，使得程序拥有唯一且正确的执行入口；第二，继承关系的检查，包括父类存在性检查、继承链合法性检查；</w:t>
-      </w:r>
-      <w:r>
-        <w:rPr>
-          <w:rFonts w:hint="default"/>
-        </w:rPr>
-        <w:t>第</w:t>
-      </w:r>
-      <w:r>
-        <w:rPr>
-          <w:rFonts w:hint="default"/>
-        </w:rPr>
-        <w:t>三</w:t>
-      </w:r>
-      <w:r>
-        <w:rPr>
-          <w:rFonts w:hint="default"/>
-        </w:rPr>
-        <w:t>，进行重载检查，包括变量的重载与函数的重载</w:t>
-      </w:r>
-      <w:r>
-        <w:rPr>
-          <w:rFonts w:hint="default"/>
-        </w:rPr>
-        <w:t>；第四，进行成员合法性检查，包括成员存在性检查、成员访问控制权限检查。</w:t>
-      </w:r>
-    </w:p>
-    <w:p>
-      <w:pPr>
-        <w:ind w:firstLine="420" w:firstLineChars="0"/>
-        <w:rPr>
-          <w:rFonts w:hint="default"/>
-        </w:rPr>
-      </w:pPr>
-      <w:r>
-        <w:rPr>
-          <w:rFonts w:hint="default"/>
-        </w:rPr>
-        <w:t>第一，要实现 Main 类与 main 函数的检查，只需在遍历 Program 结点时，额外地对类名为 Main 的类进行 main 函数合法性的检查即可，main 函数必须存在且无参无返回值。</w:t>
-      </w:r>
-    </w:p>
-    <w:p>
-      <w:pPr>
-        <w:ind w:firstLine="420" w:firstLineChars="0"/>
-        <w:rPr>
-          <w:rFonts w:hint="default"/>
-        </w:rPr>
-      </w:pPr>
-      <w:r>
-        <w:rPr>
-          <w:rFonts w:hint="default"/>
-        </w:rPr>
-        <w:t>第二，要实现继承关系的检查，必须为一颗继承树上的各个类标明继承顺序，防止循环继承、逆序继承的发生。实时计算子类在继承树上的层级，并与父类的层级进行比较，若子类的层级高于父类的层级（1 高于 2），则此种继承为非法的。计算继承层级的功能有函数 BuildSymbol::calcOrder 实现。</w:t>
-      </w:r>
-    </w:p>
-    <w:p>
-      <w:pPr>
-        <w:ind w:firstLine="420" w:firstLineChars="0"/>
-        <w:rPr>
-          <w:rFonts w:hint="default"/>
-        </w:rPr>
-      </w:pPr>
-      <w:r>
-        <w:rPr>
-          <w:rFonts w:hint="default"/>
-        </w:rPr>
-        <w:t>第三，关于重载检查，需要进行以下一些检查：变量不能重载；不能用变量重载函数或用函数重载变量；重载函数返回值必须相同。</w:t>
-      </w:r>
-    </w:p>
-    <w:p>
-      <w:pPr>
-        <w:ind w:firstLine="420" w:firstLineChars="0"/>
-        <w:rPr>
-          <w:rFonts w:hint="default"/>
-        </w:rPr>
-      </w:pPr>
-      <w:r>
-        <w:rPr>
-          <w:rFonts w:hint="default"/>
-        </w:rPr>
-        <w:t>第四，个人认为成员访问是语义检查一环中最为复杂的一个部分。成员访问有 2 种，一种为不加 this 的访问，一种为 this.xx 的访问。其逻辑集中于 TypeCheack::visitIdent 中。为了简化实现，为所有不加 this 的访问添加上 this 绑定，并且对其进行存在性检查。</w:t>
-      </w:r>
-    </w:p>
-    <w:p>
-      <w:pPr>
-        <w:pStyle w:val="4"/>
-        <w:rPr>
-          <w:rFonts w:hint="default"/>
-        </w:rPr>
-      </w:pPr>
+      <w:bookmarkStart w:id="31" w:name="_Toc1389050231"/>
       <w:r>
         <w:rPr>
           <w:rFonts w:hint="default"/>
         </w:rPr>
         <w:t>3.1.5 语义表示方法</w:t>
       </w:r>
+      <w:bookmarkEnd w:id="31"/>
     </w:p>
     <w:p>
       <w:pPr>
@@ -13149,14 +13395,14 @@
           <w:rFonts w:hint="default" w:ascii="Times New Roman" w:hAnsi="Times New Roman" w:cs="Times New Roman" w:eastAsiaTheme="minorEastAsia"/>
         </w:rPr>
       </w:pPr>
-      <w:bookmarkStart w:id="27" w:name="_Toc863597475"/>
+      <w:bookmarkStart w:id="32" w:name="_Toc113917488"/>
       <w:r>
         <w:rPr>
           <w:rFonts w:hint="default" w:ascii="Times New Roman" w:hAnsi="Times New Roman" w:cs="Times New Roman" w:eastAsiaTheme="minorEastAsia"/>
         </w:rPr>
         <w:t>3.2符号表结构定义</w:t>
       </w:r>
-      <w:bookmarkEnd w:id="27"/>
+      <w:bookmarkEnd w:id="32"/>
     </w:p>
     <w:p>
       <w:pPr>
@@ -13243,14 +13489,14 @@
           <w:rFonts w:hint="default" w:ascii="Times New Roman" w:hAnsi="Times New Roman" w:cs="Times New Roman" w:eastAsiaTheme="minorEastAsia"/>
         </w:rPr>
       </w:pPr>
-      <w:bookmarkStart w:id="28" w:name="_Toc65116027"/>
+      <w:bookmarkStart w:id="33" w:name="_Toc1327575745"/>
       <w:r>
         <w:rPr>
           <w:rFonts w:hint="default" w:ascii="Times New Roman" w:hAnsi="Times New Roman" w:cs="Times New Roman" w:eastAsiaTheme="minorEastAsia"/>
         </w:rPr>
         <w:t>3.3错误类型码定义</w:t>
       </w:r>
-      <w:bookmarkEnd w:id="28"/>
+      <w:bookmarkEnd w:id="33"/>
     </w:p>
     <w:p>
       <w:pPr>
@@ -13402,13 +13648,7 @@
               <w:rPr>
                 <w:rFonts w:hint="default" w:ascii="Times New Roman" w:hAnsi="Times New Roman" w:cs="Times New Roman" w:eastAsiaTheme="minorEastAsia"/>
               </w:rPr>
-              <w:t>错误</w:t>
-            </w:r>
-            <w:r>
-              <w:rPr>
-                <w:rFonts w:hint="default" w:ascii="Times New Roman" w:hAnsi="Times New Roman" w:cs="Times New Roman" w:eastAsiaTheme="minorEastAsia"/>
-              </w:rPr>
-              <w:t>描述</w:t>
+              <w:t>错误描述</w:t>
             </w:r>
           </w:p>
         </w:tc>
@@ -15723,14 +15963,14 @@
           <w:rFonts w:hint="default" w:ascii="Times New Roman" w:hAnsi="Times New Roman" w:cs="Times New Roman" w:eastAsiaTheme="minorEastAsia"/>
         </w:rPr>
       </w:pPr>
-      <w:bookmarkStart w:id="29" w:name="_Toc1452271121"/>
+      <w:bookmarkStart w:id="34" w:name="_Toc265852541"/>
       <w:r>
         <w:rPr>
           <w:rFonts w:hint="default" w:ascii="Times New Roman" w:hAnsi="Times New Roman" w:cs="Times New Roman" w:eastAsiaTheme="minorEastAsia"/>
         </w:rPr>
         <w:t>3.4 语义分析实现技术</w:t>
       </w:r>
-      <w:bookmarkEnd w:id="29"/>
+      <w:bookmarkEnd w:id="34"/>
     </w:p>
     <w:p>
       <w:pPr>
@@ -15753,15 +15993,14 @@
           <w:rFonts w:hint="default" w:ascii="Times New Roman" w:hAnsi="Times New Roman" w:cs="Times New Roman" w:eastAsiaTheme="minorEastAsia"/>
         </w:rPr>
       </w:pPr>
-      <w:bookmarkStart w:id="30" w:name="_Toc1102201809"/>
+      <w:bookmarkStart w:id="35" w:name="_Toc1870523046"/>
       <w:r>
         <w:rPr>
           <w:rFonts w:hint="default" w:ascii="Times New Roman" w:hAnsi="Times New Roman" w:cs="Times New Roman" w:eastAsiaTheme="minorEastAsia"/>
         </w:rPr>
         <w:t>3.5语义分析结果展示</w:t>
       </w:r>
-      <w:bookmarkEnd w:id="30"/>
-      <w:bookmarkStart w:id="31" w:name="_Toc1988159792"/>
+      <w:bookmarkEnd w:id="35"/>
     </w:p>
     <w:p>
       <w:pPr>
@@ -15775,6 +16014,7 @@
           <w:szCs w:val="21"/>
         </w:rPr>
       </w:pPr>
+      <w:bookmarkStart w:id="36" w:name="_Toc97735673"/>
       <w:r>
         <w:rPr>
           <w:rFonts w:hint="default"/>
@@ -15785,6 +16025,7 @@
         </w:rPr>
         <w:t>修改 dragon.cc，开启 SEMA_DEBUG 宏定义，利用一些不含语法错误的用户代码（test/sema_*.dg）进行测试，可得到语义报错以及符号表、作用域信息如下所示：</w:t>
       </w:r>
+      <w:bookmarkEnd w:id="36"/>
     </w:p>
     <w:p>
       <w:pPr>
@@ -15935,47 +16176,7 @@
           <w:sz w:val="21"/>
           <w:szCs w:val="21"/>
         </w:rPr>
-        <w:t>图 3-1</w:t>
-      </w:r>
-      <w:r>
-        <w:rPr>
-          <w:rFonts w:hint="default"/>
-          <w:b w:val="0"/>
-          <w:bCs w:val="0"/>
-          <w:sz w:val="21"/>
-          <w:szCs w:val="21"/>
-        </w:rPr>
-        <w:t>9</w:t>
-      </w:r>
-      <w:r>
-        <w:rPr>
-          <w:rFonts w:hint="default"/>
-          <w:b w:val="0"/>
-          <w:bCs w:val="0"/>
-          <w:sz w:val="21"/>
-          <w:szCs w:val="21"/>
-        </w:rPr>
-        <w:t xml:space="preserve"> 语义分析结果（</w:t>
-      </w:r>
-      <w:r>
-        <w:rPr>
-          <w:rFonts w:hint="default"/>
-          <w:b w:val="0"/>
-          <w:bCs w:val="0"/>
-          <w:sz w:val="21"/>
-          <w:szCs w:val="21"/>
-        </w:rPr>
-        <w:t>2</w:t>
-      </w:r>
-      <w:r>
-        <w:rPr>
-          <w:rFonts w:hint="default"/>
-          <w:b w:val="0"/>
-          <w:bCs w:val="0"/>
-          <w:sz w:val="21"/>
-          <w:szCs w:val="21"/>
-        </w:rPr>
-        <w:t>）</w:t>
+        <w:t>图 3-19 语义分析结果（2）</w:t>
       </w:r>
     </w:p>
     <w:p>
@@ -16055,47 +16256,7 @@
           <w:sz w:val="21"/>
           <w:szCs w:val="21"/>
         </w:rPr>
-        <w:t>图 3-</w:t>
-      </w:r>
-      <w:r>
-        <w:rPr>
-          <w:rFonts w:hint="default"/>
-          <w:b w:val="0"/>
-          <w:bCs w:val="0"/>
-          <w:sz w:val="21"/>
-          <w:szCs w:val="21"/>
-        </w:rPr>
-        <w:t>20</w:t>
-      </w:r>
-      <w:r>
-        <w:rPr>
-          <w:rFonts w:hint="default"/>
-          <w:b w:val="0"/>
-          <w:bCs w:val="0"/>
-          <w:sz w:val="21"/>
-          <w:szCs w:val="21"/>
-        </w:rPr>
-        <w:t xml:space="preserve"> 语义分析结果（</w:t>
-      </w:r>
-      <w:r>
-        <w:rPr>
-          <w:rFonts w:hint="default"/>
-          <w:b w:val="0"/>
-          <w:bCs w:val="0"/>
-          <w:sz w:val="21"/>
-          <w:szCs w:val="21"/>
-        </w:rPr>
-        <w:t>3</w:t>
-      </w:r>
-      <w:r>
-        <w:rPr>
-          <w:rFonts w:hint="default"/>
-          <w:b w:val="0"/>
-          <w:bCs w:val="0"/>
-          <w:sz w:val="21"/>
-          <w:szCs w:val="21"/>
-        </w:rPr>
-        <w:t>）</w:t>
+        <w:t>图 3-20 语义分析结果（3）</w:t>
       </w:r>
     </w:p>
     <w:p>
@@ -16175,47 +16336,7 @@
           <w:sz w:val="21"/>
           <w:szCs w:val="21"/>
         </w:rPr>
-        <w:t>图 3-</w:t>
-      </w:r>
-      <w:r>
-        <w:rPr>
-          <w:rFonts w:hint="default"/>
-          <w:b w:val="0"/>
-          <w:bCs w:val="0"/>
-          <w:sz w:val="21"/>
-          <w:szCs w:val="21"/>
-        </w:rPr>
-        <w:t>21</w:t>
-      </w:r>
-      <w:r>
-        <w:rPr>
-          <w:rFonts w:hint="default"/>
-          <w:b w:val="0"/>
-          <w:bCs w:val="0"/>
-          <w:sz w:val="21"/>
-          <w:szCs w:val="21"/>
-        </w:rPr>
-        <w:t xml:space="preserve"> 语义分析结果（</w:t>
-      </w:r>
-      <w:r>
-        <w:rPr>
-          <w:rFonts w:hint="default"/>
-          <w:b w:val="0"/>
-          <w:bCs w:val="0"/>
-          <w:sz w:val="21"/>
-          <w:szCs w:val="21"/>
-        </w:rPr>
-        <w:t>4</w:t>
-      </w:r>
-      <w:r>
-        <w:rPr>
-          <w:rFonts w:hint="default"/>
-          <w:b w:val="0"/>
-          <w:bCs w:val="0"/>
-          <w:sz w:val="21"/>
-          <w:szCs w:val="21"/>
-        </w:rPr>
-        <w:t>）</w:t>
+        <w:t>图 3-21 语义分析结果（4）</w:t>
       </w:r>
     </w:p>
     <w:p>
@@ -16295,47 +16416,7 @@
           <w:sz w:val="21"/>
           <w:szCs w:val="21"/>
         </w:rPr>
-        <w:t>图 3-</w:t>
-      </w:r>
-      <w:r>
-        <w:rPr>
-          <w:rFonts w:hint="default"/>
-          <w:b w:val="0"/>
-          <w:bCs w:val="0"/>
-          <w:sz w:val="21"/>
-          <w:szCs w:val="21"/>
-        </w:rPr>
-        <w:t>22</w:t>
-      </w:r>
-      <w:r>
-        <w:rPr>
-          <w:rFonts w:hint="default"/>
-          <w:b w:val="0"/>
-          <w:bCs w:val="0"/>
-          <w:sz w:val="21"/>
-          <w:szCs w:val="21"/>
-        </w:rPr>
-        <w:t xml:space="preserve"> 语义分析结果（</w:t>
-      </w:r>
-      <w:r>
-        <w:rPr>
-          <w:rFonts w:hint="default"/>
-          <w:b w:val="0"/>
-          <w:bCs w:val="0"/>
-          <w:sz w:val="21"/>
-          <w:szCs w:val="21"/>
-        </w:rPr>
-        <w:t>5</w:t>
-      </w:r>
-      <w:r>
-        <w:rPr>
-          <w:rFonts w:hint="default"/>
-          <w:b w:val="0"/>
-          <w:bCs w:val="0"/>
-          <w:sz w:val="21"/>
-          <w:szCs w:val="21"/>
-        </w:rPr>
-        <w:t>）</w:t>
+        <w:t>图 3-22 语义分析结果（5）</w:t>
       </w:r>
     </w:p>
     <w:p>
@@ -16415,47 +16496,7 @@
           <w:sz w:val="21"/>
           <w:szCs w:val="21"/>
         </w:rPr>
-        <w:t>图 3-</w:t>
-      </w:r>
-      <w:r>
-        <w:rPr>
-          <w:rFonts w:hint="default"/>
-          <w:b w:val="0"/>
-          <w:bCs w:val="0"/>
-          <w:sz w:val="21"/>
-          <w:szCs w:val="21"/>
-        </w:rPr>
-        <w:t>23</w:t>
-      </w:r>
-      <w:r>
-        <w:rPr>
-          <w:rFonts w:hint="default"/>
-          <w:b w:val="0"/>
-          <w:bCs w:val="0"/>
-          <w:sz w:val="21"/>
-          <w:szCs w:val="21"/>
-        </w:rPr>
-        <w:t xml:space="preserve"> 语义分析结果（</w:t>
-      </w:r>
-      <w:r>
-        <w:rPr>
-          <w:rFonts w:hint="default"/>
-          <w:b w:val="0"/>
-          <w:bCs w:val="0"/>
-          <w:sz w:val="21"/>
-          <w:szCs w:val="21"/>
-        </w:rPr>
-        <w:t>6</w:t>
-      </w:r>
-      <w:r>
-        <w:rPr>
-          <w:rFonts w:hint="default"/>
-          <w:b w:val="0"/>
-          <w:bCs w:val="0"/>
-          <w:sz w:val="21"/>
-          <w:szCs w:val="21"/>
-        </w:rPr>
-        <w:t>）</w:t>
+        <w:t>图 3-23 语义分析结果（6）</w:t>
       </w:r>
     </w:p>
     <w:p>
@@ -16535,47 +16576,7 @@
           <w:sz w:val="21"/>
           <w:szCs w:val="21"/>
         </w:rPr>
-        <w:t>图 3-</w:t>
-      </w:r>
-      <w:r>
-        <w:rPr>
-          <w:rFonts w:hint="default"/>
-          <w:b w:val="0"/>
-          <w:bCs w:val="0"/>
-          <w:sz w:val="21"/>
-          <w:szCs w:val="21"/>
-        </w:rPr>
-        <w:t>24</w:t>
-      </w:r>
-      <w:r>
-        <w:rPr>
-          <w:rFonts w:hint="default"/>
-          <w:b w:val="0"/>
-          <w:bCs w:val="0"/>
-          <w:sz w:val="21"/>
-          <w:szCs w:val="21"/>
-        </w:rPr>
-        <w:t xml:space="preserve"> 语义分析结果（</w:t>
-      </w:r>
-      <w:r>
-        <w:rPr>
-          <w:rFonts w:hint="default"/>
-          <w:b w:val="0"/>
-          <w:bCs w:val="0"/>
-          <w:sz w:val="21"/>
-          <w:szCs w:val="21"/>
-        </w:rPr>
-        <w:t>7</w:t>
-      </w:r>
-      <w:r>
-        <w:rPr>
-          <w:rFonts w:hint="default"/>
-          <w:b w:val="0"/>
-          <w:bCs w:val="0"/>
-          <w:sz w:val="21"/>
-          <w:szCs w:val="21"/>
-        </w:rPr>
-        <w:t>）</w:t>
+        <w:t>图 3-24 语义分析结果（7）</w:t>
       </w:r>
     </w:p>
     <w:p>
@@ -16655,47 +16656,7 @@
           <w:sz w:val="21"/>
           <w:szCs w:val="21"/>
         </w:rPr>
-        <w:t>图 3-2</w:t>
-      </w:r>
-      <w:r>
-        <w:rPr>
-          <w:rFonts w:hint="default"/>
-          <w:b w:val="0"/>
-          <w:bCs w:val="0"/>
-          <w:sz w:val="21"/>
-          <w:szCs w:val="21"/>
-        </w:rPr>
-        <w:t>5</w:t>
-      </w:r>
-      <w:r>
-        <w:rPr>
-          <w:rFonts w:hint="default"/>
-          <w:b w:val="0"/>
-          <w:bCs w:val="0"/>
-          <w:sz w:val="21"/>
-          <w:szCs w:val="21"/>
-        </w:rPr>
-        <w:t xml:space="preserve"> 语义分析结果（</w:t>
-      </w:r>
-      <w:r>
-        <w:rPr>
-          <w:rFonts w:hint="default"/>
-          <w:b w:val="0"/>
-          <w:bCs w:val="0"/>
-          <w:sz w:val="21"/>
-          <w:szCs w:val="21"/>
-        </w:rPr>
-        <w:t>8</w:t>
-      </w:r>
-      <w:r>
-        <w:rPr>
-          <w:rFonts w:hint="default"/>
-          <w:b w:val="0"/>
-          <w:bCs w:val="0"/>
-          <w:sz w:val="21"/>
-          <w:szCs w:val="21"/>
-        </w:rPr>
-        <w:t>）</w:t>
+        <w:t>图 3-25 语义分析结果（8）</w:t>
       </w:r>
     </w:p>
     <w:p>
@@ -16775,47 +16736,7 @@
           <w:sz w:val="21"/>
           <w:szCs w:val="21"/>
         </w:rPr>
-        <w:t>图 3-2</w:t>
-      </w:r>
-      <w:r>
-        <w:rPr>
-          <w:rFonts w:hint="default"/>
-          <w:b w:val="0"/>
-          <w:bCs w:val="0"/>
-          <w:sz w:val="21"/>
-          <w:szCs w:val="21"/>
-        </w:rPr>
-        <w:t>6</w:t>
-      </w:r>
-      <w:r>
-        <w:rPr>
-          <w:rFonts w:hint="default"/>
-          <w:b w:val="0"/>
-          <w:bCs w:val="0"/>
-          <w:sz w:val="21"/>
-          <w:szCs w:val="21"/>
-        </w:rPr>
-        <w:t xml:space="preserve"> 语义分析结果（</w:t>
-      </w:r>
-      <w:r>
-        <w:rPr>
-          <w:rFonts w:hint="default"/>
-          <w:b w:val="0"/>
-          <w:bCs w:val="0"/>
-          <w:sz w:val="21"/>
-          <w:szCs w:val="21"/>
-        </w:rPr>
-        <w:t>9</w:t>
-      </w:r>
-      <w:r>
-        <w:rPr>
-          <w:rFonts w:hint="default"/>
-          <w:b w:val="0"/>
-          <w:bCs w:val="0"/>
-          <w:sz w:val="21"/>
-          <w:szCs w:val="21"/>
-        </w:rPr>
-        <w:t>）</w:t>
+        <w:t>图 3-26 语义分析结果（9）</w:t>
       </w:r>
     </w:p>
     <w:p>
@@ -16895,47 +16816,7 @@
           <w:sz w:val="21"/>
           <w:szCs w:val="21"/>
         </w:rPr>
-        <w:t>图 3-2</w:t>
-      </w:r>
-      <w:r>
-        <w:rPr>
-          <w:rFonts w:hint="default"/>
-          <w:b w:val="0"/>
-          <w:bCs w:val="0"/>
-          <w:sz w:val="21"/>
-          <w:szCs w:val="21"/>
-        </w:rPr>
-        <w:t>7</w:t>
-      </w:r>
-      <w:r>
-        <w:rPr>
-          <w:rFonts w:hint="default"/>
-          <w:b w:val="0"/>
-          <w:bCs w:val="0"/>
-          <w:sz w:val="21"/>
-          <w:szCs w:val="21"/>
-        </w:rPr>
-        <w:t xml:space="preserve"> 语义分析结果（</w:t>
-      </w:r>
-      <w:r>
-        <w:rPr>
-          <w:rFonts w:hint="default"/>
-          <w:b w:val="0"/>
-          <w:bCs w:val="0"/>
-          <w:sz w:val="21"/>
-          <w:szCs w:val="21"/>
-        </w:rPr>
-        <w:t>10</w:t>
-      </w:r>
-      <w:r>
-        <w:rPr>
-          <w:rFonts w:hint="default"/>
-          <w:b w:val="0"/>
-          <w:bCs w:val="0"/>
-          <w:sz w:val="21"/>
-          <w:szCs w:val="21"/>
-        </w:rPr>
-        <w:t>）</w:t>
+        <w:t>图 3-27 语义分析结果（10）</w:t>
       </w:r>
     </w:p>
     <w:p>
@@ -16961,13 +16842,14 @@
           <w:rFonts w:hint="default" w:ascii="Times New Roman" w:hAnsi="Times New Roman" w:cs="Times New Roman" w:eastAsiaTheme="minorEastAsia"/>
         </w:rPr>
       </w:pPr>
+      <w:bookmarkStart w:id="37" w:name="_Toc144061910"/>
       <w:r>
         <w:rPr>
           <w:rFonts w:hint="default" w:ascii="Times New Roman" w:hAnsi="Times New Roman" w:cs="Times New Roman" w:eastAsiaTheme="minorEastAsia"/>
         </w:rPr>
         <w:t>4中间代码生成</w:t>
       </w:r>
-      <w:bookmarkEnd w:id="31"/>
+      <w:bookmarkEnd w:id="37"/>
     </w:p>
     <w:p>
       <w:pPr>
@@ -16976,14 +16858,14 @@
           <w:rFonts w:hint="default" w:ascii="Times New Roman" w:hAnsi="Times New Roman" w:cs="Times New Roman" w:eastAsiaTheme="minorEastAsia"/>
         </w:rPr>
       </w:pPr>
-      <w:bookmarkStart w:id="32" w:name="_Toc282126473"/>
+      <w:bookmarkStart w:id="38" w:name="_Toc2122464903"/>
       <w:r>
         <w:rPr>
           <w:rFonts w:hint="default" w:ascii="Times New Roman" w:hAnsi="Times New Roman" w:cs="Times New Roman" w:eastAsiaTheme="minorEastAsia"/>
         </w:rPr>
         <w:t>4.1中间代码格式定义</w:t>
       </w:r>
-      <w:bookmarkEnd w:id="32"/>
+      <w:bookmarkEnd w:id="38"/>
     </w:p>
     <w:p>
       <w:pPr>
@@ -17214,19 +17096,7 @@
               <w:rPr>
                 <w:rFonts w:hint="default" w:ascii="Times New Roman" w:hAnsi="Times New Roman" w:cs="Times New Roman" w:eastAsiaTheme="minorEastAsia"/>
               </w:rPr>
-              <w:t xml:space="preserve">c := a </w:t>
-            </w:r>
-            <w:r>
-              <w:rPr>
-                <w:rFonts w:hint="default" w:ascii="Times New Roman" w:hAnsi="Times New Roman" w:cs="Times New Roman" w:eastAsiaTheme="minorEastAsia"/>
-              </w:rPr>
-              <w:t>-</w:t>
-            </w:r>
-            <w:r>
-              <w:rPr>
-                <w:rFonts w:hint="default" w:ascii="Times New Roman" w:hAnsi="Times New Roman" w:cs="Times New Roman" w:eastAsiaTheme="minorEastAsia"/>
-              </w:rPr>
-              <w:t xml:space="preserve"> b</w:t>
+              <w:t>c := a - b</w:t>
             </w:r>
           </w:p>
         </w:tc>
@@ -17286,19 +17156,7 @@
               <w:rPr>
                 <w:rFonts w:hint="default" w:ascii="Times New Roman" w:hAnsi="Times New Roman" w:cs="Times New Roman" w:eastAsiaTheme="minorEastAsia"/>
               </w:rPr>
-              <w:t xml:space="preserve">c := a </w:t>
-            </w:r>
-            <w:r>
-              <w:rPr>
-                <w:rFonts w:hint="default" w:ascii="Times New Roman" w:hAnsi="Times New Roman" w:cs="Times New Roman" w:eastAsiaTheme="minorEastAsia"/>
-              </w:rPr>
-              <w:t>*</w:t>
-            </w:r>
-            <w:r>
-              <w:rPr>
-                <w:rFonts w:hint="default" w:ascii="Times New Roman" w:hAnsi="Times New Roman" w:cs="Times New Roman" w:eastAsiaTheme="minorEastAsia"/>
-              </w:rPr>
-              <w:t xml:space="preserve"> b</w:t>
+              <w:t>c := a * b</w:t>
             </w:r>
           </w:p>
         </w:tc>
@@ -17358,19 +17216,7 @@
               <w:rPr>
                 <w:rFonts w:hint="default" w:ascii="Times New Roman" w:hAnsi="Times New Roman" w:cs="Times New Roman" w:eastAsiaTheme="minorEastAsia"/>
               </w:rPr>
-              <w:t xml:space="preserve">c := a </w:t>
-            </w:r>
-            <w:r>
-              <w:rPr>
-                <w:rFonts w:hint="default" w:ascii="Times New Roman" w:hAnsi="Times New Roman" w:cs="Times New Roman" w:eastAsiaTheme="minorEastAsia"/>
-              </w:rPr>
-              <w:t>/</w:t>
-            </w:r>
-            <w:r>
-              <w:rPr>
-                <w:rFonts w:hint="default" w:ascii="Times New Roman" w:hAnsi="Times New Roman" w:cs="Times New Roman" w:eastAsiaTheme="minorEastAsia"/>
-              </w:rPr>
-              <w:t xml:space="preserve"> b</w:t>
+              <w:t>c := a / b</w:t>
             </w:r>
           </w:p>
         </w:tc>
@@ -17430,19 +17276,7 @@
               <w:rPr>
                 <w:rFonts w:hint="default" w:ascii="Times New Roman" w:hAnsi="Times New Roman" w:cs="Times New Roman" w:eastAsiaTheme="minorEastAsia"/>
               </w:rPr>
-              <w:t xml:space="preserve">c := a </w:t>
-            </w:r>
-            <w:r>
-              <w:rPr>
-                <w:rFonts w:hint="default" w:ascii="Times New Roman" w:hAnsi="Times New Roman" w:cs="Times New Roman" w:eastAsiaTheme="minorEastAsia"/>
-              </w:rPr>
-              <w:t>%</w:t>
-            </w:r>
-            <w:r>
-              <w:rPr>
-                <w:rFonts w:hint="default" w:ascii="Times New Roman" w:hAnsi="Times New Roman" w:cs="Times New Roman" w:eastAsiaTheme="minorEastAsia"/>
-              </w:rPr>
-              <w:t xml:space="preserve"> b</w:t>
+              <w:t>c := a % b</w:t>
             </w:r>
           </w:p>
         </w:tc>
@@ -17622,19 +17456,7 @@
               <w:rPr>
                 <w:rFonts w:hint="default" w:ascii="Times New Roman" w:hAnsi="Times New Roman" w:cs="Times New Roman" w:eastAsiaTheme="minorEastAsia"/>
               </w:rPr>
-              <w:t xml:space="preserve">c := a </w:t>
-            </w:r>
-            <w:r>
-              <w:rPr>
-                <w:rFonts w:hint="default" w:ascii="Times New Roman" w:hAnsi="Times New Roman" w:cs="Times New Roman" w:eastAsiaTheme="minorEastAsia"/>
-              </w:rPr>
-              <w:t>||</w:t>
-            </w:r>
-            <w:r>
-              <w:rPr>
-                <w:rFonts w:hint="default" w:ascii="Times New Roman" w:hAnsi="Times New Roman" w:cs="Times New Roman" w:eastAsiaTheme="minorEastAsia"/>
-              </w:rPr>
-              <w:t xml:space="preserve"> b</w:t>
+              <w:t>c := a || b</w:t>
             </w:r>
           </w:p>
         </w:tc>
@@ -17694,19 +17516,7 @@
               <w:rPr>
                 <w:rFonts w:hint="default" w:ascii="Times New Roman" w:hAnsi="Times New Roman" w:cs="Times New Roman" w:eastAsiaTheme="minorEastAsia"/>
               </w:rPr>
-              <w:t xml:space="preserve">c := </w:t>
-            </w:r>
-            <w:r>
-              <w:rPr>
-                <w:rFonts w:hint="default" w:ascii="Times New Roman" w:hAnsi="Times New Roman" w:cs="Times New Roman" w:eastAsiaTheme="minorEastAsia"/>
-              </w:rPr>
-              <w:t>!</w:t>
-            </w:r>
-            <w:r>
-              <w:rPr>
-                <w:rFonts w:hint="default" w:ascii="Times New Roman" w:hAnsi="Times New Roman" w:cs="Times New Roman" w:eastAsiaTheme="minorEastAsia"/>
-              </w:rPr>
-              <w:t>a</w:t>
+              <w:t>c := !a</w:t>
             </w:r>
           </w:p>
         </w:tc>
@@ -17766,19 +17576,7 @@
               <w:rPr>
                 <w:rFonts w:hint="default" w:ascii="Times New Roman" w:hAnsi="Times New Roman" w:cs="Times New Roman" w:eastAsiaTheme="minorEastAsia"/>
               </w:rPr>
-              <w:t xml:space="preserve">c := a </w:t>
-            </w:r>
-            <w:r>
-              <w:rPr>
-                <w:rFonts w:hint="default" w:ascii="Times New Roman" w:hAnsi="Times New Roman" w:cs="Times New Roman" w:eastAsiaTheme="minorEastAsia"/>
-              </w:rPr>
-              <w:t>&gt;</w:t>
-            </w:r>
-            <w:r>
-              <w:rPr>
-                <w:rFonts w:hint="default" w:ascii="Times New Roman" w:hAnsi="Times New Roman" w:cs="Times New Roman" w:eastAsiaTheme="minorEastAsia"/>
-              </w:rPr>
-              <w:t xml:space="preserve"> b</w:t>
+              <w:t>c := a &gt; b</w:t>
             </w:r>
           </w:p>
         </w:tc>
@@ -17838,19 +17636,7 @@
               <w:rPr>
                 <w:rFonts w:hint="default" w:ascii="Times New Roman" w:hAnsi="Times New Roman" w:cs="Times New Roman" w:eastAsiaTheme="minorEastAsia"/>
               </w:rPr>
-              <w:t xml:space="preserve">c := a </w:t>
-            </w:r>
-            <w:r>
-              <w:rPr>
-                <w:rFonts w:hint="default" w:ascii="Times New Roman" w:hAnsi="Times New Roman" w:cs="Times New Roman" w:eastAsiaTheme="minorEastAsia"/>
-              </w:rPr>
-              <w:t>&gt;=</w:t>
-            </w:r>
-            <w:r>
-              <w:rPr>
-                <w:rFonts w:hint="default" w:ascii="Times New Roman" w:hAnsi="Times New Roman" w:cs="Times New Roman" w:eastAsiaTheme="minorEastAsia"/>
-              </w:rPr>
-              <w:t xml:space="preserve"> b</w:t>
+              <w:t>c := a &gt;= b</w:t>
             </w:r>
           </w:p>
         </w:tc>
@@ -17910,19 +17696,7 @@
               <w:rPr>
                 <w:rFonts w:hint="default" w:ascii="Times New Roman" w:hAnsi="Times New Roman" w:cs="Times New Roman" w:eastAsiaTheme="minorEastAsia"/>
               </w:rPr>
-              <w:t xml:space="preserve">c := a </w:t>
-            </w:r>
-            <w:r>
-              <w:rPr>
-                <w:rFonts w:hint="default" w:ascii="Times New Roman" w:hAnsi="Times New Roman" w:cs="Times New Roman" w:eastAsiaTheme="minorEastAsia"/>
-              </w:rPr>
-              <w:t>==</w:t>
-            </w:r>
-            <w:r>
-              <w:rPr>
-                <w:rFonts w:hint="default" w:ascii="Times New Roman" w:hAnsi="Times New Roman" w:cs="Times New Roman" w:eastAsiaTheme="minorEastAsia"/>
-              </w:rPr>
-              <w:t xml:space="preserve"> b</w:t>
+              <w:t>c := a == b</w:t>
             </w:r>
           </w:p>
         </w:tc>
@@ -17982,19 +17756,7 @@
               <w:rPr>
                 <w:rFonts w:hint="default" w:ascii="Times New Roman" w:hAnsi="Times New Roman" w:cs="Times New Roman" w:eastAsiaTheme="minorEastAsia"/>
               </w:rPr>
-              <w:t xml:space="preserve">c := a </w:t>
-            </w:r>
-            <w:r>
-              <w:rPr>
-                <w:rFonts w:hint="default" w:ascii="Times New Roman" w:hAnsi="Times New Roman" w:cs="Times New Roman" w:eastAsiaTheme="minorEastAsia"/>
-              </w:rPr>
-              <w:t>!=</w:t>
-            </w:r>
-            <w:r>
-              <w:rPr>
-                <w:rFonts w:hint="default" w:ascii="Times New Roman" w:hAnsi="Times New Roman" w:cs="Times New Roman" w:eastAsiaTheme="minorEastAsia"/>
-              </w:rPr>
-              <w:t xml:space="preserve"> b</w:t>
+              <w:t>c := a != b</w:t>
             </w:r>
           </w:p>
         </w:tc>
@@ -18054,19 +17816,7 @@
               <w:rPr>
                 <w:rFonts w:hint="default" w:ascii="Times New Roman" w:hAnsi="Times New Roman" w:cs="Times New Roman" w:eastAsiaTheme="minorEastAsia"/>
               </w:rPr>
-              <w:t xml:space="preserve">c := a </w:t>
-            </w:r>
-            <w:r>
-              <w:rPr>
-                <w:rFonts w:hint="default" w:ascii="Times New Roman" w:hAnsi="Times New Roman" w:cs="Times New Roman" w:eastAsiaTheme="minorEastAsia"/>
-              </w:rPr>
-              <w:t>&lt;=</w:t>
-            </w:r>
-            <w:r>
-              <w:rPr>
-                <w:rFonts w:hint="default" w:ascii="Times New Roman" w:hAnsi="Times New Roman" w:cs="Times New Roman" w:eastAsiaTheme="minorEastAsia"/>
-              </w:rPr>
-              <w:t xml:space="preserve"> b</w:t>
+              <w:t>c := a &lt;= b</w:t>
             </w:r>
           </w:p>
         </w:tc>
@@ -18126,19 +17876,7 @@
               <w:rPr>
                 <w:rFonts w:hint="default" w:ascii="Times New Roman" w:hAnsi="Times New Roman" w:cs="Times New Roman" w:eastAsiaTheme="minorEastAsia"/>
               </w:rPr>
-              <w:t xml:space="preserve">c := a </w:t>
-            </w:r>
-            <w:r>
-              <w:rPr>
-                <w:rFonts w:hint="default" w:ascii="Times New Roman" w:hAnsi="Times New Roman" w:cs="Times New Roman" w:eastAsiaTheme="minorEastAsia"/>
-              </w:rPr>
-              <w:t>&lt;</w:t>
-            </w:r>
-            <w:r>
-              <w:rPr>
-                <w:rFonts w:hint="default" w:ascii="Times New Roman" w:hAnsi="Times New Roman" w:cs="Times New Roman" w:eastAsiaTheme="minorEastAsia"/>
-              </w:rPr>
-              <w:t xml:space="preserve"> b</w:t>
+              <w:t>c := a &lt; b</w:t>
             </w:r>
           </w:p>
         </w:tc>
@@ -18998,14 +18736,14 @@
           <w:rFonts w:hint="default" w:ascii="Times New Roman" w:hAnsi="Times New Roman" w:cs="Times New Roman" w:eastAsiaTheme="minorEastAsia"/>
         </w:rPr>
       </w:pPr>
-      <w:bookmarkStart w:id="33" w:name="_Toc516286858"/>
+      <w:bookmarkStart w:id="39" w:name="_Toc9473425"/>
       <w:r>
         <w:rPr>
           <w:rFonts w:hint="default" w:ascii="Times New Roman" w:hAnsi="Times New Roman" w:cs="Times New Roman" w:eastAsiaTheme="minorEastAsia"/>
         </w:rPr>
         <w:t>4.2中间代码生成规则定义</w:t>
       </w:r>
-      <w:bookmarkEnd w:id="33"/>
+      <w:bookmarkEnd w:id="39"/>
     </w:p>
     <w:p>
       <w:pPr>
@@ -19180,25 +18918,7 @@
         <w:rPr>
           <w:rFonts w:hint="default" w:cs="Times New Roman" w:eastAsiaTheme="minorEastAsia"/>
         </w:rPr>
-        <w:t>图 4-</w:t>
-      </w:r>
-      <w:r>
-        <w:rPr>
-          <w:rFonts w:hint="default" w:cs="Times New Roman" w:eastAsiaTheme="minorEastAsia"/>
-        </w:rPr>
-        <w:t>2 Function</w:t>
-      </w:r>
-      <w:r>
-        <w:rPr>
-          <w:rFonts w:hint="default" w:cs="Times New Roman" w:eastAsiaTheme="minorEastAsia"/>
-        </w:rPr>
-        <w:t xml:space="preserve"> 中绑定 </w:t>
-      </w:r>
-      <w:r>
-        <w:rPr>
-          <w:rFonts w:hint="default" w:cs="Times New Roman" w:eastAsiaTheme="minorEastAsia"/>
-        </w:rPr>
-        <w:t>Functy</w:t>
+        <w:t>图 4-2 Function 中绑定 Functy</w:t>
       </w:r>
     </w:p>
     <w:p>
@@ -19268,13 +18988,7 @@
         <w:rPr>
           <w:rFonts w:hint="default" w:cs="Times New Roman" w:eastAsiaTheme="minorEastAsia"/>
         </w:rPr>
-        <w:t>图 4-</w:t>
-      </w:r>
-      <w:r>
-        <w:rPr>
-          <w:rFonts w:hint="default" w:cs="Times New Roman" w:eastAsiaTheme="minorEastAsia"/>
-        </w:rPr>
-        <w:t>3 Class 中绑定 VTable</w:t>
+        <w:t>图 4-3 Class 中绑定 VTable</w:t>
       </w:r>
     </w:p>
     <w:p>
@@ -19344,13 +19058,7 @@
         <w:rPr>
           <w:rFonts w:hint="default" w:cs="Times New Roman" w:eastAsiaTheme="minorEastAsia"/>
         </w:rPr>
-        <w:t>图 4-</w:t>
-      </w:r>
-      <w:r>
-        <w:rPr>
-          <w:rFonts w:hint="default" w:cs="Times New Roman" w:eastAsiaTheme="minorEastAsia"/>
-        </w:rPr>
-        <w:t>4</w:t>
+        <w:t>图 4-4</w:t>
       </w:r>
     </w:p>
     <w:p>
@@ -19420,13 +19128,7 @@
         <w:rPr>
           <w:rFonts w:hint="default" w:cs="Times New Roman" w:eastAsiaTheme="minorEastAsia"/>
         </w:rPr>
-        <w:t>图 4-</w:t>
-      </w:r>
-      <w:r>
-        <w:rPr>
-          <w:rFonts w:hint="default" w:cs="Times New Roman" w:eastAsiaTheme="minorEastAsia"/>
-        </w:rPr>
-        <w:t>5 Temp 中绑定 Variable</w:t>
+        <w:t>图 4-5 Temp 中绑定 Variable</w:t>
       </w:r>
     </w:p>
     <w:p>
@@ -19496,13 +19198,7 @@
         <w:rPr>
           <w:rFonts w:hint="default" w:cs="Times New Roman" w:eastAsiaTheme="minorEastAsia"/>
         </w:rPr>
-        <w:t>图 4-</w:t>
-      </w:r>
-      <w:r>
-        <w:rPr>
-          <w:rFonts w:hint="default" w:cs="Times New Roman" w:eastAsiaTheme="minorEastAsia"/>
-        </w:rPr>
-        <w:t>6 Fcunty 中绑定 Function</w:t>
+        <w:t>图 4-6 Fcunty 中绑定 Function</w:t>
       </w:r>
     </w:p>
     <w:p>
@@ -19614,13 +19310,7 @@
         <w:rPr>
           <w:rFonts w:hint="default" w:cs="Times New Roman" w:eastAsiaTheme="minorEastAsia"/>
         </w:rPr>
-        <w:t>通过 2 趟的递归下降分析，即可完成中间代码生成。</w:t>
-      </w:r>
-      <w:r>
-        <w:rPr>
-          <w:rFonts w:hint="default" w:cs="Times New Roman" w:eastAsiaTheme="minorEastAsia"/>
-        </w:rPr>
-        <w:t>最终得到如图 4-7 所示的三地址码结构：</w:t>
+        <w:t>通过 2 趟的递归下降分析，即可完成中间代码生成。最终得到如图 4-7 所示的三地址码结构：</w:t>
       </w:r>
     </w:p>
     <w:p>
@@ -19663,15 +19353,6 @@
                               <a:prstClr val="black"/>
                             </a:solidFill>
                           </a:ln>
-                          <a:extLst>
-                            <a:ext uri="{909E8E84-426E-40DD-AFC4-6F175D3DCCD1}">
-                              <a14:hiddenFill xmlns:a14="http://schemas.microsoft.com/office/drawing/2010/main">
-                                <a:solidFill>
-                                  <a:schemeClr val="lt1"/>
-                                </a:solidFill>
-                              </a14:hiddenFill>
-                            </a:ext>
-                          </a:extLst>
                         </wps:spPr>
                         <wps:style>
                           <a:lnRef idx="0">
@@ -20107,18 +19788,7 @@
                                     </w14:solidFill>
                                   </w14:textFill>
                                 </w:rPr>
-                                <w:t>三地址码双向</w:t>
-                              </w:r>
-                              <w:r>
-                                <w:rPr>
-                                  <w:color w:val="455A64" w:themeColor="background1"/>
-                                  <w14:textFill>
-                                    <w14:solidFill>
-                                      <w14:schemeClr w14:val="bg1"/>
-                                    </w14:solidFill>
-                                  </w14:textFill>
-                                </w:rPr>
-                                <w:t>链表</w:t>
+                                <w:t>三地址码双向链表</w:t>
                               </w:r>
                             </w:p>
                           </w:txbxContent>
@@ -20345,16 +20015,15 @@
           </mc:Choice>
           <mc:Fallback>
             <w:pict>
-              <v:group id="_x0000_s1026" o:spid="_x0000_s1026" o:spt="203" style="height:241.9pt;width:415.3pt;" coordsize="5274310,3072130" editas="canvas" o:gfxdata="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">
+              <v:group id="_x0000_s1026" o:spid="_x0000_s1026" o:spt="203" style="height:241.9pt;width:415.3pt;" coordsize="5274310,3072130" editas="canvas" o:gfxdata="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">
                 <o:lock v:ext="edit" aspectratio="f"/>
-                <v:shape id="_x0000_s1026" o:spid="_x0000_s1026" o:spt="75" type="#_x0000_t75" style="position:absolute;left:0;top:0;height:3072130;width:5274310;" filled="f" stroked="f" coordsize="21600,21600" o:gfxdata="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">
-                  <v:path/>
+                <v:shape id="_x0000_s1026" o:spid="_x0000_s1026" style="position:absolute;left:0;top:0;height:3072130;width:5274310;" filled="f" stroked="f" coordsize="21600,21600" o:gfxdata="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">
                   <v:fill on="f" focussize="0,0"/>
                   <v:stroke on="f"/>
                   <v:imagedata o:title=""/>
                   <o:lock v:ext="edit" aspectratio="f"/>
                 </v:shape>
-                <v:shape id="_x0000_s1026" o:spid="_x0000_s1026" o:spt="202" type="#_x0000_t202" style="position:absolute;left:1728470;top:162560;height:285750;width:1029970;" filled="f" stroked="t" coordsize="21600,21600" o:gfxdata="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">
+                <v:shape id="_x0000_s1026" o:spid="_x0000_s1026" o:spt="202" type="#_x0000_t202" style="position:absolute;left:1728470;top:162560;height:285750;width:1029970;" filled="f" stroked="t" coordsize="21600,21600" o:gfxdata="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">
                   <v:fill on="f" focussize="0,0"/>
                   <v:stroke weight="0.5pt" color="#000000 [3204]" joinstyle="round"/>
                   <v:imagedata o:title=""/>
@@ -20388,7 +20057,7 @@
                     </w:txbxContent>
                   </v:textbox>
                 </v:shape>
-                <v:shape id="_x0000_s1026" o:spid="_x0000_s1026" o:spt="202" type="#_x0000_t202" style="position:absolute;left:303530;top:836930;height:285750;width:1029970;" filled="f" stroked="t" coordsize="21600,21600" o:gfxdata="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">
+                <v:shape id="_x0000_s1026" o:spid="_x0000_s1026" o:spt="202" type="#_x0000_t202" style="position:absolute;left:303530;top:836930;height:285750;width:1029970;" filled="f" stroked="t" coordsize="21600,21600" o:gfxdata="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">
                   <v:fill on="f" focussize="0,0"/>
                   <v:stroke weight="0.5pt" color="#000000 [3204]" joinstyle="round"/>
                   <v:imagedata o:title=""/>
@@ -20422,7 +20091,7 @@
                     </w:txbxContent>
                   </v:textbox>
                 </v:shape>
-                <v:shape id="_x0000_s1026" o:spid="_x0000_s1026" o:spt="202" type="#_x0000_t202" style="position:absolute;left:303530;top:1532255;height:285750;width:1029970;" filled="f" stroked="t" coordsize="21600,21600" o:gfxdata="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">
+                <v:shape id="_x0000_s1026" o:spid="_x0000_s1026" o:spt="202" type="#_x0000_t202" style="position:absolute;left:303530;top:1532255;height:285750;width:1029970;" filled="f" stroked="t" coordsize="21600,21600" o:gfxdata="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">
                   <v:fill on="f" focussize="0,0"/>
                   <v:stroke weight="0.5pt" color="#000000 [3204]" joinstyle="round"/>
                   <v:imagedata o:title=""/>
@@ -20469,7 +20138,7 @@
                     </w:txbxContent>
                   </v:textbox>
                 </v:shape>
-                <v:shape id="_x0000_s1026" o:spid="_x0000_s1026" o:spt="202" type="#_x0000_t202" style="position:absolute;left:2932430;top:817880;height:285750;width:1029970;" filled="f" stroked="t" coordsize="21600,21600" o:gfxdata="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">
+                <v:shape id="_x0000_s1026" o:spid="_x0000_s1026" o:spt="202" type="#_x0000_t202" style="position:absolute;left:2932430;top:817880;height:285750;width:1029970;" filled="f" stroked="t" coordsize="21600,21600" o:gfxdata="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">
                   <v:fill on="f" focussize="0,0"/>
                   <v:stroke weight="0.5pt" color="#000000 [3204]" joinstyle="round"/>
                   <v:imagedata o:title=""/>
@@ -20503,7 +20172,7 @@
                     </w:txbxContent>
                   </v:textbox>
                 </v:shape>
-                <v:shape id="_x0000_s1026" o:spid="_x0000_s1026" o:spt="202" type="#_x0000_t202" style="position:absolute;left:1627505;top:1894205;height:285750;width:1029970;" filled="f" stroked="t" coordsize="21600,21600" o:gfxdata="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">
+                <v:shape id="_x0000_s1026" o:spid="_x0000_s1026" o:spt="202" type="#_x0000_t202" style="position:absolute;left:1627505;top:1894205;height:285750;width:1029970;" filled="f" stroked="t" coordsize="21600,21600" o:gfxdata="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">
                   <v:fill on="f" focussize="0,0"/>
                   <v:stroke weight="0.5pt" color="#000000 [3204]" joinstyle="round"/>
                   <v:imagedata o:title=""/>
@@ -20599,18 +20268,7 @@
                               </w14:solidFill>
                             </w14:textFill>
                           </w:rPr>
-                          <w:t>三地址码双向</w:t>
-                        </w:r>
-                        <w:r>
-                          <w:rPr>
-                            <w:color w:val="455A64" w:themeColor="background1"/>
-                            <w14:textFill>
-                              <w14:solidFill>
-                                <w14:schemeClr w14:val="bg1"/>
-                              </w14:solidFill>
-                            </w14:textFill>
-                          </w:rPr>
-                          <w:t>链表</w:t>
+                          <w:t>三地址码双向链表</w:t>
                         </w:r>
                       </w:p>
                     </w:txbxContent>
@@ -20683,14 +20341,14 @@
           <w:rFonts w:hint="default" w:ascii="Times New Roman" w:hAnsi="Times New Roman" w:cs="Times New Roman" w:eastAsiaTheme="minorEastAsia"/>
         </w:rPr>
       </w:pPr>
-      <w:bookmarkStart w:id="34" w:name="_Toc620181351"/>
+      <w:bookmarkStart w:id="40" w:name="_Toc994913474"/>
       <w:r>
         <w:rPr>
           <w:rFonts w:hint="default" w:ascii="Times New Roman" w:hAnsi="Times New Roman" w:cs="Times New Roman" w:eastAsiaTheme="minorEastAsia"/>
         </w:rPr>
         <w:t>4.3 中间代码生成过程</w:t>
       </w:r>
-      <w:bookmarkEnd w:id="34"/>
+      <w:bookmarkEnd w:id="40"/>
     </w:p>
     <w:p>
       <w:pPr>
@@ -20713,14 +20371,14 @@
           <w:rFonts w:hint="default" w:ascii="Times New Roman" w:hAnsi="Times New Roman" w:cs="Times New Roman" w:eastAsiaTheme="minorEastAsia"/>
         </w:rPr>
       </w:pPr>
-      <w:bookmarkStart w:id="35" w:name="_Toc1022975862"/>
+      <w:bookmarkStart w:id="41" w:name="_Toc1980661633"/>
       <w:r>
         <w:rPr>
           <w:rFonts w:hint="default" w:ascii="Times New Roman" w:hAnsi="Times New Roman" w:cs="Times New Roman" w:eastAsiaTheme="minorEastAsia"/>
         </w:rPr>
         <w:t>4.4代码优化</w:t>
       </w:r>
-      <w:bookmarkEnd w:id="35"/>
+      <w:bookmarkEnd w:id="41"/>
     </w:p>
     <w:p>
       <w:pPr>
@@ -20743,14 +20401,14 @@
           <w:rFonts w:hint="default" w:ascii="Times New Roman" w:hAnsi="Times New Roman" w:cs="Times New Roman" w:eastAsiaTheme="minorEastAsia"/>
         </w:rPr>
       </w:pPr>
-      <w:bookmarkStart w:id="36" w:name="_Toc1595621978"/>
+      <w:bookmarkStart w:id="42" w:name="_Toc1326766624"/>
       <w:r>
         <w:rPr>
           <w:rFonts w:hint="default" w:ascii="Times New Roman" w:hAnsi="Times New Roman" w:cs="Times New Roman" w:eastAsiaTheme="minorEastAsia"/>
         </w:rPr>
         <w:t>4.5 中间代码生成结果展示</w:t>
       </w:r>
-      <w:bookmarkEnd w:id="36"/>
+      <w:bookmarkEnd w:id="42"/>
     </w:p>
     <w:p>
       <w:pPr>
@@ -20891,31 +20549,7 @@
         <w:rPr>
           <w:rFonts w:hint="default" w:cs="Times New Roman" w:eastAsiaTheme="minorEastAsia"/>
         </w:rPr>
-        <w:t>图 4-</w:t>
-      </w:r>
-      <w:r>
-        <w:rPr>
-          <w:rFonts w:hint="default" w:cs="Times New Roman" w:eastAsiaTheme="minorEastAsia"/>
-        </w:rPr>
-        <w:t>9</w:t>
-      </w:r>
-      <w:r>
-        <w:rPr>
-          <w:rFonts w:hint="default" w:cs="Times New Roman" w:eastAsiaTheme="minorEastAsia"/>
-        </w:rPr>
-        <w:t xml:space="preserve"> 中间代码结果（</w:t>
-      </w:r>
-      <w:r>
-        <w:rPr>
-          <w:rFonts w:hint="default" w:cs="Times New Roman" w:eastAsiaTheme="minorEastAsia"/>
-        </w:rPr>
-        <w:t>2</w:t>
-      </w:r>
-      <w:r>
-        <w:rPr>
-          <w:rFonts w:hint="default" w:cs="Times New Roman" w:eastAsiaTheme="minorEastAsia"/>
-        </w:rPr>
-        <w:t>）</w:t>
+        <w:t>图 4-9 中间代码结果（2）</w:t>
       </w:r>
     </w:p>
     <w:p>
@@ -20979,31 +20613,7 @@
         <w:rPr>
           <w:rFonts w:hint="default" w:cs="Times New Roman" w:eastAsiaTheme="minorEastAsia"/>
         </w:rPr>
-        <w:t>图 4-</w:t>
-      </w:r>
-      <w:r>
-        <w:rPr>
-          <w:rFonts w:hint="default" w:cs="Times New Roman" w:eastAsiaTheme="minorEastAsia"/>
-        </w:rPr>
-        <w:t>10</w:t>
-      </w:r>
-      <w:r>
-        <w:rPr>
-          <w:rFonts w:hint="default" w:cs="Times New Roman" w:eastAsiaTheme="minorEastAsia"/>
-        </w:rPr>
-        <w:t xml:space="preserve"> 中间代码结果（</w:t>
-      </w:r>
-      <w:r>
-        <w:rPr>
-          <w:rFonts w:hint="default" w:cs="Times New Roman" w:eastAsiaTheme="minorEastAsia"/>
-        </w:rPr>
-        <w:t>3</w:t>
-      </w:r>
-      <w:r>
-        <w:rPr>
-          <w:rFonts w:hint="default" w:cs="Times New Roman" w:eastAsiaTheme="minorEastAsia"/>
-        </w:rPr>
-        <w:t>）</w:t>
+        <w:t>图 4-10 中间代码结果（3）</w:t>
       </w:r>
     </w:p>
     <w:p>
@@ -21067,31 +20677,7 @@
         <w:rPr>
           <w:rFonts w:hint="default" w:cs="Times New Roman" w:eastAsiaTheme="minorEastAsia"/>
         </w:rPr>
-        <w:t>图 4-</w:t>
-      </w:r>
-      <w:r>
-        <w:rPr>
-          <w:rFonts w:hint="default" w:cs="Times New Roman" w:eastAsiaTheme="minorEastAsia"/>
-        </w:rPr>
-        <w:t>11</w:t>
-      </w:r>
-      <w:r>
-        <w:rPr>
-          <w:rFonts w:hint="default" w:cs="Times New Roman" w:eastAsiaTheme="minorEastAsia"/>
-        </w:rPr>
-        <w:t xml:space="preserve"> 中间代码结果（</w:t>
-      </w:r>
-      <w:r>
-        <w:rPr>
-          <w:rFonts w:hint="default" w:cs="Times New Roman" w:eastAsiaTheme="minorEastAsia"/>
-        </w:rPr>
-        <w:t>4</w:t>
-      </w:r>
-      <w:r>
-        <w:rPr>
-          <w:rFonts w:hint="default" w:cs="Times New Roman" w:eastAsiaTheme="minorEastAsia"/>
-        </w:rPr>
-        <w:t>）</w:t>
+        <w:t>图 4-11 中间代码结果（4）</w:t>
       </w:r>
     </w:p>
     <w:p>
@@ -21155,31 +20741,7 @@
         <w:rPr>
           <w:rFonts w:hint="default" w:cs="Times New Roman" w:eastAsiaTheme="minorEastAsia"/>
         </w:rPr>
-        <w:t>图 4-</w:t>
-      </w:r>
-      <w:r>
-        <w:rPr>
-          <w:rFonts w:hint="default" w:cs="Times New Roman" w:eastAsiaTheme="minorEastAsia"/>
-        </w:rPr>
-        <w:t>12</w:t>
-      </w:r>
-      <w:r>
-        <w:rPr>
-          <w:rFonts w:hint="default" w:cs="Times New Roman" w:eastAsiaTheme="minorEastAsia"/>
-        </w:rPr>
-        <w:t xml:space="preserve"> 中间代码结果（</w:t>
-      </w:r>
-      <w:r>
-        <w:rPr>
-          <w:rFonts w:hint="default" w:cs="Times New Roman" w:eastAsiaTheme="minorEastAsia"/>
-        </w:rPr>
-        <w:t>5</w:t>
-      </w:r>
-      <w:r>
-        <w:rPr>
-          <w:rFonts w:hint="default" w:cs="Times New Roman" w:eastAsiaTheme="minorEastAsia"/>
-        </w:rPr>
-        <w:t>）</w:t>
+        <w:t>图 4-12 中间代码结果（5）</w:t>
       </w:r>
     </w:p>
     <w:p>
@@ -21243,31 +20805,7 @@
         <w:rPr>
           <w:rFonts w:hint="default" w:cs="Times New Roman" w:eastAsiaTheme="minorEastAsia"/>
         </w:rPr>
-        <w:t>图 4-</w:t>
-      </w:r>
-      <w:r>
-        <w:rPr>
-          <w:rFonts w:hint="default" w:cs="Times New Roman" w:eastAsiaTheme="minorEastAsia"/>
-        </w:rPr>
-        <w:t>13</w:t>
-      </w:r>
-      <w:r>
-        <w:rPr>
-          <w:rFonts w:hint="default" w:cs="Times New Roman" w:eastAsiaTheme="minorEastAsia"/>
-        </w:rPr>
-        <w:t xml:space="preserve"> 中间代码结果（</w:t>
-      </w:r>
-      <w:r>
-        <w:rPr>
-          <w:rFonts w:hint="default" w:cs="Times New Roman" w:eastAsiaTheme="minorEastAsia"/>
-        </w:rPr>
-        <w:t>6</w:t>
-      </w:r>
-      <w:r>
-        <w:rPr>
-          <w:rFonts w:hint="default" w:cs="Times New Roman" w:eastAsiaTheme="minorEastAsia"/>
-        </w:rPr>
-        <w:t>）</w:t>
+        <w:t>图 4-13 中间代码结果（6）</w:t>
       </w:r>
     </w:p>
     <w:p>
@@ -21331,31 +20869,7 @@
         <w:rPr>
           <w:rFonts w:hint="default" w:cs="Times New Roman" w:eastAsiaTheme="minorEastAsia"/>
         </w:rPr>
-        <w:t>图 4-</w:t>
-      </w:r>
-      <w:r>
-        <w:rPr>
-          <w:rFonts w:hint="default" w:cs="Times New Roman" w:eastAsiaTheme="minorEastAsia"/>
-        </w:rPr>
-        <w:t>14</w:t>
-      </w:r>
-      <w:r>
-        <w:rPr>
-          <w:rFonts w:hint="default" w:cs="Times New Roman" w:eastAsiaTheme="minorEastAsia"/>
-        </w:rPr>
-        <w:t xml:space="preserve"> 中间代码结果（</w:t>
-      </w:r>
-      <w:r>
-        <w:rPr>
-          <w:rFonts w:hint="default" w:cs="Times New Roman" w:eastAsiaTheme="minorEastAsia"/>
-        </w:rPr>
-        <w:t>7</w:t>
-      </w:r>
-      <w:r>
-        <w:rPr>
-          <w:rFonts w:hint="default" w:cs="Times New Roman" w:eastAsiaTheme="minorEastAsia"/>
-        </w:rPr>
-        <w:t>）</w:t>
+        <w:t>图 4-14 中间代码结果（7）</w:t>
       </w:r>
     </w:p>
     <w:p>
@@ -21419,31 +20933,7 @@
         <w:rPr>
           <w:rFonts w:hint="default" w:cs="Times New Roman" w:eastAsiaTheme="minorEastAsia"/>
         </w:rPr>
-        <w:t>图 4-</w:t>
-      </w:r>
-      <w:r>
-        <w:rPr>
-          <w:rFonts w:hint="default" w:cs="Times New Roman" w:eastAsiaTheme="minorEastAsia"/>
-        </w:rPr>
-        <w:t>15</w:t>
-      </w:r>
-      <w:r>
-        <w:rPr>
-          <w:rFonts w:hint="default" w:cs="Times New Roman" w:eastAsiaTheme="minorEastAsia"/>
-        </w:rPr>
-        <w:t xml:space="preserve"> 中间代码结果（</w:t>
-      </w:r>
-      <w:r>
-        <w:rPr>
-          <w:rFonts w:hint="default" w:cs="Times New Roman" w:eastAsiaTheme="minorEastAsia"/>
-        </w:rPr>
-        <w:t>8</w:t>
-      </w:r>
-      <w:r>
-        <w:rPr>
-          <w:rFonts w:hint="default" w:cs="Times New Roman" w:eastAsiaTheme="minorEastAsia"/>
-        </w:rPr>
-        <w:t>）</w:t>
+        <w:t>图 4-15 中间代码结果（8）</w:t>
       </w:r>
     </w:p>
     <w:p>
@@ -21507,31 +20997,7 @@
         <w:rPr>
           <w:rFonts w:hint="default" w:cs="Times New Roman" w:eastAsiaTheme="minorEastAsia"/>
         </w:rPr>
-        <w:t>图 4-</w:t>
-      </w:r>
-      <w:r>
-        <w:rPr>
-          <w:rFonts w:hint="default" w:cs="Times New Roman" w:eastAsiaTheme="minorEastAsia"/>
-        </w:rPr>
-        <w:t>16</w:t>
-      </w:r>
-      <w:r>
-        <w:rPr>
-          <w:rFonts w:hint="default" w:cs="Times New Roman" w:eastAsiaTheme="minorEastAsia"/>
-        </w:rPr>
-        <w:t xml:space="preserve"> 中间代码结果（</w:t>
-      </w:r>
-      <w:r>
-        <w:rPr>
-          <w:rFonts w:hint="default" w:cs="Times New Roman" w:eastAsiaTheme="minorEastAsia"/>
-        </w:rPr>
-        <w:t>9</w:t>
-      </w:r>
-      <w:r>
-        <w:rPr>
-          <w:rFonts w:hint="default" w:cs="Times New Roman" w:eastAsiaTheme="minorEastAsia"/>
-        </w:rPr>
-        <w:t>）</w:t>
+        <w:t>图 4-16 中间代码结果（9）</w:t>
       </w:r>
     </w:p>
     <w:p>
@@ -21595,31 +21061,7 @@
         <w:rPr>
           <w:rFonts w:hint="default" w:cs="Times New Roman" w:eastAsiaTheme="minorEastAsia"/>
         </w:rPr>
-        <w:t>图 4-</w:t>
-      </w:r>
-      <w:r>
-        <w:rPr>
-          <w:rFonts w:hint="default" w:cs="Times New Roman" w:eastAsiaTheme="minorEastAsia"/>
-        </w:rPr>
-        <w:t>17</w:t>
-      </w:r>
-      <w:r>
-        <w:rPr>
-          <w:rFonts w:hint="default" w:cs="Times New Roman" w:eastAsiaTheme="minorEastAsia"/>
-        </w:rPr>
-        <w:t xml:space="preserve"> 中间代码结果（</w:t>
-      </w:r>
-      <w:r>
-        <w:rPr>
-          <w:rFonts w:hint="default" w:cs="Times New Roman" w:eastAsiaTheme="minorEastAsia"/>
-        </w:rPr>
-        <w:t>10</w:t>
-      </w:r>
-      <w:r>
-        <w:rPr>
-          <w:rFonts w:hint="default" w:cs="Times New Roman" w:eastAsiaTheme="minorEastAsia"/>
-        </w:rPr>
-        <w:t>）</w:t>
+        <w:t>图 4-17 中间代码结果（10）</w:t>
       </w:r>
     </w:p>
     <w:p>
@@ -21683,31 +21125,7 @@
         <w:rPr>
           <w:rFonts w:hint="default" w:cs="Times New Roman" w:eastAsiaTheme="minorEastAsia"/>
         </w:rPr>
-        <w:t>图 4-</w:t>
-      </w:r>
-      <w:r>
-        <w:rPr>
-          <w:rFonts w:hint="default" w:cs="Times New Roman" w:eastAsiaTheme="minorEastAsia"/>
-        </w:rPr>
-        <w:t>18</w:t>
-      </w:r>
-      <w:r>
-        <w:rPr>
-          <w:rFonts w:hint="default" w:cs="Times New Roman" w:eastAsiaTheme="minorEastAsia"/>
-        </w:rPr>
-        <w:t xml:space="preserve"> 中间代码结果（</w:t>
-      </w:r>
-      <w:r>
-        <w:rPr>
-          <w:rFonts w:hint="default" w:cs="Times New Roman" w:eastAsiaTheme="minorEastAsia"/>
-        </w:rPr>
-        <w:t>11</w:t>
-      </w:r>
-      <w:r>
-        <w:rPr>
-          <w:rFonts w:hint="default" w:cs="Times New Roman" w:eastAsiaTheme="minorEastAsia"/>
-        </w:rPr>
-        <w:t>）</w:t>
+        <w:t>图 4-18 中间代码结果（11）</w:t>
       </w:r>
     </w:p>
     <w:p>
@@ -21771,31 +21189,7 @@
         <w:rPr>
           <w:rFonts w:hint="default" w:cs="Times New Roman" w:eastAsiaTheme="minorEastAsia"/>
         </w:rPr>
-        <w:t>图 4-</w:t>
-      </w:r>
-      <w:r>
-        <w:rPr>
-          <w:rFonts w:hint="default" w:cs="Times New Roman" w:eastAsiaTheme="minorEastAsia"/>
-        </w:rPr>
-        <w:t>19</w:t>
-      </w:r>
-      <w:r>
-        <w:rPr>
-          <w:rFonts w:hint="default" w:cs="Times New Roman" w:eastAsiaTheme="minorEastAsia"/>
-        </w:rPr>
-        <w:t xml:space="preserve"> 中间代码结果（</w:t>
-      </w:r>
-      <w:r>
-        <w:rPr>
-          <w:rFonts w:hint="default" w:cs="Times New Roman" w:eastAsiaTheme="minorEastAsia"/>
-        </w:rPr>
-        <w:t>12</w:t>
-      </w:r>
-      <w:r>
-        <w:rPr>
-          <w:rFonts w:hint="default" w:cs="Times New Roman" w:eastAsiaTheme="minorEastAsia"/>
-        </w:rPr>
-        <w:t>）</w:t>
+        <w:t>图 4-19 中间代码结果（12）</w:t>
       </w:r>
     </w:p>
     <w:p>
@@ -21828,14 +21222,14 @@
           <w:rFonts w:hint="default" w:ascii="Times New Roman" w:hAnsi="Times New Roman" w:cs="Times New Roman" w:eastAsiaTheme="minorEastAsia"/>
         </w:rPr>
       </w:pPr>
-      <w:bookmarkStart w:id="37" w:name="_Toc420999906"/>
+      <w:bookmarkStart w:id="43" w:name="_Toc1714453631"/>
       <w:r>
         <w:rPr>
           <w:rFonts w:hint="default" w:ascii="Times New Roman" w:hAnsi="Times New Roman" w:cs="Times New Roman" w:eastAsiaTheme="minorEastAsia"/>
         </w:rPr>
         <w:t>5目标代码生成</w:t>
       </w:r>
-      <w:bookmarkEnd w:id="37"/>
+      <w:bookmarkEnd w:id="43"/>
     </w:p>
     <w:p>
       <w:pPr>
@@ -21844,14 +21238,14 @@
           <w:rFonts w:hint="default" w:ascii="Times New Roman" w:hAnsi="Times New Roman" w:cs="Times New Roman" w:eastAsiaTheme="minorEastAsia"/>
         </w:rPr>
       </w:pPr>
-      <w:bookmarkStart w:id="38" w:name="_Toc2051666367"/>
+      <w:bookmarkStart w:id="44" w:name="_Toc93390151"/>
       <w:r>
         <w:rPr>
           <w:rFonts w:hint="default" w:ascii="Times New Roman" w:hAnsi="Times New Roman" w:cs="Times New Roman" w:eastAsiaTheme="minorEastAsia"/>
         </w:rPr>
         <w:t>5.1指令集选择</w:t>
       </w:r>
-      <w:bookmarkEnd w:id="38"/>
+      <w:bookmarkEnd w:id="44"/>
     </w:p>
     <w:p>
       <w:pPr>
@@ -21878,31 +21272,7 @@
         <w:rPr>
           <w:rFonts w:hint="default"/>
         </w:rPr>
-        <w:t xml:space="preserve">表 </w:t>
-      </w:r>
-      <w:r>
-        <w:rPr>
-          <w:rFonts w:hint="default"/>
-        </w:rPr>
-        <w:t>5</w:t>
-      </w:r>
-      <w:r>
-        <w:rPr>
-          <w:rFonts w:hint="default"/>
-        </w:rPr>
-        <w:t>-1 Dragon</w:t>
-      </w:r>
-      <w:r>
-        <w:rPr>
-          <w:rFonts w:hint="default"/>
-        </w:rPr>
-        <w:t>指令选择</w:t>
-      </w:r>
-      <w:r>
-        <w:rPr>
-          <w:rFonts w:hint="default"/>
-        </w:rPr>
-        <w:t>表</w:t>
+        <w:t>表 5-1 Dragon指令选择表</w:t>
       </w:r>
     </w:p>
     <w:tbl>
@@ -24527,14 +23897,14 @@
           <w:rFonts w:hint="default" w:ascii="Times New Roman" w:hAnsi="Times New Roman" w:cs="Times New Roman" w:eastAsiaTheme="minorEastAsia"/>
         </w:rPr>
       </w:pPr>
-      <w:bookmarkStart w:id="39" w:name="_Toc543547471"/>
+      <w:bookmarkStart w:id="45" w:name="_Toc1124451633"/>
       <w:r>
         <w:rPr>
           <w:rFonts w:hint="default" w:ascii="Times New Roman" w:hAnsi="Times New Roman" w:cs="Times New Roman" w:eastAsiaTheme="minorEastAsia"/>
         </w:rPr>
         <w:t>5.2寄存器分配算法</w:t>
       </w:r>
-      <w:bookmarkEnd w:id="39"/>
+      <w:bookmarkEnd w:id="45"/>
     </w:p>
     <w:p>
       <w:pPr>
@@ -24579,14 +23949,14 @@
           <w:rFonts w:hint="default" w:ascii="Times New Roman" w:hAnsi="Times New Roman" w:cs="Times New Roman" w:eastAsiaTheme="minorEastAsia"/>
         </w:rPr>
       </w:pPr>
-      <w:bookmarkStart w:id="40" w:name="_Toc642004415"/>
+      <w:bookmarkStart w:id="46" w:name="_Toc1852324819"/>
       <w:r>
         <w:rPr>
           <w:rFonts w:hint="default" w:ascii="Times New Roman" w:hAnsi="Times New Roman" w:cs="Times New Roman" w:eastAsiaTheme="minorEastAsia"/>
         </w:rPr>
         <w:t>5.3 目标代码生成算法</w:t>
       </w:r>
-      <w:bookmarkEnd w:id="40"/>
+      <w:bookmarkEnd w:id="46"/>
     </w:p>
     <w:p>
       <w:pPr>
@@ -24685,14 +24055,14 @@
           <w:rFonts w:hint="default" w:ascii="Times New Roman" w:hAnsi="Times New Roman" w:cs="Times New Roman" w:eastAsiaTheme="minorEastAsia"/>
         </w:rPr>
       </w:pPr>
-      <w:bookmarkStart w:id="41" w:name="_Toc1831974578"/>
+      <w:bookmarkStart w:id="47" w:name="_Toc286051899"/>
       <w:r>
         <w:rPr>
           <w:rFonts w:hint="default" w:ascii="Times New Roman" w:hAnsi="Times New Roman" w:cs="Times New Roman" w:eastAsiaTheme="minorEastAsia"/>
         </w:rPr>
         <w:t>5.4 目标代码生成结果展示</w:t>
       </w:r>
-      <w:bookmarkEnd w:id="41"/>
+      <w:bookmarkEnd w:id="47"/>
     </w:p>
     <w:p>
       <w:pPr>
@@ -24834,31 +24204,7 @@
         <w:rPr>
           <w:rFonts w:hint="default" w:cs="Times New Roman" w:eastAsiaTheme="minorEastAsia"/>
         </w:rPr>
-        <w:t>图 5-</w:t>
-      </w:r>
-      <w:r>
-        <w:rPr>
-          <w:rFonts w:hint="default" w:cs="Times New Roman" w:eastAsiaTheme="minorEastAsia"/>
-        </w:rPr>
-        <w:t>2</w:t>
-      </w:r>
-      <w:r>
-        <w:rPr>
-          <w:rFonts w:hint="default" w:cs="Times New Roman" w:eastAsiaTheme="minorEastAsia"/>
-        </w:rPr>
-        <w:t xml:space="preserve"> 目标代码生成结果（</w:t>
-      </w:r>
-      <w:r>
-        <w:rPr>
-          <w:rFonts w:hint="default" w:cs="Times New Roman" w:eastAsiaTheme="minorEastAsia"/>
-        </w:rPr>
-        <w:t>2</w:t>
-      </w:r>
-      <w:r>
-        <w:rPr>
-          <w:rFonts w:hint="default" w:cs="Times New Roman" w:eastAsiaTheme="minorEastAsia"/>
-        </w:rPr>
-        <w:t>）</w:t>
+        <w:t>图 5-2 目标代码生成结果（2）</w:t>
       </w:r>
     </w:p>
     <w:p>
@@ -24922,31 +24268,7 @@
         <w:rPr>
           <w:rFonts w:hint="default" w:cs="Times New Roman" w:eastAsiaTheme="minorEastAsia"/>
         </w:rPr>
-        <w:t>图 5-</w:t>
-      </w:r>
-      <w:r>
-        <w:rPr>
-          <w:rFonts w:hint="default" w:cs="Times New Roman" w:eastAsiaTheme="minorEastAsia"/>
-        </w:rPr>
-        <w:t>3</w:t>
-      </w:r>
-      <w:r>
-        <w:rPr>
-          <w:rFonts w:hint="default" w:cs="Times New Roman" w:eastAsiaTheme="minorEastAsia"/>
-        </w:rPr>
-        <w:t xml:space="preserve"> 目标代码生成结果（</w:t>
-      </w:r>
-      <w:r>
-        <w:rPr>
-          <w:rFonts w:hint="default" w:cs="Times New Roman" w:eastAsiaTheme="minorEastAsia"/>
-        </w:rPr>
-        <w:t>3</w:t>
-      </w:r>
-      <w:r>
-        <w:rPr>
-          <w:rFonts w:hint="default" w:cs="Times New Roman" w:eastAsiaTheme="minorEastAsia"/>
-        </w:rPr>
-        <w:t>）</w:t>
+        <w:t>图 5-3 目标代码生成结果（3）</w:t>
       </w:r>
     </w:p>
     <w:p>
@@ -25010,31 +24332,7 @@
         <w:rPr>
           <w:rFonts w:hint="default" w:cs="Times New Roman" w:eastAsiaTheme="minorEastAsia"/>
         </w:rPr>
-        <w:t>图 5-</w:t>
-      </w:r>
-      <w:r>
-        <w:rPr>
-          <w:rFonts w:hint="default" w:cs="Times New Roman" w:eastAsiaTheme="minorEastAsia"/>
-        </w:rPr>
-        <w:t>4</w:t>
-      </w:r>
-      <w:r>
-        <w:rPr>
-          <w:rFonts w:hint="default" w:cs="Times New Roman" w:eastAsiaTheme="minorEastAsia"/>
-        </w:rPr>
-        <w:t xml:space="preserve"> 目标代码生成结果（</w:t>
-      </w:r>
-      <w:r>
-        <w:rPr>
-          <w:rFonts w:hint="default" w:cs="Times New Roman" w:eastAsiaTheme="minorEastAsia"/>
-        </w:rPr>
-        <w:t>4</w:t>
-      </w:r>
-      <w:r>
-        <w:rPr>
-          <w:rFonts w:hint="default" w:cs="Times New Roman" w:eastAsiaTheme="minorEastAsia"/>
-        </w:rPr>
-        <w:t>）</w:t>
+        <w:t>图 5-4 目标代码生成结果（4）</w:t>
       </w:r>
     </w:p>
     <w:p>
@@ -25098,31 +24396,7 @@
         <w:rPr>
           <w:rFonts w:hint="default" w:cs="Times New Roman" w:eastAsiaTheme="minorEastAsia"/>
         </w:rPr>
-        <w:t>图 5-</w:t>
-      </w:r>
-      <w:r>
-        <w:rPr>
-          <w:rFonts w:hint="default" w:cs="Times New Roman" w:eastAsiaTheme="minorEastAsia"/>
-        </w:rPr>
-        <w:t>5</w:t>
-      </w:r>
-      <w:r>
-        <w:rPr>
-          <w:rFonts w:hint="default" w:cs="Times New Roman" w:eastAsiaTheme="minorEastAsia"/>
-        </w:rPr>
-        <w:t xml:space="preserve"> 目标代码生成结果（</w:t>
-      </w:r>
-      <w:r>
-        <w:rPr>
-          <w:rFonts w:hint="default" w:cs="Times New Roman" w:eastAsiaTheme="minorEastAsia"/>
-        </w:rPr>
-        <w:t>5</w:t>
-      </w:r>
-      <w:r>
-        <w:rPr>
-          <w:rFonts w:hint="default" w:cs="Times New Roman" w:eastAsiaTheme="minorEastAsia"/>
-        </w:rPr>
-        <w:t>）</w:t>
+        <w:t>图 5-5 目标代码生成结果（5）</w:t>
       </w:r>
     </w:p>
     <w:p>
@@ -25186,31 +24460,7 @@
         <w:rPr>
           <w:rFonts w:hint="default" w:cs="Times New Roman" w:eastAsiaTheme="minorEastAsia"/>
         </w:rPr>
-        <w:t>图 5-</w:t>
-      </w:r>
-      <w:r>
-        <w:rPr>
-          <w:rFonts w:hint="default" w:cs="Times New Roman" w:eastAsiaTheme="minorEastAsia"/>
-        </w:rPr>
-        <w:t>6</w:t>
-      </w:r>
-      <w:r>
-        <w:rPr>
-          <w:rFonts w:hint="default" w:cs="Times New Roman" w:eastAsiaTheme="minorEastAsia"/>
-        </w:rPr>
-        <w:t xml:space="preserve"> 目标代码生成结果（</w:t>
-      </w:r>
-      <w:r>
-        <w:rPr>
-          <w:rFonts w:hint="default" w:cs="Times New Roman" w:eastAsiaTheme="minorEastAsia"/>
-        </w:rPr>
-        <w:t>6</w:t>
-      </w:r>
-      <w:r>
-        <w:rPr>
-          <w:rFonts w:hint="default" w:cs="Times New Roman" w:eastAsiaTheme="minorEastAsia"/>
-        </w:rPr>
-        <w:t>）</w:t>
+        <w:t>图 5-6 目标代码生成结果（6）</w:t>
       </w:r>
     </w:p>
     <w:p>
@@ -25274,31 +24524,7 @@
         <w:rPr>
           <w:rFonts w:hint="default" w:cs="Times New Roman" w:eastAsiaTheme="minorEastAsia"/>
         </w:rPr>
-        <w:t>图 5-</w:t>
-      </w:r>
-      <w:r>
-        <w:rPr>
-          <w:rFonts w:hint="default" w:cs="Times New Roman" w:eastAsiaTheme="minorEastAsia"/>
-        </w:rPr>
-        <w:t>7</w:t>
-      </w:r>
-      <w:r>
-        <w:rPr>
-          <w:rFonts w:hint="default" w:cs="Times New Roman" w:eastAsiaTheme="minorEastAsia"/>
-        </w:rPr>
-        <w:t xml:space="preserve"> 目标代码生成结果（</w:t>
-      </w:r>
-      <w:r>
-        <w:rPr>
-          <w:rFonts w:hint="default" w:cs="Times New Roman" w:eastAsiaTheme="minorEastAsia"/>
-        </w:rPr>
-        <w:t>7</w:t>
-      </w:r>
-      <w:r>
-        <w:rPr>
-          <w:rFonts w:hint="default" w:cs="Times New Roman" w:eastAsiaTheme="minorEastAsia"/>
-        </w:rPr>
-        <w:t>）</w:t>
+        <w:t>图 5-7 目标代码生成结果（7）</w:t>
       </w:r>
     </w:p>
     <w:p>
@@ -25308,14 +24534,14 @@
           <w:rFonts w:hint="default" w:ascii="Times New Roman" w:hAnsi="Times New Roman" w:cs="Times New Roman" w:eastAsiaTheme="minorEastAsia"/>
         </w:rPr>
       </w:pPr>
-      <w:bookmarkStart w:id="42" w:name="_Toc391220746"/>
+      <w:bookmarkStart w:id="48" w:name="_Toc2121442887"/>
       <w:r>
         <w:rPr>
           <w:rFonts w:hint="default" w:ascii="Times New Roman" w:hAnsi="Times New Roman" w:cs="Times New Roman" w:eastAsiaTheme="minorEastAsia"/>
         </w:rPr>
         <w:t>5.5目标代码运行结果展示</w:t>
       </w:r>
-      <w:bookmarkEnd w:id="42"/>
+      <w:bookmarkEnd w:id="48"/>
     </w:p>
     <w:p>
       <w:pPr>
@@ -25520,31 +24746,7 @@
         <w:rPr>
           <w:rFonts w:hint="default" w:cs="Times New Roman" w:eastAsiaTheme="minorEastAsia"/>
         </w:rPr>
-        <w:t>图 5-</w:t>
-      </w:r>
-      <w:r>
-        <w:rPr>
-          <w:rFonts w:hint="default" w:cs="Times New Roman" w:eastAsiaTheme="minorEastAsia"/>
-        </w:rPr>
-        <w:t>10</w:t>
-      </w:r>
-      <w:r>
-        <w:rPr>
-          <w:rFonts w:hint="default" w:cs="Times New Roman" w:eastAsiaTheme="minorEastAsia"/>
-        </w:rPr>
-        <w:t xml:space="preserve"> </w:t>
-      </w:r>
-      <w:r>
-        <w:rPr>
-          <w:rFonts w:hint="default" w:cs="Times New Roman" w:eastAsiaTheme="minorEastAsia"/>
-        </w:rPr>
-        <w:t>虚函数</w:t>
-      </w:r>
-      <w:r>
-        <w:rPr>
-          <w:rFonts w:hint="default" w:cs="Times New Roman" w:eastAsiaTheme="minorEastAsia"/>
-        </w:rPr>
-        <w:t>程序代码</w:t>
+        <w:t>图 5-10 虚函数程序代码</w:t>
       </w:r>
     </w:p>
     <w:p>
@@ -25608,31 +24810,7 @@
         <w:rPr>
           <w:rFonts w:hint="default" w:cs="Times New Roman" w:eastAsiaTheme="minorEastAsia"/>
         </w:rPr>
-        <w:t>图 5-</w:t>
-      </w:r>
-      <w:r>
-        <w:rPr>
-          <w:rFonts w:hint="default" w:cs="Times New Roman" w:eastAsiaTheme="minorEastAsia"/>
-        </w:rPr>
-        <w:t>11</w:t>
-      </w:r>
-      <w:r>
-        <w:rPr>
-          <w:rFonts w:hint="default" w:cs="Times New Roman" w:eastAsiaTheme="minorEastAsia"/>
-        </w:rPr>
-        <w:t xml:space="preserve"> </w:t>
-      </w:r>
-      <w:r>
-        <w:rPr>
-          <w:rFonts w:hint="default" w:cs="Times New Roman" w:eastAsiaTheme="minorEastAsia"/>
-        </w:rPr>
-        <w:t>虚函数</w:t>
-      </w:r>
-      <w:r>
-        <w:rPr>
-          <w:rFonts w:hint="default" w:cs="Times New Roman" w:eastAsiaTheme="minorEastAsia"/>
-        </w:rPr>
-        <w:t>程序结果</w:t>
+        <w:t>图 5-11 虚函数程序结果</w:t>
       </w:r>
     </w:p>
     <w:p>
@@ -25696,31 +24874,7 @@
         <w:rPr>
           <w:rFonts w:hint="default" w:cs="Times New Roman" w:eastAsiaTheme="minorEastAsia"/>
         </w:rPr>
-        <w:t>图 5-</w:t>
-      </w:r>
-      <w:r>
-        <w:rPr>
-          <w:rFonts w:hint="default" w:cs="Times New Roman" w:eastAsiaTheme="minorEastAsia"/>
-        </w:rPr>
-        <w:t>12</w:t>
-      </w:r>
-      <w:r>
-        <w:rPr>
-          <w:rFonts w:hint="default" w:cs="Times New Roman" w:eastAsiaTheme="minorEastAsia"/>
-        </w:rPr>
-        <w:t xml:space="preserve"> </w:t>
-      </w:r>
-      <w:r>
-        <w:rPr>
-          <w:rFonts w:hint="default" w:cs="Times New Roman" w:eastAsiaTheme="minorEastAsia"/>
-        </w:rPr>
-        <w:t>输入输出</w:t>
-      </w:r>
-      <w:r>
-        <w:rPr>
-          <w:rFonts w:hint="default" w:cs="Times New Roman" w:eastAsiaTheme="minorEastAsia"/>
-        </w:rPr>
-        <w:t>程序代码</w:t>
+        <w:t>图 5-12 输入输出程序代码</w:t>
       </w:r>
     </w:p>
     <w:p>
@@ -25784,31 +24938,7 @@
         <w:rPr>
           <w:rFonts w:hint="default" w:cs="Times New Roman" w:eastAsiaTheme="minorEastAsia"/>
         </w:rPr>
-        <w:t>图 5-</w:t>
-      </w:r>
-      <w:r>
-        <w:rPr>
-          <w:rFonts w:hint="default" w:cs="Times New Roman" w:eastAsiaTheme="minorEastAsia"/>
-        </w:rPr>
-        <w:t>13</w:t>
-      </w:r>
-      <w:r>
-        <w:rPr>
-          <w:rFonts w:hint="default" w:cs="Times New Roman" w:eastAsiaTheme="minorEastAsia"/>
-        </w:rPr>
-        <w:t xml:space="preserve"> </w:t>
-      </w:r>
-      <w:r>
-        <w:rPr>
-          <w:rFonts w:hint="default" w:cs="Times New Roman" w:eastAsiaTheme="minorEastAsia"/>
-        </w:rPr>
-        <w:t>输入输出</w:t>
-      </w:r>
-      <w:r>
-        <w:rPr>
-          <w:rFonts w:hint="default" w:cs="Times New Roman" w:eastAsiaTheme="minorEastAsia"/>
-        </w:rPr>
-        <w:t>程序结果</w:t>
+        <w:t>图 5-13 输入输出程序结果</w:t>
       </w:r>
     </w:p>
     <w:p>
@@ -25872,31 +25002,7 @@
         <w:rPr>
           <w:rFonts w:hint="default" w:cs="Times New Roman" w:eastAsiaTheme="minorEastAsia"/>
         </w:rPr>
-        <w:t>图 5-</w:t>
-      </w:r>
-      <w:r>
-        <w:rPr>
-          <w:rFonts w:hint="default" w:cs="Times New Roman" w:eastAsiaTheme="minorEastAsia"/>
-        </w:rPr>
-        <w:t>14</w:t>
-      </w:r>
-      <w:r>
-        <w:rPr>
-          <w:rFonts w:hint="default" w:cs="Times New Roman" w:eastAsiaTheme="minorEastAsia"/>
-        </w:rPr>
-        <w:t xml:space="preserve"> </w:t>
-      </w:r>
-      <w:r>
-        <w:rPr>
-          <w:rFonts w:hint="default" w:cs="Times New Roman" w:eastAsiaTheme="minorEastAsia"/>
-        </w:rPr>
-        <w:t>循环</w:t>
-      </w:r>
-      <w:r>
-        <w:rPr>
-          <w:rFonts w:hint="default" w:cs="Times New Roman" w:eastAsiaTheme="minorEastAsia"/>
-        </w:rPr>
-        <w:t>程序代码</w:t>
+        <w:t>图 5-14 循环程序代码</w:t>
       </w:r>
     </w:p>
     <w:p>
@@ -25906,7 +25012,6 @@
           <w:rFonts w:hint="default" w:cs="Times New Roman" w:eastAsiaTheme="minorEastAsia"/>
         </w:rPr>
       </w:pPr>
-      <w:bookmarkStart w:id="50" w:name="_GoBack"/>
       <w:r>
         <w:rPr>
           <w:rFonts w:hint="default" w:cs="Times New Roman" w:eastAsiaTheme="minorEastAsia"/>
@@ -25949,7 +25054,6 @@
           </wp:inline>
         </w:drawing>
       </w:r>
-      <w:bookmarkEnd w:id="50"/>
     </w:p>
     <w:p>
       <w:pPr>
@@ -25962,31 +25066,7 @@
         <w:rPr>
           <w:rFonts w:hint="default" w:cs="Times New Roman" w:eastAsiaTheme="minorEastAsia"/>
         </w:rPr>
-        <w:t>图 5-</w:t>
-      </w:r>
-      <w:r>
-        <w:rPr>
-          <w:rFonts w:hint="default" w:cs="Times New Roman" w:eastAsiaTheme="minorEastAsia"/>
-        </w:rPr>
-        <w:t>15</w:t>
-      </w:r>
-      <w:r>
-        <w:rPr>
-          <w:rFonts w:hint="default" w:cs="Times New Roman" w:eastAsiaTheme="minorEastAsia"/>
-        </w:rPr>
-        <w:t xml:space="preserve"> </w:t>
-      </w:r>
-      <w:r>
-        <w:rPr>
-          <w:rFonts w:hint="default" w:cs="Times New Roman" w:eastAsiaTheme="minorEastAsia"/>
-        </w:rPr>
-        <w:t>循环</w:t>
-      </w:r>
-      <w:r>
-        <w:rPr>
-          <w:rFonts w:hint="default" w:cs="Times New Roman" w:eastAsiaTheme="minorEastAsia"/>
-        </w:rPr>
-        <w:t>程序结果</w:t>
+        <w:t>图 5-15 循环程序结果</w:t>
       </w:r>
     </w:p>
     <w:p>
@@ -26017,16 +25097,16 @@
           <w:rFonts w:hint="default" w:ascii="Times New Roman" w:hAnsi="Times New Roman" w:cs="Times New Roman" w:eastAsiaTheme="minorEastAsia"/>
         </w:rPr>
       </w:pPr>
-      <w:bookmarkStart w:id="43" w:name="_Toc1367178815"/>
-      <w:bookmarkStart w:id="44" w:name="_Toc342798939"/>
-      <w:bookmarkStart w:id="45" w:name="_Toc376773676"/>
+      <w:bookmarkStart w:id="49" w:name="_Toc1673587374"/>
+      <w:bookmarkStart w:id="50" w:name="_Toc376773676"/>
+      <w:bookmarkStart w:id="51" w:name="_Toc342798939"/>
       <w:r>
         <w:rPr>
           <w:rFonts w:hint="default" w:ascii="Times New Roman" w:hAnsi="Times New Roman" w:cs="Times New Roman" w:eastAsiaTheme="minorEastAsia"/>
         </w:rPr>
         <w:t>6结束语</w:t>
       </w:r>
-      <w:bookmarkEnd w:id="43"/>
+      <w:bookmarkEnd w:id="49"/>
     </w:p>
     <w:p>
       <w:pPr>
@@ -26035,14 +25115,14 @@
           <w:rFonts w:hint="default" w:ascii="Times New Roman" w:hAnsi="Times New Roman" w:cs="Times New Roman" w:eastAsiaTheme="minorEastAsia"/>
         </w:rPr>
       </w:pPr>
-      <w:bookmarkStart w:id="46" w:name="_Toc606432440"/>
+      <w:bookmarkStart w:id="52" w:name="_Toc324188452"/>
       <w:r>
         <w:rPr>
           <w:rFonts w:hint="default" w:ascii="Times New Roman" w:hAnsi="Times New Roman" w:cs="Times New Roman" w:eastAsiaTheme="minorEastAsia"/>
         </w:rPr>
         <w:t>6.1 实践课程小结</w:t>
       </w:r>
-      <w:bookmarkEnd w:id="46"/>
+      <w:bookmarkEnd w:id="52"/>
     </w:p>
     <w:p>
       <w:pPr>
@@ -26177,16 +25257,16 @@
           <w:rFonts w:hint="default" w:ascii="Times New Roman" w:hAnsi="Times New Roman" w:cs="Times New Roman" w:eastAsiaTheme="minorEastAsia"/>
         </w:rPr>
       </w:pPr>
-      <w:bookmarkStart w:id="47" w:name="_Toc963531926"/>
+      <w:bookmarkStart w:id="53" w:name="_Toc1455241020"/>
       <w:r>
         <w:rPr>
           <w:rFonts w:hint="default" w:ascii="Times New Roman" w:hAnsi="Times New Roman" w:cs="Times New Roman" w:eastAsiaTheme="minorEastAsia"/>
         </w:rPr>
         <w:t>6.2自己的亲身体会</w:t>
       </w:r>
-      <w:bookmarkEnd w:id="44"/>
-      <w:bookmarkEnd w:id="45"/>
-      <w:bookmarkEnd w:id="47"/>
+      <w:bookmarkEnd w:id="50"/>
+      <w:bookmarkEnd w:id="51"/>
+      <w:bookmarkEnd w:id="53"/>
     </w:p>
     <w:p>
       <w:pPr>
@@ -26235,8 +25315,8 @@
           <w:szCs w:val="30"/>
         </w:rPr>
       </w:pPr>
-      <w:bookmarkStart w:id="48" w:name="_Toc376773677"/>
-      <w:bookmarkStart w:id="49" w:name="_Toc2064086381"/>
+      <w:bookmarkStart w:id="54" w:name="_Toc376773677"/>
+      <w:bookmarkStart w:id="55" w:name="_Toc99227557"/>
       <w:r>
         <w:rPr>
           <w:rFonts w:hint="default" w:ascii="Times New Roman" w:hAnsi="Times New Roman" w:cs="Times New Roman" w:eastAsiaTheme="minorEastAsia"/>
@@ -26246,8 +25326,8 @@
         </w:rPr>
         <w:t>参考文献</w:t>
       </w:r>
-      <w:bookmarkEnd w:id="48"/>
-      <w:bookmarkEnd w:id="49"/>
+      <w:bookmarkEnd w:id="54"/>
+      <w:bookmarkEnd w:id="55"/>
     </w:p>
     <w:p>
       <w:pPr>
@@ -26373,9 +25453,6 @@
       <w:fldChar w:fldCharType="separate"/>
     </w:r>
     <w:r>
-      <w:rPr>
-        <w:lang w:val="zh-CN"/>
-      </w:rPr>
       <w:t>1</w:t>
     </w:r>
     <w:r>

</xml_diff>